<commit_message>
"Added examples to the services in the data link layer"
</commit_message>
<xml_diff>
--- a/Computer Networks/2_Data Link Layer.docx
+++ b/Computer Networks/2_Data Link Layer.docx
@@ -145,8 +145,19 @@
           <w:szCs w:val="40"/>
           <w:lang w:val="en-IN"/>
         </w:rPr>
-        <w:t>unctions of the data link layer are:-</w:t>
-      </w:r>
+        <w:t xml:space="preserve">unctions of the data link layer </w:t>
+      </w:r>
+      <w:proofErr w:type="gramStart"/>
+      <w:r>
+        <w:rPr>
+          <w:rFonts w:ascii="Lucida Bright" w:hAnsi="Lucida Bright"/>
+          <w:sz w:val="40"/>
+          <w:szCs w:val="40"/>
+          <w:lang w:val="en-IN"/>
+        </w:rPr>
+        <w:t>are:-</w:t>
+      </w:r>
+      <w:proofErr w:type="gramEnd"/>
     </w:p>
     <w:p>
       <w:pPr>
@@ -287,7 +298,27 @@
           <w:szCs w:val="36"/>
           <w:lang w:val="en-IN"/>
         </w:rPr>
-        <w:t xml:space="preserve">To accomplish these goals, the data link layer , takes the </w:t>
+        <w:t xml:space="preserve">To accomplish these goals, the data link </w:t>
+      </w:r>
+      <w:proofErr w:type="gramStart"/>
+      <w:r>
+        <w:rPr>
+          <w:rFonts w:ascii="Lucida Bright" w:hAnsi="Lucida Bright"/>
+          <w:sz w:val="36"/>
+          <w:szCs w:val="36"/>
+          <w:lang w:val="en-IN"/>
+        </w:rPr>
+        <w:t>layer ,</w:t>
+      </w:r>
+      <w:proofErr w:type="gramEnd"/>
+      <w:r>
+        <w:rPr>
+          <w:rFonts w:ascii="Lucida Bright" w:hAnsi="Lucida Bright"/>
+          <w:sz w:val="36"/>
+          <w:szCs w:val="36"/>
+          <w:lang w:val="en-IN"/>
+        </w:rPr>
+        <w:t xml:space="preserve"> takes the </w:t>
       </w:r>
       <w:r>
         <w:rPr>
@@ -504,7 +535,27 @@
           <w:lang w:val="en-IN"/>
         </w:rPr>
         <w:lastRenderedPageBreak/>
-        <w:t>The principle service is providing data from the network layer of the source machine to the network layer on the destination machine</w:t>
+        <w:t xml:space="preserve">The </w:t>
+      </w:r>
+      <w:proofErr w:type="gramStart"/>
+      <w:r>
+        <w:rPr>
+          <w:rFonts w:ascii="Lucida Bright" w:hAnsi="Lucida Bright"/>
+          <w:sz w:val="36"/>
+          <w:szCs w:val="36"/>
+          <w:lang w:val="en-IN"/>
+        </w:rPr>
+        <w:t>principle</w:t>
+      </w:r>
+      <w:proofErr w:type="gramEnd"/>
+      <w:r>
+        <w:rPr>
+          <w:rFonts w:ascii="Lucida Bright" w:hAnsi="Lucida Bright"/>
+          <w:sz w:val="36"/>
+          <w:szCs w:val="36"/>
+          <w:lang w:val="en-IN"/>
+        </w:rPr>
+        <w:t xml:space="preserve"> service is providing data from the network layer of the source machine to the network layer on the destination machine</w:t>
       </w:r>
       <w:r>
         <w:rPr>
@@ -964,7 +1015,51 @@
           <w:u w:val="single"/>
           <w:lang w:val="en-IN"/>
         </w:rPr>
-        <w:t>Unacknowledged connectionless service:</w:t>
+        <w:t xml:space="preserve">Unacknowledged connectionless </w:t>
+      </w:r>
+      <w:proofErr w:type="gramStart"/>
+      <w:r>
+        <w:rPr>
+          <w:rFonts w:ascii="Lucida Bright" w:hAnsi="Lucida Bright"/>
+          <w:sz w:val="36"/>
+          <w:szCs w:val="36"/>
+          <w:u w:val="single"/>
+          <w:lang w:val="en-IN"/>
+        </w:rPr>
+        <w:t>service</w:t>
+      </w:r>
+      <w:r>
+        <w:rPr>
+          <w:rFonts w:ascii="Lucida Bright" w:hAnsi="Lucida Bright"/>
+          <w:color w:val="FF0000"/>
+          <w:sz w:val="36"/>
+          <w:szCs w:val="36"/>
+          <w:u w:val="single"/>
+          <w:lang w:val="en-IN"/>
+        </w:rPr>
+        <w:t>(</w:t>
+      </w:r>
+      <w:proofErr w:type="gramEnd"/>
+      <w:r>
+        <w:rPr>
+          <w:rFonts w:ascii="Lucida Bright" w:hAnsi="Lucida Bright"/>
+          <w:color w:val="FF0000"/>
+          <w:sz w:val="36"/>
+          <w:szCs w:val="36"/>
+          <w:u w:val="single"/>
+          <w:lang w:val="en-IN"/>
+        </w:rPr>
+        <w:t>UDP)</w:t>
+      </w:r>
+      <w:r>
+        <w:rPr>
+          <w:rFonts w:ascii="Lucida Bright" w:hAnsi="Lucida Bright"/>
+          <w:sz w:val="36"/>
+          <w:szCs w:val="36"/>
+          <w:u w:val="single"/>
+          <w:lang w:val="en-IN"/>
+        </w:rPr>
+        <w:t>:</w:t>
       </w:r>
     </w:p>
     <w:p>
@@ -988,7 +1083,27 @@
           <w:szCs w:val="36"/>
           <w:lang w:val="en-IN"/>
         </w:rPr>
-        <w:t>It doesn’t establishes a logical connection.</w:t>
+        <w:t xml:space="preserve">It doesn’t </w:t>
+      </w:r>
+      <w:proofErr w:type="gramStart"/>
+      <w:r>
+        <w:rPr>
+          <w:rFonts w:ascii="Lucida Bright" w:hAnsi="Lucida Bright"/>
+          <w:sz w:val="36"/>
+          <w:szCs w:val="36"/>
+          <w:lang w:val="en-IN"/>
+        </w:rPr>
+        <w:t>establishes</w:t>
+      </w:r>
+      <w:proofErr w:type="gramEnd"/>
+      <w:r>
+        <w:rPr>
+          <w:rFonts w:ascii="Lucida Bright" w:hAnsi="Lucida Bright"/>
+          <w:sz w:val="36"/>
+          <w:szCs w:val="36"/>
+          <w:lang w:val="en-IN"/>
+        </w:rPr>
+        <w:t xml:space="preserve"> a logical connection.</w:t>
       </w:r>
     </w:p>
     <w:p>
@@ -1092,7 +1207,51 @@
           <w:u w:val="single"/>
           <w:lang w:val="en-IN"/>
         </w:rPr>
-        <w:t>cknowledged connectionless service:</w:t>
+        <w:t xml:space="preserve">cknowledged connectionless </w:t>
+      </w:r>
+      <w:proofErr w:type="gramStart"/>
+      <w:r>
+        <w:rPr>
+          <w:rFonts w:ascii="Lucida Bright" w:hAnsi="Lucida Bright"/>
+          <w:sz w:val="36"/>
+          <w:szCs w:val="36"/>
+          <w:u w:val="single"/>
+          <w:lang w:val="en-IN"/>
+        </w:rPr>
+        <w:t>service</w:t>
+      </w:r>
+      <w:r>
+        <w:rPr>
+          <w:rFonts w:ascii="Lucida Bright" w:hAnsi="Lucida Bright"/>
+          <w:color w:val="FF0000"/>
+          <w:sz w:val="36"/>
+          <w:szCs w:val="36"/>
+          <w:u w:val="single"/>
+          <w:lang w:val="en-IN"/>
+        </w:rPr>
+        <w:t>(</w:t>
+      </w:r>
+      <w:proofErr w:type="gramEnd"/>
+      <w:r>
+        <w:rPr>
+          <w:rFonts w:ascii="Lucida Bright" w:hAnsi="Lucida Bright"/>
+          <w:color w:val="FF0000"/>
+          <w:sz w:val="36"/>
+          <w:szCs w:val="36"/>
+          <w:u w:val="single"/>
+          <w:lang w:val="en-IN"/>
+        </w:rPr>
+        <w:t>WIFI)</w:t>
+      </w:r>
+      <w:r>
+        <w:rPr>
+          <w:rFonts w:ascii="Lucida Bright" w:hAnsi="Lucida Bright"/>
+          <w:sz w:val="36"/>
+          <w:szCs w:val="36"/>
+          <w:u w:val="single"/>
+          <w:lang w:val="en-IN"/>
+        </w:rPr>
+        <w:t>:</w:t>
       </w:r>
     </w:p>
     <w:p>
@@ -1140,8 +1299,63 @@
           <w:szCs w:val="36"/>
           <w:lang w:val="en-IN"/>
         </w:rPr>
-        <w:t>An example is an unreliable wireless network and a reliable fibre network(where the packets loss are minimal)</w:t>
-      </w:r>
+        <w:t xml:space="preserve">An example is an unreliable wireless network and a reliable fibre </w:t>
+      </w:r>
+      <w:proofErr w:type="gramStart"/>
+      <w:r>
+        <w:rPr>
+          <w:rFonts w:ascii="Lucida Bright" w:hAnsi="Lucida Bright"/>
+          <w:sz w:val="36"/>
+          <w:szCs w:val="36"/>
+          <w:lang w:val="en-IN"/>
+        </w:rPr>
+        <w:t>network(</w:t>
+      </w:r>
+      <w:proofErr w:type="gramEnd"/>
+      <w:r>
+        <w:rPr>
+          <w:rFonts w:ascii="Lucida Bright" w:hAnsi="Lucida Bright"/>
+          <w:sz w:val="36"/>
+          <w:szCs w:val="36"/>
+          <w:lang w:val="en-IN"/>
+        </w:rPr>
+        <w:t>where the packets loss are minimal)</w:t>
+      </w:r>
+    </w:p>
+    <w:p>
+      <w:pPr>
+        <w:pStyle w:val="ListParagraph"/>
+        <w:numPr>
+          <w:ilvl w:val="0"/>
+          <w:numId w:val="5"/>
+        </w:numPr>
+        <w:rPr>
+          <w:rFonts w:ascii="Lucida Bright" w:hAnsi="Lucida Bright"/>
+          <w:sz w:val="36"/>
+          <w:szCs w:val="36"/>
+          <w:lang w:val="en-IN"/>
+        </w:rPr>
+      </w:pPr>
+      <w:r>
+        <w:rPr>
+          <w:rFonts w:ascii="Lucida Bright" w:hAnsi="Lucida Bright"/>
+          <w:sz w:val="36"/>
+          <w:szCs w:val="36"/>
+          <w:lang w:val="en-IN"/>
+        </w:rPr>
+        <w:t>As in the example of WIFI, the sender knows whether the frame has arrived. If it hasn’t arrived within a specified time interval, then an attempt can be made to send it again.</w:t>
+      </w:r>
+    </w:p>
+    <w:p>
+      <w:pPr>
+        <w:pStyle w:val="ListParagraph"/>
+        <w:rPr>
+          <w:rFonts w:ascii="Lucida Bright" w:hAnsi="Lucida Bright"/>
+          <w:sz w:val="36"/>
+          <w:szCs w:val="36"/>
+          <w:lang w:val="en-IN"/>
+        </w:rPr>
+      </w:pPr>
     </w:p>
     <w:p>
       <w:pPr>
@@ -1181,7 +1395,51 @@
           <w:u w:val="single"/>
           <w:lang w:val="en-IN"/>
         </w:rPr>
-        <w:t xml:space="preserve"> service:</w:t>
+        <w:t xml:space="preserve"> </w:t>
+      </w:r>
+      <w:proofErr w:type="gramStart"/>
+      <w:r>
+        <w:rPr>
+          <w:rFonts w:ascii="Lucida Bright" w:hAnsi="Lucida Bright"/>
+          <w:sz w:val="36"/>
+          <w:szCs w:val="36"/>
+          <w:u w:val="single"/>
+          <w:lang w:val="en-IN"/>
+        </w:rPr>
+        <w:t>service</w:t>
+      </w:r>
+      <w:r>
+        <w:rPr>
+          <w:rFonts w:ascii="Lucida Bright" w:hAnsi="Lucida Bright"/>
+          <w:color w:val="FF0000"/>
+          <w:sz w:val="36"/>
+          <w:szCs w:val="36"/>
+          <w:u w:val="single"/>
+          <w:lang w:val="en-IN"/>
+        </w:rPr>
+        <w:t>(</w:t>
+      </w:r>
+      <w:proofErr w:type="gramEnd"/>
+      <w:r>
+        <w:rPr>
+          <w:rFonts w:ascii="Lucida Bright" w:hAnsi="Lucida Bright"/>
+          <w:color w:val="FF0000"/>
+          <w:sz w:val="36"/>
+          <w:szCs w:val="36"/>
+          <w:u w:val="single"/>
+          <w:lang w:val="en-IN"/>
+        </w:rPr>
+        <w:t>TCP)</w:t>
+      </w:r>
+      <w:r>
+        <w:rPr>
+          <w:rFonts w:ascii="Lucida Bright" w:hAnsi="Lucida Bright"/>
+          <w:sz w:val="36"/>
+          <w:szCs w:val="36"/>
+          <w:u w:val="single"/>
+          <w:lang w:val="en-IN"/>
+        </w:rPr>
+        <w:t>:</w:t>
       </w:r>
     </w:p>
     <w:p>
@@ -1231,7 +1489,28 @@
           <w:szCs w:val="36"/>
           <w:lang w:val="en-IN"/>
         </w:rPr>
-        <w:t>Each frame sent over the connection is numbered and the data link layer makes sure that each frame is indeed received exactly once.</w:t>
+        <w:t xml:space="preserve">Each frame sent over the connection is numbered and the data link layer makes sure that each frame is indeed received </w:t>
+      </w:r>
+      <w:r>
+        <w:rPr>
+          <w:rFonts w:ascii="Lucida Bright" w:hAnsi="Lucida Bright"/>
+          <w:i/>
+          <w:iCs/>
+          <w:color w:val="00B050"/>
+          <w:sz w:val="36"/>
+          <w:szCs w:val="36"/>
+          <w:lang w:val="en-IN"/>
+        </w:rPr>
+        <w:t>exactly once</w:t>
+      </w:r>
+      <w:r>
+        <w:rPr>
+          <w:rFonts w:ascii="Lucida Bright" w:hAnsi="Lucida Bright"/>
+          <w:sz w:val="36"/>
+          <w:szCs w:val="36"/>
+          <w:lang w:val="en-IN"/>
+        </w:rPr>
+        <w:t>.</w:t>
       </w:r>
     </w:p>
     <w:p>
@@ -1281,6 +1560,7 @@
           <w:szCs w:val="36"/>
           <w:lang w:val="en-IN"/>
         </w:rPr>
+        <w:lastRenderedPageBreak/>
         <w:t>It is unlike the connectionless service where the unacknowledged packets are sent several times and that results to them being received several times.</w:t>
       </w:r>
     </w:p>

</xml_diff>

<commit_message>
hamming code and flow control
</commit_message>
<xml_diff>
--- a/Computer Networks/2_Data Link Layer.docx
+++ b/Computer Networks/2_Data Link Layer.docx
@@ -145,8 +145,19 @@
           <w:szCs w:val="40"/>
           <w:lang w:val="en-IN"/>
         </w:rPr>
-        <w:t>unctions of the data link layer are:-</w:t>
-      </w:r>
+        <w:t xml:space="preserve">unctions of the data link layer </w:t>
+      </w:r>
+      <w:proofErr w:type="gramStart"/>
+      <w:r>
+        <w:rPr>
+          <w:rFonts w:ascii="Lucida Bright" w:hAnsi="Lucida Bright"/>
+          <w:sz w:val="40"/>
+          <w:szCs w:val="40"/>
+          <w:lang w:val="en-IN"/>
+        </w:rPr>
+        <w:t>are:-</w:t>
+      </w:r>
+      <w:proofErr w:type="gramEnd"/>
     </w:p>
     <w:p>
       <w:pPr>
@@ -287,7 +298,27 @@
           <w:szCs w:val="36"/>
           <w:lang w:val="en-IN"/>
         </w:rPr>
-        <w:t xml:space="preserve">To accomplish these goals, the data link layer , takes the </w:t>
+        <w:t xml:space="preserve">To accomplish these goals, the data link </w:t>
+      </w:r>
+      <w:proofErr w:type="gramStart"/>
+      <w:r>
+        <w:rPr>
+          <w:rFonts w:ascii="Lucida Bright" w:hAnsi="Lucida Bright"/>
+          <w:sz w:val="36"/>
+          <w:szCs w:val="36"/>
+          <w:lang w:val="en-IN"/>
+        </w:rPr>
+        <w:t>layer ,</w:t>
+      </w:r>
+      <w:proofErr w:type="gramEnd"/>
+      <w:r>
+        <w:rPr>
+          <w:rFonts w:ascii="Lucida Bright" w:hAnsi="Lucida Bright"/>
+          <w:sz w:val="36"/>
+          <w:szCs w:val="36"/>
+          <w:lang w:val="en-IN"/>
+        </w:rPr>
+        <w:t xml:space="preserve"> takes the </w:t>
       </w:r>
       <w:r>
         <w:rPr>
@@ -504,7 +535,27 @@
           <w:lang w:val="en-IN"/>
         </w:rPr>
         <w:lastRenderedPageBreak/>
-        <w:t>The principle service is providing data from the network layer of the source machine to the network layer on the destination machine</w:t>
+        <w:t xml:space="preserve">The </w:t>
+      </w:r>
+      <w:proofErr w:type="gramStart"/>
+      <w:r>
+        <w:rPr>
+          <w:rFonts w:ascii="Lucida Bright" w:hAnsi="Lucida Bright"/>
+          <w:sz w:val="36"/>
+          <w:szCs w:val="36"/>
+          <w:lang w:val="en-IN"/>
+        </w:rPr>
+        <w:t>principle</w:t>
+      </w:r>
+      <w:proofErr w:type="gramEnd"/>
+      <w:r>
+        <w:rPr>
+          <w:rFonts w:ascii="Lucida Bright" w:hAnsi="Lucida Bright"/>
+          <w:sz w:val="36"/>
+          <w:szCs w:val="36"/>
+          <w:lang w:val="en-IN"/>
+        </w:rPr>
+        <w:t xml:space="preserve"> service is providing data from the network layer of the source machine to the network layer on the destination machine</w:t>
       </w:r>
       <w:r>
         <w:rPr>
@@ -964,7 +1015,18 @@
           <w:u w:val="single"/>
           <w:lang w:val="en-IN"/>
         </w:rPr>
-        <w:t>Unacknowledged connectionless service</w:t>
+        <w:t xml:space="preserve">Unacknowledged connectionless </w:t>
+      </w:r>
+      <w:proofErr w:type="gramStart"/>
+      <w:r>
+        <w:rPr>
+          <w:rFonts w:ascii="Lucida Bright" w:hAnsi="Lucida Bright"/>
+          <w:sz w:val="36"/>
+          <w:szCs w:val="36"/>
+          <w:u w:val="single"/>
+          <w:lang w:val="en-IN"/>
+        </w:rPr>
+        <w:t>service</w:t>
       </w:r>
       <w:r>
         <w:rPr>
@@ -975,7 +1037,19 @@
           <w:u w:val="single"/>
           <w:lang w:val="en-IN"/>
         </w:rPr>
-        <w:t>(UDP)</w:t>
+        <w:t>(</w:t>
+      </w:r>
+      <w:proofErr w:type="gramEnd"/>
+      <w:r>
+        <w:rPr>
+          <w:rFonts w:ascii="Lucida Bright" w:hAnsi="Lucida Bright"/>
+          <w:color w:val="FF0000"/>
+          <w:sz w:val="36"/>
+          <w:szCs w:val="36"/>
+          <w:u w:val="single"/>
+          <w:lang w:val="en-IN"/>
+        </w:rPr>
+        <w:t>UDP)</w:t>
       </w:r>
       <w:r>
         <w:rPr>
@@ -1009,7 +1083,27 @@
           <w:szCs w:val="36"/>
           <w:lang w:val="en-IN"/>
         </w:rPr>
-        <w:t>It doesn’t establishes a logical connection.</w:t>
+        <w:t xml:space="preserve">It doesn’t </w:t>
+      </w:r>
+      <w:proofErr w:type="gramStart"/>
+      <w:r>
+        <w:rPr>
+          <w:rFonts w:ascii="Lucida Bright" w:hAnsi="Lucida Bright"/>
+          <w:sz w:val="36"/>
+          <w:szCs w:val="36"/>
+          <w:lang w:val="en-IN"/>
+        </w:rPr>
+        <w:t>establishes</w:t>
+      </w:r>
+      <w:proofErr w:type="gramEnd"/>
+      <w:r>
+        <w:rPr>
+          <w:rFonts w:ascii="Lucida Bright" w:hAnsi="Lucida Bright"/>
+          <w:sz w:val="36"/>
+          <w:szCs w:val="36"/>
+          <w:lang w:val="en-IN"/>
+        </w:rPr>
+        <w:t xml:space="preserve"> a logical connection.</w:t>
       </w:r>
     </w:p>
     <w:p>
@@ -1113,7 +1207,18 @@
           <w:u w:val="single"/>
           <w:lang w:val="en-IN"/>
         </w:rPr>
-        <w:t>cknowledged connectionless service</w:t>
+        <w:t xml:space="preserve">cknowledged connectionless </w:t>
+      </w:r>
+      <w:proofErr w:type="gramStart"/>
+      <w:r>
+        <w:rPr>
+          <w:rFonts w:ascii="Lucida Bright" w:hAnsi="Lucida Bright"/>
+          <w:sz w:val="36"/>
+          <w:szCs w:val="36"/>
+          <w:u w:val="single"/>
+          <w:lang w:val="en-IN"/>
+        </w:rPr>
+        <w:t>service</w:t>
       </w:r>
       <w:r>
         <w:rPr>
@@ -1124,7 +1229,19 @@
           <w:u w:val="single"/>
           <w:lang w:val="en-IN"/>
         </w:rPr>
-        <w:t>(WIFI)</w:t>
+        <w:t>(</w:t>
+      </w:r>
+      <w:proofErr w:type="gramEnd"/>
+      <w:r>
+        <w:rPr>
+          <w:rFonts w:ascii="Lucida Bright" w:hAnsi="Lucida Bright"/>
+          <w:color w:val="FF0000"/>
+          <w:sz w:val="36"/>
+          <w:szCs w:val="36"/>
+          <w:u w:val="single"/>
+          <w:lang w:val="en-IN"/>
+        </w:rPr>
+        <w:t>WIFI)</w:t>
       </w:r>
       <w:r>
         <w:rPr>
@@ -1182,7 +1299,27 @@
           <w:szCs w:val="36"/>
           <w:lang w:val="en-IN"/>
         </w:rPr>
-        <w:t>An example is an unreliable wireless network and a reliable fibre network(where the packets loss are minimal)</w:t>
+        <w:t xml:space="preserve">An example is an unreliable wireless network and a reliable fibre </w:t>
+      </w:r>
+      <w:proofErr w:type="gramStart"/>
+      <w:r>
+        <w:rPr>
+          <w:rFonts w:ascii="Lucida Bright" w:hAnsi="Lucida Bright"/>
+          <w:sz w:val="36"/>
+          <w:szCs w:val="36"/>
+          <w:lang w:val="en-IN"/>
+        </w:rPr>
+        <w:t>network(</w:t>
+      </w:r>
+      <w:proofErr w:type="gramEnd"/>
+      <w:r>
+        <w:rPr>
+          <w:rFonts w:ascii="Lucida Bright" w:hAnsi="Lucida Bright"/>
+          <w:sz w:val="36"/>
+          <w:szCs w:val="36"/>
+          <w:lang w:val="en-IN"/>
+        </w:rPr>
+        <w:t>where the packets loss are minimal)</w:t>
       </w:r>
     </w:p>
     <w:p>
@@ -1258,7 +1395,18 @@
           <w:u w:val="single"/>
           <w:lang w:val="en-IN"/>
         </w:rPr>
-        <w:t xml:space="preserve"> service</w:t>
+        <w:t xml:space="preserve"> </w:t>
+      </w:r>
+      <w:proofErr w:type="gramStart"/>
+      <w:r>
+        <w:rPr>
+          <w:rFonts w:ascii="Lucida Bright" w:hAnsi="Lucida Bright"/>
+          <w:sz w:val="36"/>
+          <w:szCs w:val="36"/>
+          <w:u w:val="single"/>
+          <w:lang w:val="en-IN"/>
+        </w:rPr>
+        <w:t>service</w:t>
       </w:r>
       <w:r>
         <w:rPr>
@@ -1271,6 +1419,7 @@
         </w:rPr>
         <w:t>(</w:t>
       </w:r>
+      <w:proofErr w:type="gramEnd"/>
       <w:r>
         <w:rPr>
           <w:rFonts w:ascii="Lucida Bright" w:hAnsi="Lucida Bright"/>
@@ -1480,7 +1629,47 @@
           <w:szCs w:val="32"/>
           <w:lang w:val="en-IN"/>
         </w:rPr>
-        <w:t>The problem arrives while the transmission of the frames from source to destination , in a proper order. When the machine is independently outputting the frames without making sure whether they are arriving at the destination or not, this isn’t a problem for the unacknowledged connection oriented service, but it is not fine when we have a reliable connection oriented service.</w:t>
+        <w:t xml:space="preserve">The problem arrives while the transmission of the frames from source to </w:t>
+      </w:r>
+      <w:proofErr w:type="gramStart"/>
+      <w:r>
+        <w:rPr>
+          <w:rFonts w:ascii="Lucida Bright" w:hAnsi="Lucida Bright"/>
+          <w:sz w:val="32"/>
+          <w:szCs w:val="32"/>
+          <w:lang w:val="en-IN"/>
+        </w:rPr>
+        <w:t>destination ,</w:t>
+      </w:r>
+      <w:proofErr w:type="gramEnd"/>
+      <w:r>
+        <w:rPr>
+          <w:rFonts w:ascii="Lucida Bright" w:hAnsi="Lucida Bright"/>
+          <w:sz w:val="32"/>
+          <w:szCs w:val="32"/>
+          <w:lang w:val="en-IN"/>
+        </w:rPr>
+        <w:t xml:space="preserve"> in a proper order. When the machine is independently outputting the frames without making sure whether they are arriving at the destination or not, this isn’t a problem for the unacknowledged </w:t>
+      </w:r>
+      <w:proofErr w:type="gramStart"/>
+      <w:r>
+        <w:rPr>
+          <w:rFonts w:ascii="Lucida Bright" w:hAnsi="Lucida Bright"/>
+          <w:sz w:val="32"/>
+          <w:szCs w:val="32"/>
+          <w:lang w:val="en-IN"/>
+        </w:rPr>
+        <w:t>connection oriented</w:t>
+      </w:r>
+      <w:proofErr w:type="gramEnd"/>
+      <w:r>
+        <w:rPr>
+          <w:rFonts w:ascii="Lucida Bright" w:hAnsi="Lucida Bright"/>
+          <w:sz w:val="32"/>
+          <w:szCs w:val="32"/>
+          <w:lang w:val="en-IN"/>
+        </w:rPr>
+        <w:t xml:space="preserve"> service, but it is not fine when we have a reliable connection oriented service.</w:t>
       </w:r>
     </w:p>
     <w:p>
@@ -1535,7 +1724,45 @@
           <w:szCs w:val="32"/>
           <w:lang w:val="en-IN"/>
         </w:rPr>
-        <w:t>Making the receiver sending back special control frames that bear positive and negative acknowledgements with them.</w:t>
+        <w:t xml:space="preserve">Making the receiver sending back special control frames that bear </w:t>
+      </w:r>
+      <w:r>
+        <w:rPr>
+          <w:rFonts w:ascii="Lucida Bright" w:hAnsi="Lucida Bright"/>
+          <w:color w:val="92D050"/>
+          <w:sz w:val="32"/>
+          <w:szCs w:val="32"/>
+          <w:lang w:val="en-IN"/>
+        </w:rPr>
+        <w:t>positive</w:t>
+      </w:r>
+      <w:r>
+        <w:rPr>
+          <w:rFonts w:ascii="Lucida Bright" w:hAnsi="Lucida Bright"/>
+          <w:sz w:val="32"/>
+          <w:szCs w:val="32"/>
+          <w:lang w:val="en-IN"/>
+        </w:rPr>
+        <w:t xml:space="preserve"> and </w:t>
+      </w:r>
+      <w:r>
+        <w:rPr>
+          <w:rFonts w:ascii="Lucida Bright" w:hAnsi="Lucida Bright"/>
+          <w:color w:val="FF0000"/>
+          <w:sz w:val="32"/>
+          <w:szCs w:val="32"/>
+          <w:lang w:val="en-IN"/>
+        </w:rPr>
+        <w:t xml:space="preserve">negative </w:t>
+      </w:r>
+      <w:r>
+        <w:rPr>
+          <w:rFonts w:ascii="Lucida Bright" w:hAnsi="Lucida Bright"/>
+          <w:sz w:val="32"/>
+          <w:szCs w:val="32"/>
+          <w:lang w:val="en-IN"/>
+        </w:rPr>
+        <w:t>acknowledgements with them.</w:t>
       </w:r>
     </w:p>
     <w:p>
@@ -1644,7 +1871,27 @@
           <w:u w:val="single"/>
           <w:lang w:val="en-IN"/>
         </w:rPr>
-        <w:t>This possibility is dealt by introducing timers:</w:t>
+        <w:t xml:space="preserve">This possibility is dealt by introducing </w:t>
+      </w:r>
+      <w:r>
+        <w:rPr>
+          <w:rFonts w:ascii="Lucida Bright" w:hAnsi="Lucida Bright"/>
+          <w:sz w:val="56"/>
+          <w:szCs w:val="56"/>
+          <w:u w:val="single"/>
+          <w:lang w:val="en-IN"/>
+        </w:rPr>
+        <w:t>t</w:t>
+      </w:r>
+      <w:r>
+        <w:rPr>
+          <w:rFonts w:ascii="Lucida Bright" w:hAnsi="Lucida Bright"/>
+          <w:sz w:val="32"/>
+          <w:szCs w:val="32"/>
+          <w:u w:val="single"/>
+          <w:lang w:val="en-IN"/>
+        </w:rPr>
+        <w:t>imers:</w:t>
       </w:r>
     </w:p>
     <w:p>
@@ -1737,7 +1984,28 @@
           <w:u w:val="single"/>
           <w:lang w:val="en-IN"/>
         </w:rPr>
-        <w:t>But if the frame and the acknowledgment is lost:</w:t>
+        <w:t xml:space="preserve">But if the frame and the </w:t>
+      </w:r>
+      <w:r>
+        <w:rPr>
+          <w:rFonts w:ascii="Lucida Bright" w:hAnsi="Lucida Bright"/>
+          <w:sz w:val="32"/>
+          <w:szCs w:val="32"/>
+          <w:highlight w:val="green"/>
+          <w:u w:val="single"/>
+          <w:lang w:val="en-IN"/>
+        </w:rPr>
+        <w:t>acknowledgment is lost</w:t>
+      </w:r>
+      <w:r>
+        <w:rPr>
+          <w:rFonts w:ascii="Lucida Bright" w:hAnsi="Lucida Bright"/>
+          <w:sz w:val="32"/>
+          <w:szCs w:val="32"/>
+          <w:u w:val="single"/>
+          <w:lang w:val="en-IN"/>
+        </w:rPr>
+        <w:t>:</w:t>
       </w:r>
     </w:p>
     <w:p>
@@ -1805,30 +2073,2784 @@
     </w:p>
     <w:p>
       <w:pPr>
-        <w:rPr>
-          <w:rFonts w:ascii="Lucida Bright" w:hAnsi="Lucida Bright"/>
-          <w:sz w:val="36"/>
-          <w:szCs w:val="36"/>
-          <w:lang w:val="en-IN"/>
-        </w:rPr>
-      </w:pPr>
-    </w:p>
-    <w:p>
-      <w:pPr>
-        <w:rPr>
-          <w:rFonts w:ascii="Lucida Bright" w:hAnsi="Lucida Bright"/>
-          <w:sz w:val="36"/>
-          <w:szCs w:val="36"/>
-          <w:lang w:val="en-IN"/>
-        </w:rPr>
-      </w:pPr>
-    </w:p>
-    <w:p>
-      <w:pPr>
-        <w:rPr>
-          <w:rFonts w:ascii="Lucida Bright" w:hAnsi="Lucida Bright"/>
-          <w:sz w:val="36"/>
-          <w:szCs w:val="36"/>
+        <w:ind w:left="360"/>
+        <w:rPr>
+          <w:rFonts w:ascii="Lucida Bright" w:hAnsi="Lucida Bright"/>
+          <w:b/>
+          <w:bCs/>
+          <w:sz w:val="52"/>
+          <w:szCs w:val="52"/>
+          <w:u w:val="single"/>
+          <w:lang w:val="en-IN"/>
+        </w:rPr>
+      </w:pPr>
+    </w:p>
+    <w:p>
+      <w:pPr>
+        <w:ind w:left="360"/>
+        <w:rPr>
+          <w:rFonts w:ascii="Lucida Bright" w:hAnsi="Lucida Bright"/>
+          <w:b/>
+          <w:bCs/>
+          <w:sz w:val="52"/>
+          <w:szCs w:val="52"/>
+          <w:u w:val="single"/>
+          <w:lang w:val="en-IN"/>
+        </w:rPr>
+      </w:pPr>
+      <w:r>
+        <w:rPr>
+          <w:rFonts w:ascii="Lucida Bright" w:hAnsi="Lucida Bright"/>
+          <w:b/>
+          <w:bCs/>
+          <w:sz w:val="52"/>
+          <w:szCs w:val="52"/>
+          <w:u w:val="single"/>
+          <w:lang w:val="en-IN"/>
+        </w:rPr>
+        <w:t>3) FLOW CONTROL</w:t>
+      </w:r>
+    </w:p>
+    <w:p>
+      <w:pPr>
+        <w:rPr>
+          <w:rFonts w:ascii="Lucida Bright" w:hAnsi="Lucida Bright"/>
+          <w:sz w:val="28"/>
+          <w:szCs w:val="28"/>
+          <w:lang w:val="en-IN"/>
+        </w:rPr>
+      </w:pPr>
+      <w:r>
+        <w:rPr>
+          <w:rFonts w:ascii="Lucida Bright" w:hAnsi="Lucida Bright"/>
+          <w:sz w:val="36"/>
+          <w:szCs w:val="36"/>
+          <w:lang w:val="en-IN"/>
+        </w:rPr>
+        <w:tab/>
+      </w:r>
+      <w:proofErr w:type="gramStart"/>
+      <w:r>
+        <w:rPr>
+          <w:rFonts w:ascii="Lucida Bright" w:hAnsi="Lucida Bright"/>
+          <w:sz w:val="28"/>
+          <w:szCs w:val="28"/>
+          <w:lang w:val="en-IN"/>
+        </w:rPr>
+        <w:t>So</w:t>
+      </w:r>
+      <w:proofErr w:type="gramEnd"/>
+      <w:r>
+        <w:rPr>
+          <w:rFonts w:ascii="Lucida Bright" w:hAnsi="Lucida Bright"/>
+          <w:sz w:val="28"/>
+          <w:szCs w:val="28"/>
+          <w:lang w:val="en-IN"/>
+        </w:rPr>
+        <w:t xml:space="preserve"> the design issue in the data link layer is that when the sender systematically wants to sent the frames at a faster rate than the receiver can receive them. This becomes a problem when the sender is running on a fast </w:t>
+      </w:r>
+      <w:r>
+        <w:rPr>
+          <w:rFonts w:ascii="Lucida Bright" w:hAnsi="Lucida Bright"/>
+          <w:color w:val="FF0000"/>
+          <w:sz w:val="28"/>
+          <w:szCs w:val="28"/>
+          <w:lang w:val="en-IN"/>
+        </w:rPr>
+        <w:t>(lightly loaded)</w:t>
+      </w:r>
+      <w:r>
+        <w:rPr>
+          <w:rFonts w:ascii="Lucida Bright" w:hAnsi="Lucida Bright"/>
+          <w:sz w:val="28"/>
+          <w:szCs w:val="28"/>
+          <w:lang w:val="en-IN"/>
+        </w:rPr>
+        <w:t xml:space="preserve"> computer and the receiver is running </w:t>
+      </w:r>
+      <w:proofErr w:type="gramStart"/>
+      <w:r>
+        <w:rPr>
+          <w:rFonts w:ascii="Lucida Bright" w:hAnsi="Lucida Bright"/>
+          <w:sz w:val="28"/>
+          <w:szCs w:val="28"/>
+          <w:lang w:val="en-IN"/>
+        </w:rPr>
+        <w:t>on  a</w:t>
+      </w:r>
+      <w:proofErr w:type="gramEnd"/>
+      <w:r>
+        <w:rPr>
+          <w:rFonts w:ascii="Lucida Bright" w:hAnsi="Lucida Bright"/>
+          <w:sz w:val="28"/>
+          <w:szCs w:val="28"/>
+          <w:lang w:val="en-IN"/>
+        </w:rPr>
+        <w:t xml:space="preserve"> slow (</w:t>
+      </w:r>
+      <w:r>
+        <w:rPr>
+          <w:rFonts w:ascii="Lucida Bright" w:hAnsi="Lucida Bright"/>
+          <w:color w:val="FF0000"/>
+          <w:sz w:val="28"/>
+          <w:szCs w:val="28"/>
+          <w:lang w:val="en-IN"/>
+        </w:rPr>
+        <w:t>heavily loaded computer</w:t>
+      </w:r>
+      <w:r>
+        <w:rPr>
+          <w:rFonts w:ascii="Lucida Bright" w:hAnsi="Lucida Bright"/>
+          <w:sz w:val="28"/>
+          <w:szCs w:val="28"/>
+          <w:lang w:val="en-IN"/>
+        </w:rPr>
+        <w:t xml:space="preserve">) computer. The sender then is pumping out frames at a very higher rate and the receiver gets completely swamped by them. Even if the transmission occurs error free, there is a chance that at some point of time, the receiver starts losing the </w:t>
+      </w:r>
+      <w:proofErr w:type="gramStart"/>
+      <w:r>
+        <w:rPr>
+          <w:rFonts w:ascii="Lucida Bright" w:hAnsi="Lucida Bright"/>
+          <w:sz w:val="28"/>
+          <w:szCs w:val="28"/>
+          <w:lang w:val="en-IN"/>
+        </w:rPr>
+        <w:t>frame  as</w:t>
+      </w:r>
+      <w:proofErr w:type="gramEnd"/>
+      <w:r>
+        <w:rPr>
+          <w:rFonts w:ascii="Lucida Bright" w:hAnsi="Lucida Bright"/>
+          <w:sz w:val="28"/>
+          <w:szCs w:val="28"/>
+          <w:lang w:val="en-IN"/>
+        </w:rPr>
+        <w:t xml:space="preserve"> it might not be able to handle it.</w:t>
+      </w:r>
+    </w:p>
+    <w:p>
+      <w:pPr>
+        <w:rPr>
+          <w:rFonts w:ascii="Lucida Bright" w:hAnsi="Lucida Bright"/>
+          <w:sz w:val="28"/>
+          <w:szCs w:val="28"/>
+          <w:lang w:val="en-IN"/>
+        </w:rPr>
+      </w:pPr>
+    </w:p>
+    <w:p>
+      <w:pPr>
+        <w:rPr>
+          <w:rFonts w:ascii="Lucida Bright" w:hAnsi="Lucida Bright"/>
+          <w:sz w:val="28"/>
+          <w:szCs w:val="28"/>
+          <w:u w:val="single"/>
+          <w:lang w:val="en-IN"/>
+        </w:rPr>
+      </w:pPr>
+      <w:r>
+        <w:rPr>
+          <w:rFonts w:ascii="Lucida Bright" w:hAnsi="Lucida Bright"/>
+          <w:sz w:val="28"/>
+          <w:szCs w:val="28"/>
+          <w:u w:val="single"/>
+          <w:lang w:val="en-IN"/>
+        </w:rPr>
+        <w:t xml:space="preserve">Two approaches are commonly used in flow </w:t>
+      </w:r>
+      <w:proofErr w:type="gramStart"/>
+      <w:r>
+        <w:rPr>
+          <w:rFonts w:ascii="Lucida Bright" w:hAnsi="Lucida Bright"/>
+          <w:sz w:val="28"/>
+          <w:szCs w:val="28"/>
+          <w:u w:val="single"/>
+          <w:lang w:val="en-IN"/>
+        </w:rPr>
+        <w:t>control:-</w:t>
+      </w:r>
+      <w:proofErr w:type="gramEnd"/>
+    </w:p>
+    <w:p>
+      <w:pPr>
+        <w:pStyle w:val="ListParagraph"/>
+        <w:numPr>
+          <w:ilvl w:val="0"/>
+          <w:numId w:val="10"/>
+        </w:numPr>
+        <w:rPr>
+          <w:rFonts w:ascii="Lucida Bright" w:hAnsi="Lucida Bright"/>
+          <w:sz w:val="28"/>
+          <w:szCs w:val="28"/>
+          <w:u w:val="single"/>
+          <w:lang w:val="en-IN"/>
+        </w:rPr>
+      </w:pPr>
+      <w:r>
+        <w:rPr>
+          <w:rFonts w:ascii="Lucida Bright" w:hAnsi="Lucida Bright"/>
+          <w:b/>
+          <w:bCs/>
+          <w:sz w:val="28"/>
+          <w:szCs w:val="28"/>
+          <w:u w:val="single"/>
+          <w:lang w:val="en-IN"/>
+        </w:rPr>
+        <w:t>Feedback based flow control</w:t>
+      </w:r>
+      <w:r>
+        <w:rPr>
+          <w:rFonts w:ascii="Lucida Bright" w:hAnsi="Lucida Bright"/>
+          <w:sz w:val="28"/>
+          <w:szCs w:val="28"/>
+          <w:u w:val="single"/>
+          <w:lang w:val="en-IN"/>
+        </w:rPr>
+        <w:t>:</w:t>
+      </w:r>
+      <w:r>
+        <w:rPr>
+          <w:rFonts w:ascii="Lucida Bright" w:hAnsi="Lucida Bright"/>
+          <w:sz w:val="28"/>
+          <w:szCs w:val="28"/>
+          <w:lang w:val="en-IN"/>
+        </w:rPr>
+        <w:t xml:space="preserve"> the receiver sends some information to the sender giving permission to send more frames or at least telling the sender about how is it doing.</w:t>
+      </w:r>
+    </w:p>
+    <w:p>
+      <w:pPr>
+        <w:pStyle w:val="ListParagraph"/>
+        <w:numPr>
+          <w:ilvl w:val="0"/>
+          <w:numId w:val="10"/>
+        </w:numPr>
+        <w:rPr>
+          <w:rFonts w:ascii="Lucida Bright" w:hAnsi="Lucida Bright"/>
+          <w:sz w:val="28"/>
+          <w:szCs w:val="28"/>
+          <w:u w:val="single"/>
+          <w:lang w:val="en-IN"/>
+        </w:rPr>
+      </w:pPr>
+      <w:r>
+        <w:rPr>
+          <w:rFonts w:ascii="Lucida Bright" w:hAnsi="Lucida Bright"/>
+          <w:b/>
+          <w:bCs/>
+          <w:sz w:val="28"/>
+          <w:szCs w:val="28"/>
+          <w:u w:val="single"/>
+          <w:lang w:val="en-IN"/>
+        </w:rPr>
+        <w:t>Rate based flow control</w:t>
+      </w:r>
+      <w:r>
+        <w:rPr>
+          <w:rFonts w:ascii="Lucida Bright" w:hAnsi="Lucida Bright"/>
+          <w:sz w:val="28"/>
+          <w:szCs w:val="28"/>
+          <w:u w:val="single"/>
+          <w:lang w:val="en-IN"/>
+        </w:rPr>
+        <w:t xml:space="preserve">: </w:t>
+      </w:r>
+      <w:r>
+        <w:rPr>
+          <w:rFonts w:ascii="Lucida Bright" w:hAnsi="Lucida Bright"/>
+          <w:sz w:val="28"/>
+          <w:szCs w:val="28"/>
+          <w:lang w:val="en-IN"/>
+        </w:rPr>
+        <w:t xml:space="preserve">This protocol has an </w:t>
+      </w:r>
+      <w:proofErr w:type="gramStart"/>
+      <w:r>
+        <w:rPr>
+          <w:rFonts w:ascii="Lucida Bright" w:hAnsi="Lucida Bright"/>
+          <w:sz w:val="28"/>
+          <w:szCs w:val="28"/>
+          <w:lang w:val="en-IN"/>
+        </w:rPr>
+        <w:t>in built</w:t>
+      </w:r>
+      <w:proofErr w:type="gramEnd"/>
+      <w:r>
+        <w:rPr>
+          <w:rFonts w:ascii="Lucida Bright" w:hAnsi="Lucida Bright"/>
+          <w:sz w:val="28"/>
+          <w:szCs w:val="28"/>
+          <w:lang w:val="en-IN"/>
+        </w:rPr>
+        <w:t xml:space="preserve"> functionality that limits the rate at the which the sender may transmit the data, it does not require the need of any feedback based system.</w:t>
+      </w:r>
+    </w:p>
+    <w:p>
+      <w:pPr>
+        <w:rPr>
+          <w:rFonts w:ascii="Lucida Bright" w:hAnsi="Lucida Bright"/>
+          <w:sz w:val="28"/>
+          <w:szCs w:val="28"/>
+          <w:lang w:val="en-IN"/>
+        </w:rPr>
+      </w:pPr>
+      <w:r>
+        <w:rPr>
+          <w:rFonts w:ascii="Lucida Bright" w:hAnsi="Lucida Bright"/>
+          <w:sz w:val="28"/>
+          <w:szCs w:val="28"/>
+          <w:lang w:val="en-IN"/>
+        </w:rPr>
+        <w:t xml:space="preserve">The </w:t>
+      </w:r>
+      <w:r>
+        <w:rPr>
+          <w:rFonts w:ascii="Lucida Bright" w:hAnsi="Lucida Bright"/>
+          <w:i/>
+          <w:iCs/>
+          <w:color w:val="548DD4" w:themeColor="text2" w:themeTint="99"/>
+          <w:sz w:val="28"/>
+          <w:szCs w:val="28"/>
+          <w:u w:val="single"/>
+          <w:lang w:val="en-IN"/>
+        </w:rPr>
+        <w:t xml:space="preserve">data link layer talks only about the </w:t>
+      </w:r>
+      <w:proofErr w:type="gramStart"/>
+      <w:r>
+        <w:rPr>
+          <w:rFonts w:ascii="Lucida Bright" w:hAnsi="Lucida Bright"/>
+          <w:i/>
+          <w:iCs/>
+          <w:color w:val="548DD4" w:themeColor="text2" w:themeTint="99"/>
+          <w:sz w:val="28"/>
+          <w:szCs w:val="28"/>
+          <w:u w:val="single"/>
+          <w:lang w:val="en-IN"/>
+        </w:rPr>
+        <w:t>feedback based</w:t>
+      </w:r>
+      <w:proofErr w:type="gramEnd"/>
+      <w:r>
+        <w:rPr>
+          <w:rFonts w:ascii="Lucida Bright" w:hAnsi="Lucida Bright"/>
+          <w:i/>
+          <w:iCs/>
+          <w:color w:val="548DD4" w:themeColor="text2" w:themeTint="99"/>
+          <w:sz w:val="28"/>
+          <w:szCs w:val="28"/>
+          <w:u w:val="single"/>
+          <w:lang w:val="en-IN"/>
+        </w:rPr>
+        <w:t xml:space="preserve"> flow control</w:t>
+      </w:r>
+      <w:r>
+        <w:rPr>
+          <w:rFonts w:ascii="Lucida Bright" w:hAnsi="Lucida Bright"/>
+          <w:sz w:val="28"/>
+          <w:szCs w:val="28"/>
+          <w:lang w:val="en-IN"/>
+        </w:rPr>
+        <w:t>, as the rate based flow control is done at some other layer.</w:t>
+      </w:r>
+    </w:p>
+    <w:p>
+      <w:pPr>
+        <w:rPr>
+          <w:rFonts w:ascii="Lucida Bright" w:hAnsi="Lucida Bright"/>
+          <w:sz w:val="28"/>
+          <w:szCs w:val="28"/>
+          <w:lang w:val="en-IN"/>
+        </w:rPr>
+      </w:pPr>
+    </w:p>
+    <w:p>
+      <w:pPr>
+        <w:pStyle w:val="ListParagraph"/>
+        <w:rPr>
+          <w:rFonts w:ascii="Lucida Bright" w:hAnsi="Lucida Bright"/>
+          <w:b/>
+          <w:bCs/>
+          <w:sz w:val="52"/>
+          <w:szCs w:val="52"/>
+          <w:u w:val="single"/>
+          <w:lang w:val="en-IN"/>
+        </w:rPr>
+      </w:pPr>
+    </w:p>
+    <w:p>
+      <w:pPr>
+        <w:pStyle w:val="ListParagraph"/>
+        <w:numPr>
+          <w:ilvl w:val="0"/>
+          <w:numId w:val="1"/>
+        </w:numPr>
+        <w:rPr>
+          <w:rFonts w:ascii="Lucida Bright" w:hAnsi="Lucida Bright"/>
+          <w:b/>
+          <w:bCs/>
+          <w:sz w:val="52"/>
+          <w:szCs w:val="52"/>
+          <w:u w:val="single"/>
+          <w:lang w:val="en-IN"/>
+        </w:rPr>
+      </w:pPr>
+      <w:r>
+        <w:rPr>
+          <w:rFonts w:ascii="Lucida Bright" w:hAnsi="Lucida Bright"/>
+          <w:b/>
+          <w:bCs/>
+          <w:sz w:val="52"/>
+          <w:szCs w:val="52"/>
+          <w:u w:val="single"/>
+          <w:lang w:val="en-IN"/>
+        </w:rPr>
+        <w:lastRenderedPageBreak/>
+        <w:t>Error detection and Correction</w:t>
+      </w:r>
+    </w:p>
+    <w:p>
+      <w:pPr>
+        <w:pStyle w:val="ListParagraph"/>
+        <w:rPr>
+          <w:rFonts w:ascii="Lucida Bright" w:hAnsi="Lucida Bright"/>
+          <w:sz w:val="28"/>
+          <w:szCs w:val="28"/>
+          <w:lang w:val="en-IN"/>
+        </w:rPr>
+      </w:pPr>
+      <w:proofErr w:type="gramStart"/>
+      <w:r>
+        <w:rPr>
+          <w:rFonts w:ascii="Lucida Bright" w:hAnsi="Lucida Bright"/>
+          <w:sz w:val="28"/>
+          <w:szCs w:val="28"/>
+          <w:lang w:val="en-IN"/>
+        </w:rPr>
+        <w:t>So</w:t>
+      </w:r>
+      <w:proofErr w:type="gramEnd"/>
+      <w:r>
+        <w:rPr>
+          <w:rFonts w:ascii="Lucida Bright" w:hAnsi="Lucida Bright"/>
+          <w:sz w:val="28"/>
+          <w:szCs w:val="28"/>
+          <w:lang w:val="en-IN"/>
+        </w:rPr>
+        <w:t xml:space="preserve"> the network designers came up with two methods of dealing with the errors-</w:t>
+      </w:r>
+    </w:p>
+    <w:p>
+      <w:pPr>
+        <w:pStyle w:val="ListParagraph"/>
+        <w:numPr>
+          <w:ilvl w:val="0"/>
+          <w:numId w:val="11"/>
+        </w:numPr>
+        <w:rPr>
+          <w:rFonts w:ascii="Lucida Bright" w:hAnsi="Lucida Bright"/>
+          <w:sz w:val="28"/>
+          <w:szCs w:val="28"/>
+          <w:u w:val="single"/>
+          <w:lang w:val="en-IN"/>
+        </w:rPr>
+      </w:pPr>
+      <w:r>
+        <w:rPr>
+          <w:rFonts w:ascii="Lucida Bright" w:hAnsi="Lucida Bright"/>
+          <w:sz w:val="28"/>
+          <w:szCs w:val="28"/>
+          <w:u w:val="single"/>
+          <w:lang w:val="en-IN"/>
+        </w:rPr>
+        <w:t>Error-correcting code:</w:t>
+      </w:r>
+    </w:p>
+    <w:p>
+      <w:pPr>
+        <w:pStyle w:val="ListParagraph"/>
+        <w:ind w:left="1440"/>
+        <w:rPr>
+          <w:rFonts w:ascii="Lucida Bright" w:hAnsi="Lucida Bright"/>
+          <w:sz w:val="28"/>
+          <w:szCs w:val="28"/>
+          <w:lang w:val="en-IN"/>
+        </w:rPr>
+      </w:pPr>
+      <w:r>
+        <w:rPr>
+          <w:rFonts w:ascii="Lucida Bright" w:hAnsi="Lucida Bright"/>
+          <w:sz w:val="28"/>
+          <w:szCs w:val="28"/>
+          <w:lang w:val="en-IN"/>
+        </w:rPr>
+        <w:t>Here enough redundant information is added along with the block of data that enables the receiver to deduce what the transmitted data must have been.</w:t>
+      </w:r>
+    </w:p>
+    <w:p>
+      <w:pPr>
+        <w:pStyle w:val="ListParagraph"/>
+        <w:numPr>
+          <w:ilvl w:val="0"/>
+          <w:numId w:val="11"/>
+        </w:numPr>
+        <w:rPr>
+          <w:rFonts w:ascii="Lucida Bright" w:hAnsi="Lucida Bright"/>
+          <w:b/>
+          <w:bCs/>
+          <w:sz w:val="52"/>
+          <w:szCs w:val="52"/>
+          <w:u w:val="single"/>
+          <w:lang w:val="en-IN"/>
+        </w:rPr>
+      </w:pPr>
+      <w:r>
+        <w:rPr>
+          <w:rFonts w:ascii="Lucida Bright" w:hAnsi="Lucida Bright"/>
+          <w:sz w:val="28"/>
+          <w:szCs w:val="28"/>
+          <w:u w:val="single"/>
+          <w:lang w:val="en-IN"/>
+        </w:rPr>
+        <w:t>Error-detecting codes:</w:t>
+      </w:r>
+    </w:p>
+    <w:p>
+      <w:pPr>
+        <w:ind w:left="1440"/>
+        <w:rPr>
+          <w:rFonts w:ascii="Lucida Bright" w:hAnsi="Lucida Bright"/>
+          <w:sz w:val="28"/>
+          <w:szCs w:val="28"/>
+          <w:lang w:val="en-IN"/>
+        </w:rPr>
+      </w:pPr>
+      <w:r>
+        <w:rPr>
+          <w:rFonts w:ascii="Lucida Bright" w:hAnsi="Lucida Bright"/>
+          <w:sz w:val="28"/>
+          <w:szCs w:val="28"/>
+          <w:lang w:val="en-IN"/>
+        </w:rPr>
+        <w:t>Only that much redundant information is added with the block that receiver will be able to deduce that an error has occurred, but not what error.</w:t>
+      </w:r>
+    </w:p>
+    <w:p>
+      <w:pPr>
+        <w:ind w:left="1440"/>
+        <w:rPr>
+          <w:rFonts w:ascii="Lucida Bright" w:hAnsi="Lucida Bright"/>
+          <w:sz w:val="28"/>
+          <w:szCs w:val="28"/>
+          <w:lang w:val="en-IN"/>
+        </w:rPr>
+      </w:pPr>
+    </w:p>
+    <w:p>
+      <w:pPr>
+        <w:ind w:left="1440"/>
+        <w:rPr>
+          <w:rFonts w:ascii="Lucida Bright" w:hAnsi="Lucida Bright"/>
+          <w:sz w:val="28"/>
+          <w:szCs w:val="28"/>
+          <w:lang w:val="en-IN"/>
+        </w:rPr>
+      </w:pPr>
+      <w:r>
+        <w:rPr>
+          <w:rFonts w:ascii="Lucida Bright" w:hAnsi="Lucida Bright"/>
+          <w:sz w:val="28"/>
+          <w:szCs w:val="28"/>
+          <w:lang w:val="en-IN"/>
+        </w:rPr>
+        <w:t xml:space="preserve">Those redundant bits are also known as the </w:t>
+      </w:r>
+      <w:r>
+        <w:rPr>
+          <w:rFonts w:ascii="Lucida Bright" w:hAnsi="Lucida Bright"/>
+          <w:sz w:val="44"/>
+          <w:szCs w:val="44"/>
+          <w:lang w:val="en-IN"/>
+        </w:rPr>
+        <w:t>Parity bits.</w:t>
+      </w:r>
+    </w:p>
+    <w:p>
+      <w:pPr>
+        <w:rPr>
+          <w:rFonts w:ascii="Lucida Bright" w:hAnsi="Lucida Bright"/>
+          <w:color w:val="632423" w:themeColor="accent2" w:themeShade="80"/>
+          <w:sz w:val="28"/>
+          <w:szCs w:val="28"/>
+          <w:lang w:val="en-IN"/>
+        </w:rPr>
+      </w:pPr>
+      <w:r>
+        <w:rPr>
+          <w:rFonts w:ascii="Lucida Bright" w:hAnsi="Lucida Bright"/>
+          <w:sz w:val="28"/>
+          <w:szCs w:val="28"/>
+          <w:lang w:val="en-IN"/>
+        </w:rPr>
+        <w:t xml:space="preserve">Each of these channels occupy a different </w:t>
+      </w:r>
+      <w:r>
+        <w:rPr>
+          <w:rFonts w:ascii="Lucida Bright" w:hAnsi="Lucida Bright"/>
+          <w:sz w:val="28"/>
+          <w:szCs w:val="28"/>
+          <w:highlight w:val="yellow"/>
+          <w:lang w:val="en-IN"/>
+        </w:rPr>
+        <w:t>ecological niche</w:t>
+      </w:r>
+      <w:r>
+        <w:rPr>
+          <w:rFonts w:ascii="Lucida Bright" w:hAnsi="Lucida Bright"/>
+          <w:sz w:val="28"/>
+          <w:szCs w:val="28"/>
+          <w:lang w:val="en-IN"/>
+        </w:rPr>
+        <w:t xml:space="preserve">. </w:t>
+      </w:r>
+      <w:r>
+        <w:rPr>
+          <w:rFonts w:ascii="Lucida Bright" w:hAnsi="Lucida Bright"/>
+          <w:color w:val="632423" w:themeColor="accent2" w:themeShade="80"/>
+          <w:sz w:val="28"/>
+          <w:szCs w:val="28"/>
+          <w:lang w:val="en-IN"/>
+        </w:rPr>
+        <w:t>On highly reliable channels such as an optical fibre, use of error detecting codes would be cheaper</w:t>
+      </w:r>
+      <w:r>
+        <w:rPr>
+          <w:rFonts w:ascii="Lucida Bright" w:hAnsi="Lucida Bright"/>
+          <w:sz w:val="28"/>
+          <w:szCs w:val="28"/>
+          <w:lang w:val="en-IN"/>
+        </w:rPr>
+        <w:t xml:space="preserve"> as it may just retransmit the faulty block. But with the </w:t>
+      </w:r>
+      <w:r>
+        <w:rPr>
+          <w:rFonts w:ascii="Lucida Bright" w:hAnsi="Lucida Bright"/>
+          <w:color w:val="632423" w:themeColor="accent2" w:themeShade="80"/>
+          <w:sz w:val="28"/>
+          <w:szCs w:val="28"/>
+          <w:lang w:val="en-IN"/>
+        </w:rPr>
+        <w:t>unreliable channels such as wireless network that contains so many errors, using error correction codes would be useful.</w:t>
+      </w:r>
+    </w:p>
+    <w:p>
+      <w:pPr>
+        <w:rPr>
+          <w:rFonts w:ascii="Lucida Bright" w:hAnsi="Lucida Bright"/>
+          <w:color w:val="632423" w:themeColor="accent2" w:themeShade="80"/>
+          <w:sz w:val="28"/>
+          <w:szCs w:val="28"/>
+          <w:lang w:val="en-IN"/>
+        </w:rPr>
+      </w:pPr>
+    </w:p>
+    <w:p>
+      <w:pPr>
+        <w:rPr>
+          <w:rFonts w:ascii="Lucida Bright" w:hAnsi="Lucida Bright"/>
+          <w:sz w:val="36"/>
+          <w:szCs w:val="36"/>
+        </w:rPr>
+      </w:pPr>
+    </w:p>
+    <w:p>
+      <w:pPr>
+        <w:rPr>
+          <w:rFonts w:ascii="Lucida Bright" w:hAnsi="Lucida Bright"/>
+          <w:sz w:val="36"/>
+          <w:szCs w:val="36"/>
+        </w:rPr>
+      </w:pPr>
+    </w:p>
+    <w:p>
+      <w:pPr>
+        <w:rPr>
+          <w:rFonts w:ascii="Lucida Bright" w:hAnsi="Lucida Bright"/>
+          <w:sz w:val="36"/>
+          <w:szCs w:val="36"/>
+        </w:rPr>
+      </w:pPr>
+    </w:p>
+    <w:p>
+      <w:pPr>
+        <w:rPr>
+          <w:rFonts w:ascii="Lucida Bright" w:hAnsi="Lucida Bright"/>
+          <w:sz w:val="36"/>
+          <w:szCs w:val="36"/>
+        </w:rPr>
+      </w:pPr>
+    </w:p>
+    <w:p>
+      <w:pPr>
+        <w:rPr>
+          <w:rFonts w:ascii="Lucida Bright" w:hAnsi="Lucida Bright"/>
+          <w:sz w:val="36"/>
+          <w:szCs w:val="36"/>
+        </w:rPr>
+      </w:pPr>
+    </w:p>
+    <w:p>
+      <w:pPr>
+        <w:rPr>
+          <w:rFonts w:ascii="Lucida Bright" w:hAnsi="Lucida Bright"/>
+          <w:sz w:val="36"/>
+          <w:szCs w:val="36"/>
+        </w:rPr>
+      </w:pPr>
+    </w:p>
+    <w:p>
+      <w:pPr>
+        <w:rPr>
+          <w:rFonts w:ascii="Lucida Bright" w:hAnsi="Lucida Bright"/>
+        </w:rPr>
+      </w:pPr>
+      <w:r>
+        <w:rPr>
+          <w:rFonts w:ascii="Lucida Bright" w:hAnsi="Lucida Bright"/>
+          <w:sz w:val="36"/>
+          <w:szCs w:val="36"/>
+        </w:rPr>
+        <w:t>Single-Bit Error</w:t>
+      </w:r>
+      <w:r>
+        <w:rPr>
+          <w:rFonts w:ascii="Lucida Bright" w:hAnsi="Lucida Bright"/>
+        </w:rPr>
+        <w:t xml:space="preserve"> </w:t>
+      </w:r>
+    </w:p>
+    <w:p>
+      <w:pPr>
+        <w:rPr>
+          <w:rFonts w:ascii="Lucida Bright" w:hAnsi="Lucida Bright"/>
+          <w:sz w:val="28"/>
+          <w:szCs w:val="28"/>
+        </w:rPr>
+      </w:pPr>
+      <w:r>
+        <w:rPr>
+          <w:rFonts w:ascii="Lucida Bright" w:hAnsi="Lucida Bright"/>
+          <w:sz w:val="28"/>
+          <w:szCs w:val="28"/>
+        </w:rPr>
+        <w:t>The term single-bit error means that only 1 bit of a given data unit (such as a byte, character, or packet) is changed from 1 to 0 or from 0 to 1.</w:t>
+      </w:r>
+    </w:p>
+    <w:p>
+      <w:pPr>
+        <w:rPr>
+          <w:rFonts w:ascii="Lucida Bright" w:hAnsi="Lucida Bright"/>
+          <w:sz w:val="28"/>
+          <w:szCs w:val="28"/>
+        </w:rPr>
+      </w:pPr>
+      <w:r>
+        <w:rPr>
+          <w:rFonts w:ascii="Lucida Bright" w:hAnsi="Lucida Bright"/>
+          <w:noProof/>
+          <w:sz w:val="28"/>
+          <w:szCs w:val="28"/>
+        </w:rPr>
+        <w:drawing>
+          <wp:inline distT="0" distB="0" distL="0" distR="0" wp14:anchorId="31C0AE9D" wp14:editId="15B5F518">
+            <wp:extent cx="5943600" cy="1482090"/>
+            <wp:effectExtent l="0" t="0" r="0" b="0"/>
+            <wp:docPr id="2" name="Picture 2"/>
+            <wp:cNvGraphicFramePr>
+              <a:graphicFrameLocks xmlns:a="http://schemas.openxmlformats.org/drawingml/2006/main" noChangeAspect="1"/>
+            </wp:cNvGraphicFramePr>
+            <a:graphic xmlns:a="http://schemas.openxmlformats.org/drawingml/2006/main">
+              <a:graphicData uri="http://schemas.openxmlformats.org/drawingml/2006/picture">
+                <pic:pic xmlns:pic="http://schemas.openxmlformats.org/drawingml/2006/picture">
+                  <pic:nvPicPr>
+                    <pic:cNvPr id="1" name=""/>
+                    <pic:cNvPicPr/>
+                  </pic:nvPicPr>
+                  <pic:blipFill>
+                    <a:blip r:embed="rId6"/>
+                    <a:stretch>
+                      <a:fillRect/>
+                    </a:stretch>
+                  </pic:blipFill>
+                  <pic:spPr>
+                    <a:xfrm>
+                      <a:off x="0" y="0"/>
+                      <a:ext cx="5943600" cy="1482090"/>
+                    </a:xfrm>
+                    <a:prstGeom prst="rect">
+                      <a:avLst/>
+                    </a:prstGeom>
+                  </pic:spPr>
+                </pic:pic>
+              </a:graphicData>
+            </a:graphic>
+          </wp:inline>
+        </w:drawing>
+      </w:r>
+    </w:p>
+    <w:p>
+      <w:pPr>
+        <w:rPr>
+          <w:rFonts w:ascii="Lucida Bright" w:hAnsi="Lucida Bright"/>
+          <w:sz w:val="44"/>
+          <w:szCs w:val="44"/>
+        </w:rPr>
+      </w:pPr>
+      <w:r>
+        <w:rPr>
+          <w:rFonts w:ascii="Lucida Bright" w:hAnsi="Lucida Bright"/>
+          <w:sz w:val="44"/>
+          <w:szCs w:val="44"/>
+        </w:rPr>
+        <w:t xml:space="preserve">Burst Error </w:t>
+      </w:r>
+    </w:p>
+    <w:p>
+      <w:pPr>
+        <w:rPr>
+          <w:rFonts w:ascii="Lucida Bright" w:hAnsi="Lucida Bright"/>
+          <w:sz w:val="28"/>
+          <w:szCs w:val="28"/>
+        </w:rPr>
+      </w:pPr>
+      <w:r>
+        <w:rPr>
+          <w:rFonts w:ascii="Lucida Bright" w:hAnsi="Lucida Bright"/>
+          <w:sz w:val="28"/>
+          <w:szCs w:val="28"/>
+        </w:rPr>
+        <w:t>The term burst error means that 2 or more bits in the data unit have changed from 1 to 0 or from 0 to 1.</w:t>
+      </w:r>
+    </w:p>
+    <w:p>
+      <w:pPr>
+        <w:rPr>
+          <w:rFonts w:ascii="Lucida Bright" w:hAnsi="Lucida Bright"/>
+          <w:sz w:val="28"/>
+          <w:szCs w:val="28"/>
+        </w:rPr>
+      </w:pPr>
+      <w:r>
+        <w:rPr>
+          <w:rFonts w:ascii="Lucida Bright" w:hAnsi="Lucida Bright"/>
+          <w:noProof/>
+          <w:sz w:val="28"/>
+          <w:szCs w:val="28"/>
+        </w:rPr>
+        <w:drawing>
+          <wp:inline distT="0" distB="0" distL="0" distR="0" wp14:anchorId="2B4853E8" wp14:editId="53D7D12B">
+            <wp:extent cx="5943600" cy="2043430"/>
+            <wp:effectExtent l="0" t="0" r="0" b="0"/>
+            <wp:docPr id="3" name="Picture 3"/>
+            <wp:cNvGraphicFramePr>
+              <a:graphicFrameLocks xmlns:a="http://schemas.openxmlformats.org/drawingml/2006/main" noChangeAspect="1"/>
+            </wp:cNvGraphicFramePr>
+            <a:graphic xmlns:a="http://schemas.openxmlformats.org/drawingml/2006/main">
+              <a:graphicData uri="http://schemas.openxmlformats.org/drawingml/2006/picture">
+                <pic:pic xmlns:pic="http://schemas.openxmlformats.org/drawingml/2006/picture">
+                  <pic:nvPicPr>
+                    <pic:cNvPr id="1" name=""/>
+                    <pic:cNvPicPr/>
+                  </pic:nvPicPr>
+                  <pic:blipFill>
+                    <a:blip r:embed="rId7"/>
+                    <a:stretch>
+                      <a:fillRect/>
+                    </a:stretch>
+                  </pic:blipFill>
+                  <pic:spPr>
+                    <a:xfrm>
+                      <a:off x="0" y="0"/>
+                      <a:ext cx="5943600" cy="2043430"/>
+                    </a:xfrm>
+                    <a:prstGeom prst="rect">
+                      <a:avLst/>
+                    </a:prstGeom>
+                  </pic:spPr>
+                </pic:pic>
+              </a:graphicData>
+            </a:graphic>
+          </wp:inline>
+        </w:drawing>
+      </w:r>
+    </w:p>
+    <w:p>
+      <w:pPr>
+        <w:rPr>
+          <w:rFonts w:ascii="Lucida Bright" w:hAnsi="Lucida Bright"/>
+          <w:color w:val="632423" w:themeColor="accent2" w:themeShade="80"/>
+          <w:sz w:val="28"/>
+          <w:szCs w:val="28"/>
+          <w:lang w:val="en-IN"/>
+        </w:rPr>
+      </w:pPr>
+    </w:p>
+    <w:p>
+      <w:pPr>
+        <w:rPr>
+          <w:rFonts w:ascii="Lucida Bright" w:hAnsi="Lucida Bright"/>
+          <w:sz w:val="36"/>
+          <w:szCs w:val="36"/>
+          <w:lang w:val="en-IN"/>
+        </w:rPr>
+      </w:pPr>
+    </w:p>
+    <w:p>
+      <w:pPr>
+        <w:pStyle w:val="ListParagraph"/>
+        <w:rPr>
+          <w:rFonts w:ascii="Lucida Bright" w:hAnsi="Lucida Bright"/>
+          <w:b/>
+          <w:bCs/>
+          <w:sz w:val="44"/>
+          <w:szCs w:val="44"/>
+          <w:lang w:val="en-IN"/>
+        </w:rPr>
+      </w:pPr>
+    </w:p>
+    <w:p>
+      <w:pPr>
+        <w:pStyle w:val="ListParagraph"/>
+        <w:rPr>
+          <w:rFonts w:ascii="Lucida Bright" w:hAnsi="Lucida Bright"/>
+          <w:b/>
+          <w:bCs/>
+          <w:sz w:val="44"/>
+          <w:szCs w:val="44"/>
+          <w:lang w:val="en-IN"/>
+        </w:rPr>
+      </w:pPr>
+    </w:p>
+    <w:p>
+      <w:pPr>
+        <w:pStyle w:val="ListParagraph"/>
+        <w:numPr>
+          <w:ilvl w:val="0"/>
+          <w:numId w:val="1"/>
+        </w:numPr>
+        <w:jc w:val="center"/>
+        <w:rPr>
+          <w:rFonts w:ascii="Lucida Bright" w:hAnsi="Lucida Bright"/>
+          <w:b/>
+          <w:bCs/>
+          <w:sz w:val="44"/>
+          <w:szCs w:val="44"/>
+          <w:lang w:val="en-IN"/>
+        </w:rPr>
+      </w:pPr>
+      <w:r>
+        <w:rPr>
+          <w:rFonts w:ascii="Lucida Bright" w:hAnsi="Lucida Bright"/>
+          <w:b/>
+          <w:bCs/>
+          <w:sz w:val="44"/>
+          <w:szCs w:val="44"/>
+          <w:lang w:val="en-IN"/>
+        </w:rPr>
+        <w:t xml:space="preserve">Hamming </w:t>
+      </w:r>
+      <w:r>
+        <w:rPr>
+          <w:rFonts w:ascii="Lucida Bright" w:hAnsi="Lucida Bright"/>
+          <w:b/>
+          <w:bCs/>
+          <w:sz w:val="44"/>
+          <w:szCs w:val="44"/>
+          <w:lang w:val="en-IN"/>
+        </w:rPr>
+        <w:t xml:space="preserve">distance and Hamming     </w:t>
+      </w:r>
+      <w:r>
+        <w:rPr>
+          <w:rFonts w:ascii="Lucida Bright" w:hAnsi="Lucida Bright"/>
+          <w:b/>
+          <w:bCs/>
+          <w:sz w:val="44"/>
+          <w:szCs w:val="44"/>
+          <w:lang w:val="en-IN"/>
+        </w:rPr>
+        <w:t xml:space="preserve">Code </w:t>
+      </w:r>
+    </w:p>
+    <w:p>
+      <w:pPr>
+        <w:rPr>
+          <w:rFonts w:ascii="Lucida Bright" w:hAnsi="Lucida Bright"/>
+          <w:sz w:val="28"/>
+          <w:szCs w:val="28"/>
+          <w:lang w:val="en-IN"/>
+        </w:rPr>
+      </w:pPr>
+      <w:r>
+        <w:rPr>
+          <w:rFonts w:ascii="Lucida Bright" w:hAnsi="Lucida Bright"/>
+          <w:sz w:val="28"/>
+          <w:szCs w:val="28"/>
+          <w:lang w:val="en-IN"/>
+        </w:rPr>
+        <w:t>In order to handle the error, it is really important to understand what an error really is.</w:t>
+      </w:r>
+    </w:p>
+    <w:p>
+      <w:pPr>
+        <w:rPr>
+          <w:rFonts w:ascii="Lucida Bright" w:hAnsi="Lucida Bright"/>
+          <w:sz w:val="28"/>
+          <w:szCs w:val="28"/>
+          <w:lang w:val="en-IN"/>
+        </w:rPr>
+      </w:pPr>
+      <w:r>
+        <w:rPr>
+          <w:rFonts w:ascii="Lucida Bright" w:hAnsi="Lucida Bright"/>
+          <w:sz w:val="28"/>
+          <w:szCs w:val="28"/>
+          <w:lang w:val="en-IN"/>
+        </w:rPr>
+        <w:t>Normally a frame consists of:</w:t>
+      </w:r>
+    </w:p>
+    <w:p>
+      <w:pPr>
+        <w:pStyle w:val="ListParagraph"/>
+        <w:numPr>
+          <w:ilvl w:val="0"/>
+          <w:numId w:val="12"/>
+        </w:numPr>
+        <w:rPr>
+          <w:rFonts w:ascii="Lucida Bright" w:hAnsi="Lucida Bright"/>
+          <w:sz w:val="28"/>
+          <w:szCs w:val="28"/>
+          <w:lang w:val="en-IN"/>
+        </w:rPr>
+      </w:pPr>
+      <w:r>
+        <w:rPr>
+          <w:rFonts w:ascii="Lucida Bright" w:hAnsi="Lucida Bright"/>
+          <w:sz w:val="28"/>
+          <w:szCs w:val="28"/>
+          <w:lang w:val="en-IN"/>
+        </w:rPr>
+        <w:t xml:space="preserve">m (message) bits </w:t>
+      </w:r>
+    </w:p>
+    <w:p>
+      <w:pPr>
+        <w:pStyle w:val="ListParagraph"/>
+        <w:numPr>
+          <w:ilvl w:val="0"/>
+          <w:numId w:val="12"/>
+        </w:numPr>
+        <w:rPr>
+          <w:rFonts w:ascii="Lucida Bright" w:hAnsi="Lucida Bright"/>
+          <w:sz w:val="28"/>
+          <w:szCs w:val="28"/>
+          <w:lang w:val="en-IN"/>
+        </w:rPr>
+      </w:pPr>
+      <w:r>
+        <w:rPr>
+          <w:rFonts w:ascii="Lucida Bright" w:hAnsi="Lucida Bright"/>
+          <w:sz w:val="28"/>
+          <w:szCs w:val="28"/>
+          <w:lang w:val="en-IN"/>
+        </w:rPr>
+        <w:t>r redundant /check bits</w:t>
+      </w:r>
+    </w:p>
+    <w:p>
+      <w:pPr>
+        <w:pStyle w:val="ListParagraph"/>
+        <w:numPr>
+          <w:ilvl w:val="0"/>
+          <w:numId w:val="12"/>
+        </w:numPr>
+        <w:rPr>
+          <w:rFonts w:ascii="Lucida Bright" w:hAnsi="Lucida Bright"/>
+          <w:sz w:val="28"/>
+          <w:szCs w:val="28"/>
+          <w:lang w:val="en-IN"/>
+        </w:rPr>
+      </w:pPr>
+      <w:r>
+        <w:rPr>
+          <w:rFonts w:ascii="Lucida Bright" w:hAnsi="Lucida Bright"/>
+          <w:sz w:val="28"/>
+          <w:szCs w:val="28"/>
+          <w:lang w:val="en-IN"/>
+        </w:rPr>
+        <w:t>so (n=</w:t>
+      </w:r>
+      <w:proofErr w:type="spellStart"/>
+      <w:r>
+        <w:rPr>
+          <w:rFonts w:ascii="Lucida Bright" w:hAnsi="Lucida Bright"/>
+          <w:sz w:val="28"/>
+          <w:szCs w:val="28"/>
+          <w:lang w:val="en-IN"/>
+        </w:rPr>
+        <w:t>m+</w:t>
+      </w:r>
+      <w:proofErr w:type="gramStart"/>
+      <w:r>
+        <w:rPr>
+          <w:rFonts w:ascii="Lucida Bright" w:hAnsi="Lucida Bright"/>
+          <w:sz w:val="28"/>
+          <w:szCs w:val="28"/>
+          <w:lang w:val="en-IN"/>
+        </w:rPr>
+        <w:t>r</w:t>
+      </w:r>
+      <w:proofErr w:type="spellEnd"/>
+      <w:r>
+        <w:rPr>
+          <w:rFonts w:ascii="Lucida Bright" w:hAnsi="Lucida Bright"/>
+          <w:sz w:val="28"/>
+          <w:szCs w:val="28"/>
+          <w:lang w:val="en-IN"/>
+        </w:rPr>
+        <w:t xml:space="preserve"> )</w:t>
+      </w:r>
+      <w:proofErr w:type="gramEnd"/>
+      <w:r>
+        <w:rPr>
+          <w:rFonts w:ascii="Lucida Bright" w:hAnsi="Lucida Bright"/>
+          <w:sz w:val="28"/>
+          <w:szCs w:val="28"/>
+          <w:lang w:val="en-IN"/>
+        </w:rPr>
+        <w:t xml:space="preserve"> would be the total length that can be called as an n-bit codeword.</w:t>
+      </w:r>
+    </w:p>
+    <w:p>
+      <w:pPr>
+        <w:rPr>
+          <w:rFonts w:ascii="Lucida Bright" w:hAnsi="Lucida Bright"/>
+          <w:sz w:val="28"/>
+          <w:szCs w:val="28"/>
+          <w:lang w:val="en-IN"/>
+        </w:rPr>
+      </w:pPr>
+      <w:r>
+        <w:rPr>
+          <w:rFonts w:ascii="Lucida Bright" w:hAnsi="Lucida Bright"/>
+          <w:noProof/>
+          <w:sz w:val="28"/>
+          <w:szCs w:val="28"/>
+          <w:lang w:val="en-IN"/>
+        </w:rPr>
+        <w:pict w14:anchorId="192C1716">
+          <v:rect id="_x0000_s1043" style="position:absolute;margin-left:178.45pt;margin-top:26.9pt;width:341.2pt;height:46.35pt;z-index:251663872">
+            <v:textbox>
+              <w:txbxContent>
+                <w:p>
+                  <w:pPr>
+                    <w:rPr>
+                      <w:sz w:val="32"/>
+                      <w:szCs w:val="32"/>
+                      <w:lang w:val="en-IN"/>
+                    </w:rPr>
+                  </w:pPr>
+                  <w:r>
+                    <w:rPr>
+                      <w:sz w:val="32"/>
+                      <w:szCs w:val="32"/>
+                      <w:lang w:val="en-IN"/>
+                    </w:rPr>
+                    <w:t xml:space="preserve">Exclusive XOR the two code words, the number of 1 bits are the difference between those code </w:t>
+                  </w:r>
+                  <w:proofErr w:type="spellStart"/>
+                  <w:proofErr w:type="gramStart"/>
+                  <w:r>
+                    <w:rPr>
+                      <w:sz w:val="32"/>
+                      <w:szCs w:val="32"/>
+                      <w:lang w:val="en-IN"/>
+                    </w:rPr>
+                    <w:t>s.</w:t>
+                  </w:r>
+                  <w:r>
+                    <w:rPr>
+                      <w:sz w:val="32"/>
+                      <w:szCs w:val="32"/>
+                      <w:lang w:val="en-IN"/>
+                    </w:rPr>
+                    <w:t>words</w:t>
+                  </w:r>
+                  <w:proofErr w:type="spellEnd"/>
+                  <w:proofErr w:type="gramEnd"/>
+                  <w:r>
+                    <w:rPr>
+                      <w:sz w:val="32"/>
+                      <w:szCs w:val="32"/>
+                      <w:lang w:val="en-IN"/>
+                    </w:rPr>
+                    <w:t>.</w:t>
+                  </w:r>
+                </w:p>
+              </w:txbxContent>
+            </v:textbox>
+          </v:rect>
+        </w:pict>
+      </w:r>
+      <w:r>
+        <w:rPr>
+          <w:rFonts w:ascii="Lucida Bright" w:hAnsi="Lucida Bright"/>
+          <w:sz w:val="28"/>
+          <w:szCs w:val="28"/>
+          <w:lang w:val="en-IN"/>
+        </w:rPr>
+        <w:t>Given any two codewords say;</w:t>
+      </w:r>
+    </w:p>
+    <w:p>
+      <w:pPr>
+        <w:rPr>
+          <w:rFonts w:ascii="Lucida Bright" w:hAnsi="Lucida Bright"/>
+          <w:sz w:val="28"/>
+          <w:szCs w:val="28"/>
+          <w:lang w:val="en-IN"/>
+        </w:rPr>
+      </w:pPr>
+      <w:r>
+        <w:rPr>
+          <w:rFonts w:ascii="Lucida Bright" w:hAnsi="Lucida Bright"/>
+          <w:sz w:val="28"/>
+          <w:szCs w:val="28"/>
+          <w:lang w:val="en-IN"/>
+        </w:rPr>
+        <w:t>1001001</w:t>
+      </w:r>
+    </w:p>
+    <w:p>
+      <w:pPr>
+        <w:rPr>
+          <w:rFonts w:ascii="Lucida Bright" w:hAnsi="Lucida Bright"/>
+          <w:sz w:val="28"/>
+          <w:szCs w:val="28"/>
+          <w:lang w:val="en-IN"/>
+        </w:rPr>
+      </w:pPr>
+      <w:r>
+        <w:rPr>
+          <w:rFonts w:ascii="Lucida Bright" w:hAnsi="Lucida Bright"/>
+          <w:noProof/>
+          <w:sz w:val="28"/>
+          <w:szCs w:val="28"/>
+          <w:lang w:val="en-IN"/>
+        </w:rPr>
+        <w:pict w14:anchorId="3A5FA63B">
+          <v:shape id="_x0000_s1042" type="#_x0000_t32" style="position:absolute;margin-left:-5pt;margin-top:19.75pt;width:68.25pt;height:0;z-index:251662848" o:connectortype="straight"/>
+        </w:pict>
+      </w:r>
+      <w:r>
+        <w:rPr>
+          <w:rFonts w:ascii="Lucida Bright" w:hAnsi="Lucida Bright"/>
+          <w:sz w:val="28"/>
+          <w:szCs w:val="28"/>
+          <w:lang w:val="en-IN"/>
+        </w:rPr>
+        <w:t>1</w:t>
+      </w:r>
+      <w:r>
+        <w:rPr>
+          <w:rFonts w:ascii="Lucida Bright" w:hAnsi="Lucida Bright"/>
+          <w:sz w:val="28"/>
+          <w:szCs w:val="28"/>
+          <w:lang w:val="en-IN"/>
+        </w:rPr>
+        <w:t>01</w:t>
+      </w:r>
+      <w:r>
+        <w:rPr>
+          <w:rFonts w:ascii="Lucida Bright" w:hAnsi="Lucida Bright"/>
+          <w:sz w:val="28"/>
+          <w:szCs w:val="28"/>
+          <w:lang w:val="en-IN"/>
+        </w:rPr>
+        <w:t>1</w:t>
+      </w:r>
+      <w:r>
+        <w:rPr>
+          <w:rFonts w:ascii="Lucida Bright" w:hAnsi="Lucida Bright"/>
+          <w:sz w:val="28"/>
+          <w:szCs w:val="28"/>
+          <w:lang w:val="en-IN"/>
+        </w:rPr>
+        <w:t>010</w:t>
+      </w:r>
+    </w:p>
+    <w:p>
+      <w:pPr>
+        <w:rPr>
+          <w:rFonts w:ascii="Lucida Bright" w:hAnsi="Lucida Bright"/>
+          <w:sz w:val="28"/>
+          <w:szCs w:val="28"/>
+          <w:lang w:val="en-IN"/>
+        </w:rPr>
+      </w:pPr>
+      <w:r>
+        <w:rPr>
+          <w:rFonts w:ascii="Lucida Bright" w:hAnsi="Lucida Bright"/>
+          <w:color w:val="FF0000"/>
+          <w:sz w:val="28"/>
+          <w:szCs w:val="28"/>
+          <w:lang w:val="en-IN"/>
+        </w:rPr>
+        <w:t>0</w:t>
+      </w:r>
+      <w:r>
+        <w:rPr>
+          <w:rFonts w:ascii="Lucida Bright" w:hAnsi="Lucida Bright"/>
+          <w:sz w:val="28"/>
+          <w:szCs w:val="28"/>
+          <w:lang w:val="en-IN"/>
+        </w:rPr>
+        <w:t>0</w:t>
+      </w:r>
+      <w:r>
+        <w:rPr>
+          <w:rFonts w:ascii="Lucida Bright" w:hAnsi="Lucida Bright"/>
+          <w:color w:val="FF0000"/>
+          <w:sz w:val="28"/>
+          <w:szCs w:val="28"/>
+          <w:lang w:val="en-IN"/>
+        </w:rPr>
+        <w:t>1</w:t>
+      </w:r>
+      <w:r>
+        <w:rPr>
+          <w:rFonts w:ascii="Lucida Bright" w:hAnsi="Lucida Bright"/>
+          <w:color w:val="FF0000"/>
+          <w:sz w:val="28"/>
+          <w:szCs w:val="28"/>
+          <w:lang w:val="en-IN"/>
+        </w:rPr>
+        <w:t>0</w:t>
+      </w:r>
+      <w:r>
+        <w:rPr>
+          <w:rFonts w:ascii="Lucida Bright" w:hAnsi="Lucida Bright"/>
+          <w:sz w:val="28"/>
+          <w:szCs w:val="28"/>
+          <w:lang w:val="en-IN"/>
+        </w:rPr>
+        <w:t>0</w:t>
+      </w:r>
+      <w:r>
+        <w:rPr>
+          <w:rFonts w:ascii="Lucida Bright" w:hAnsi="Lucida Bright"/>
+          <w:color w:val="FF0000"/>
+          <w:sz w:val="28"/>
+          <w:szCs w:val="28"/>
+          <w:lang w:val="en-IN"/>
+        </w:rPr>
+        <w:t>11</w:t>
+      </w:r>
+    </w:p>
+    <w:p>
+      <w:pPr>
+        <w:rPr>
+          <w:rFonts w:ascii="Lucida Bright" w:hAnsi="Lucida Bright"/>
+          <w:sz w:val="28"/>
+          <w:szCs w:val="28"/>
+          <w:lang w:val="en-IN"/>
+        </w:rPr>
+      </w:pPr>
+      <w:r>
+        <w:rPr>
+          <w:rFonts w:ascii="Lucida Bright" w:hAnsi="Lucida Bright"/>
+          <w:sz w:val="28"/>
+          <w:szCs w:val="28"/>
+          <w:lang w:val="en-IN"/>
+        </w:rPr>
+        <w:t xml:space="preserve">It is possible to determine how many corresponding bits differ. In this case the difference is </w:t>
+      </w:r>
+      <w:r>
+        <w:rPr>
+          <w:rFonts w:ascii="Lucida Bright" w:hAnsi="Lucida Bright"/>
+          <w:sz w:val="28"/>
+          <w:szCs w:val="28"/>
+          <w:lang w:val="en-IN"/>
+        </w:rPr>
+        <w:t xml:space="preserve">of </w:t>
+      </w:r>
+      <w:r>
+        <w:rPr>
+          <w:rFonts w:ascii="Lucida Bright" w:hAnsi="Lucida Bright"/>
+          <w:sz w:val="28"/>
+          <w:szCs w:val="28"/>
+          <w:lang w:val="en-IN"/>
+        </w:rPr>
+        <w:t>3</w:t>
+      </w:r>
+      <w:r>
+        <w:rPr>
+          <w:rFonts w:ascii="Lucida Bright" w:hAnsi="Lucida Bright"/>
+          <w:sz w:val="28"/>
+          <w:szCs w:val="28"/>
+          <w:lang w:val="en-IN"/>
+        </w:rPr>
+        <w:t xml:space="preserve"> bits.</w:t>
+      </w:r>
+    </w:p>
+    <w:p>
+      <w:pPr>
+        <w:rPr>
+          <w:rFonts w:ascii="Lucida Bright" w:hAnsi="Lucida Bright"/>
+          <w:sz w:val="28"/>
+          <w:szCs w:val="28"/>
+          <w:lang w:val="en-IN"/>
+        </w:rPr>
+      </w:pPr>
+      <w:proofErr w:type="gramStart"/>
+      <w:r>
+        <w:rPr>
+          <w:rFonts w:ascii="Lucida Bright" w:hAnsi="Lucida Bright"/>
+          <w:sz w:val="28"/>
+          <w:szCs w:val="28"/>
+          <w:lang w:val="en-IN"/>
+        </w:rPr>
+        <w:t>So</w:t>
+      </w:r>
+      <w:proofErr w:type="gramEnd"/>
+      <w:r>
+        <w:rPr>
+          <w:rFonts w:ascii="Lucida Bright" w:hAnsi="Lucida Bright"/>
+          <w:sz w:val="28"/>
+          <w:szCs w:val="28"/>
+          <w:lang w:val="en-IN"/>
+        </w:rPr>
+        <w:t xml:space="preserve"> the number of bits the two codewords differ is the </w:t>
+      </w:r>
+      <w:r>
+        <w:rPr>
+          <w:rFonts w:ascii="Lucida Bright" w:hAnsi="Lucida Bright"/>
+          <w:sz w:val="48"/>
+          <w:szCs w:val="48"/>
+          <w:lang w:val="en-IN"/>
+        </w:rPr>
+        <w:t>h</w:t>
+      </w:r>
+      <w:r>
+        <w:rPr>
+          <w:rFonts w:ascii="Lucida Bright" w:hAnsi="Lucida Bright"/>
+          <w:sz w:val="28"/>
+          <w:szCs w:val="28"/>
+          <w:lang w:val="en-IN"/>
+        </w:rPr>
+        <w:t>amming distance between them.</w:t>
+      </w:r>
+    </w:p>
+    <w:p>
+      <w:pPr>
+        <w:rPr>
+          <w:rFonts w:ascii="Lucida Bright" w:hAnsi="Lucida Bright"/>
+          <w:sz w:val="28"/>
+          <w:szCs w:val="28"/>
+          <w:lang w:val="en-IN"/>
+        </w:rPr>
+      </w:pPr>
+    </w:p>
+    <w:p>
+      <w:pPr>
+        <w:rPr>
+          <w:rFonts w:ascii="Lucida Bright" w:hAnsi="Lucida Bright"/>
+          <w:sz w:val="40"/>
+          <w:szCs w:val="40"/>
+          <w:lang w:val="en-IN"/>
+        </w:rPr>
+      </w:pPr>
+      <w:r>
+        <w:rPr>
+          <w:rFonts w:ascii="Lucida Bright" w:hAnsi="Lucida Bright"/>
+          <w:sz w:val="40"/>
+          <w:szCs w:val="40"/>
+          <w:lang w:val="en-IN"/>
+        </w:rPr>
+        <w:t>Hamming Code</w:t>
+      </w:r>
+    </w:p>
+    <w:p>
+      <w:pPr>
+        <w:rPr>
+          <w:rFonts w:ascii="Lucida Bright" w:hAnsi="Lucida Bright"/>
+          <w:sz w:val="28"/>
+          <w:szCs w:val="28"/>
+          <w:lang w:val="en-IN"/>
+        </w:rPr>
+      </w:pPr>
+      <w:r>
+        <w:rPr>
+          <w:rFonts w:ascii="Lucida Bright" w:hAnsi="Lucida Bright"/>
+          <w:sz w:val="28"/>
+          <w:szCs w:val="28"/>
+          <w:lang w:val="en-IN"/>
+        </w:rPr>
+        <w:t>These are the categories of error-</w:t>
+      </w:r>
+      <w:proofErr w:type="gramStart"/>
+      <w:r>
+        <w:rPr>
+          <w:rFonts w:ascii="Lucida Bright" w:hAnsi="Lucida Bright"/>
+          <w:sz w:val="28"/>
+          <w:szCs w:val="28"/>
+          <w:lang w:val="en-IN"/>
+        </w:rPr>
+        <w:t>correcting  codes</w:t>
+      </w:r>
+      <w:proofErr w:type="gramEnd"/>
+      <w:r>
+        <w:rPr>
+          <w:rFonts w:ascii="Lucida Bright" w:hAnsi="Lucida Bright"/>
+          <w:sz w:val="28"/>
+          <w:szCs w:val="28"/>
+          <w:lang w:val="en-IN"/>
+        </w:rPr>
+        <w:t xml:space="preserve">. These codes were originally designed with </w:t>
+      </w:r>
+      <w:proofErr w:type="spellStart"/>
+      <w:r>
+        <w:rPr>
+          <w:rFonts w:ascii="Lucida Bright" w:hAnsi="Lucida Bright"/>
+          <w:sz w:val="28"/>
+          <w:szCs w:val="28"/>
+          <w:lang w:val="en-IN"/>
+        </w:rPr>
+        <w:t>dmin</w:t>
+      </w:r>
+      <w:proofErr w:type="spellEnd"/>
+      <w:r>
+        <w:rPr>
+          <w:rFonts w:ascii="Lucida Bright" w:hAnsi="Lucida Bright"/>
+          <w:sz w:val="28"/>
+          <w:szCs w:val="28"/>
+          <w:lang w:val="en-IN"/>
+        </w:rPr>
+        <w:t xml:space="preserve">=3 (minimum hamming distance) that means that it can detect </w:t>
+      </w:r>
+      <w:proofErr w:type="spellStart"/>
+      <w:r>
+        <w:rPr>
+          <w:rFonts w:ascii="Lucida Bright" w:hAnsi="Lucida Bright"/>
+          <w:sz w:val="28"/>
+          <w:szCs w:val="28"/>
+          <w:lang w:val="en-IN"/>
+        </w:rPr>
+        <w:t>upto</w:t>
+      </w:r>
+      <w:proofErr w:type="spellEnd"/>
+      <w:r>
+        <w:rPr>
+          <w:rFonts w:ascii="Lucida Bright" w:hAnsi="Lucida Bright"/>
+          <w:sz w:val="28"/>
+          <w:szCs w:val="28"/>
+          <w:lang w:val="en-IN"/>
+        </w:rPr>
+        <w:t xml:space="preserve"> 2 errors and correct 1 error.</w:t>
+      </w:r>
+    </w:p>
+    <w:p>
+      <w:pPr>
+        <w:rPr>
+          <w:rFonts w:ascii="Lucida Bright" w:hAnsi="Lucida Bright"/>
+          <w:sz w:val="28"/>
+          <w:szCs w:val="28"/>
+          <w:lang w:val="en-IN"/>
+        </w:rPr>
+      </w:pPr>
+    </w:p>
+    <w:p>
+      <w:pPr>
+        <w:rPr>
+          <w:rFonts w:ascii="Lucida Bright" w:hAnsi="Lucida Bright"/>
+          <w:sz w:val="28"/>
+          <w:szCs w:val="28"/>
+          <w:lang w:val="en-IN"/>
+        </w:rPr>
+      </w:pPr>
+      <w:r>
+        <w:rPr>
+          <w:rFonts w:ascii="Lucida Bright" w:hAnsi="Lucida Bright"/>
+          <w:sz w:val="28"/>
+          <w:szCs w:val="28"/>
+          <w:lang w:val="en-IN"/>
+        </w:rPr>
+        <w:t xml:space="preserve">In most of the </w:t>
+      </w:r>
+      <w:proofErr w:type="gramStart"/>
+      <w:r>
+        <w:rPr>
+          <w:rFonts w:ascii="Lucida Bright" w:hAnsi="Lucida Bright"/>
+          <w:sz w:val="28"/>
+          <w:szCs w:val="28"/>
+          <w:lang w:val="en-IN"/>
+        </w:rPr>
+        <w:t>cases ,</w:t>
+      </w:r>
+      <w:proofErr w:type="gramEnd"/>
+      <w:r>
+        <w:rPr>
+          <w:rFonts w:ascii="Lucida Bright" w:hAnsi="Lucida Bright"/>
+          <w:sz w:val="28"/>
+          <w:szCs w:val="28"/>
+          <w:lang w:val="en-IN"/>
+        </w:rPr>
+        <w:t xml:space="preserve">  all 2</w:t>
+      </w:r>
+      <w:r>
+        <w:rPr>
+          <w:rFonts w:ascii="Lucida Bright" w:hAnsi="Lucida Bright"/>
+          <w:sz w:val="28"/>
+          <w:szCs w:val="28"/>
+          <w:vertAlign w:val="superscript"/>
+          <w:lang w:val="en-IN"/>
+        </w:rPr>
+        <w:t>^m</w:t>
+      </w:r>
+      <w:r>
+        <w:rPr>
+          <w:rFonts w:ascii="Lucida Bright" w:hAnsi="Lucida Bright"/>
+          <w:sz w:val="28"/>
+          <w:szCs w:val="28"/>
+          <w:lang w:val="en-IN"/>
+        </w:rPr>
+        <w:t xml:space="preserve"> data messages are legal, but not all 2</w:t>
+      </w:r>
+      <w:r>
+        <w:rPr>
+          <w:rFonts w:ascii="Lucida Bright" w:hAnsi="Lucida Bright"/>
+          <w:sz w:val="28"/>
+          <w:szCs w:val="28"/>
+          <w:vertAlign w:val="superscript"/>
+          <w:lang w:val="en-IN"/>
+        </w:rPr>
+        <w:t xml:space="preserve">^n </w:t>
+      </w:r>
+      <w:r>
+        <w:rPr>
+          <w:rFonts w:ascii="Lucida Bright" w:hAnsi="Lucida Bright"/>
+          <w:sz w:val="28"/>
+          <w:szCs w:val="28"/>
+          <w:lang w:val="en-IN"/>
+        </w:rPr>
+        <w:t>codewords are used (due to some ways of computing the check bits).</w:t>
+      </w:r>
+    </w:p>
+    <w:p>
+      <w:pPr>
+        <w:pStyle w:val="ListParagraph"/>
+        <w:numPr>
+          <w:ilvl w:val="0"/>
+          <w:numId w:val="13"/>
+        </w:numPr>
+        <w:rPr>
+          <w:rFonts w:ascii="Lucida Bright" w:hAnsi="Lucida Bright"/>
+          <w:sz w:val="28"/>
+          <w:szCs w:val="28"/>
+          <w:lang w:val="en-IN"/>
+        </w:rPr>
+      </w:pPr>
+      <w:r>
+        <w:rPr>
+          <w:rFonts w:ascii="Lucida Bright" w:hAnsi="Lucida Bright"/>
+          <w:color w:val="FF0000"/>
+          <w:sz w:val="28"/>
+          <w:szCs w:val="28"/>
+          <w:lang w:val="en-IN"/>
+        </w:rPr>
+        <w:t>Usually</w:t>
+      </w:r>
+      <w:r>
+        <w:rPr>
+          <w:rFonts w:ascii="Lucida Bright" w:hAnsi="Lucida Bright"/>
+          <w:sz w:val="28"/>
+          <w:szCs w:val="28"/>
+          <w:lang w:val="en-IN"/>
+        </w:rPr>
+        <w:t xml:space="preserve"> a 7-bit hamming code is used.</w:t>
+      </w:r>
+    </w:p>
+    <w:p>
+      <w:pPr>
+        <w:pStyle w:val="ListParagraph"/>
+        <w:numPr>
+          <w:ilvl w:val="0"/>
+          <w:numId w:val="13"/>
+        </w:numPr>
+        <w:rPr>
+          <w:rFonts w:ascii="Lucida Bright" w:hAnsi="Lucida Bright"/>
+          <w:sz w:val="28"/>
+          <w:szCs w:val="28"/>
+          <w:lang w:val="en-IN"/>
+        </w:rPr>
+      </w:pPr>
+      <w:proofErr w:type="gramStart"/>
+      <w:r>
+        <w:rPr>
+          <w:rFonts w:ascii="Lucida Bright" w:hAnsi="Lucida Bright"/>
+          <w:color w:val="FF0000"/>
+          <w:sz w:val="28"/>
+          <w:szCs w:val="28"/>
+          <w:lang w:val="en-IN"/>
+        </w:rPr>
+        <w:t>So</w:t>
+      </w:r>
+      <w:proofErr w:type="gramEnd"/>
+      <w:r>
+        <w:rPr>
+          <w:rFonts w:ascii="Lucida Bright" w:hAnsi="Lucida Bright"/>
+          <w:color w:val="FF0000"/>
+          <w:sz w:val="28"/>
+          <w:szCs w:val="28"/>
+          <w:lang w:val="en-IN"/>
+        </w:rPr>
+        <w:t xml:space="preserve"> </w:t>
+      </w:r>
+      <w:r>
+        <w:rPr>
+          <w:rFonts w:ascii="Lucida Bright" w:hAnsi="Lucida Bright"/>
+          <w:color w:val="000000" w:themeColor="text1"/>
+          <w:sz w:val="28"/>
+          <w:szCs w:val="28"/>
+          <w:lang w:val="en-IN"/>
+        </w:rPr>
+        <w:t>in this case we have</w:t>
+      </w:r>
+    </w:p>
+    <w:p>
+      <w:pPr>
+        <w:pStyle w:val="ListParagraph"/>
+        <w:numPr>
+          <w:ilvl w:val="0"/>
+          <w:numId w:val="14"/>
+        </w:numPr>
+        <w:rPr>
+          <w:rFonts w:ascii="Lucida Bright" w:hAnsi="Lucida Bright"/>
+          <w:sz w:val="28"/>
+          <w:szCs w:val="28"/>
+          <w:lang w:val="en-IN"/>
+        </w:rPr>
+      </w:pPr>
+      <w:r>
+        <w:rPr>
+          <w:rFonts w:ascii="Lucida Bright" w:hAnsi="Lucida Bright"/>
+          <w:sz w:val="28"/>
+          <w:szCs w:val="28"/>
+          <w:lang w:val="en-IN"/>
+        </w:rPr>
+        <w:t>4 data bits</w:t>
+      </w:r>
+    </w:p>
+    <w:p>
+      <w:pPr>
+        <w:pStyle w:val="ListParagraph"/>
+        <w:numPr>
+          <w:ilvl w:val="0"/>
+          <w:numId w:val="14"/>
+        </w:numPr>
+        <w:rPr>
+          <w:rFonts w:ascii="Lucida Bright" w:hAnsi="Lucida Bright"/>
+          <w:sz w:val="28"/>
+          <w:szCs w:val="28"/>
+          <w:lang w:val="en-IN"/>
+        </w:rPr>
+      </w:pPr>
+      <w:r>
+        <w:rPr>
+          <w:rFonts w:ascii="Lucida Bright" w:hAnsi="Lucida Bright"/>
+          <w:sz w:val="28"/>
+          <w:szCs w:val="28"/>
+          <w:lang w:val="en-IN"/>
+        </w:rPr>
+        <w:t>3 parity bits</w:t>
+      </w:r>
+    </w:p>
+    <w:p>
+      <w:pPr>
+        <w:rPr>
+          <w:rFonts w:ascii="Lucida Bright" w:hAnsi="Lucida Bright"/>
+          <w:sz w:val="28"/>
+          <w:szCs w:val="28"/>
+          <w:lang w:val="en-IN"/>
+        </w:rPr>
+      </w:pPr>
+    </w:p>
+    <w:p>
+      <w:pPr>
+        <w:rPr>
+          <w:rFonts w:ascii="Lucida Bright" w:hAnsi="Lucida Bright"/>
+          <w:sz w:val="28"/>
+          <w:szCs w:val="28"/>
+          <w:lang w:val="en-IN"/>
+        </w:rPr>
+      </w:pPr>
+      <w:r>
+        <w:rPr>
+          <w:rFonts w:ascii="Lucida Bright" w:hAnsi="Lucida Bright"/>
+          <w:sz w:val="28"/>
+          <w:szCs w:val="28"/>
+          <w:lang w:val="en-IN"/>
+        </w:rPr>
+        <w:t>Position of parity bits</w:t>
+      </w:r>
+    </w:p>
+    <w:p>
+      <w:pPr>
+        <w:rPr>
+          <w:rFonts w:ascii="Lucida Bright" w:hAnsi="Lucida Bright"/>
+          <w:sz w:val="28"/>
+          <w:szCs w:val="28"/>
+          <w:lang w:val="en-IN"/>
+        </w:rPr>
+      </w:pPr>
+      <w:r>
+        <w:rPr>
+          <w:noProof/>
+        </w:rPr>
+        <w:drawing>
+          <wp:anchor distT="0" distB="0" distL="114300" distR="114300" simplePos="0" relativeHeight="251664896" behindDoc="1" locked="0" layoutInCell="1" allowOverlap="1" wp14:anchorId="5F2C6196" wp14:editId="7D33971D">
+            <wp:simplePos x="0" y="0"/>
+            <wp:positionH relativeFrom="column">
+              <wp:posOffset>-571831</wp:posOffset>
+            </wp:positionH>
+            <wp:positionV relativeFrom="paragraph">
+              <wp:posOffset>250825</wp:posOffset>
+            </wp:positionV>
+            <wp:extent cx="6790304" cy="2608028"/>
+            <wp:effectExtent l="0" t="0" r="0" b="0"/>
+            <wp:wrapTight wrapText="bothSides">
+              <wp:wrapPolygon edited="0">
+                <wp:start x="0" y="0"/>
+                <wp:lineTo x="0" y="21458"/>
+                <wp:lineTo x="21513" y="21458"/>
+                <wp:lineTo x="21513" y="0"/>
+                <wp:lineTo x="0" y="0"/>
+              </wp:wrapPolygon>
+            </wp:wrapTight>
+            <wp:docPr id="4" name="Picture 4"/>
+            <wp:cNvGraphicFramePr>
+              <a:graphicFrameLocks xmlns:a="http://schemas.openxmlformats.org/drawingml/2006/main" noChangeAspect="1"/>
+            </wp:cNvGraphicFramePr>
+            <a:graphic xmlns:a="http://schemas.openxmlformats.org/drawingml/2006/main">
+              <a:graphicData uri="http://schemas.openxmlformats.org/drawingml/2006/picture">
+                <pic:pic xmlns:pic="http://schemas.openxmlformats.org/drawingml/2006/picture">
+                  <pic:nvPicPr>
+                    <pic:cNvPr id="1" name=""/>
+                    <pic:cNvPicPr/>
+                  </pic:nvPicPr>
+                  <pic:blipFill>
+                    <a:blip r:embed="rId8">
+                      <a:extLst>
+                        <a:ext uri="{28A0092B-C50C-407E-A947-70E740481C1C}">
+                          <a14:useLocalDpi xmlns:a14="http://schemas.microsoft.com/office/drawing/2010/main" val="0"/>
+                        </a:ext>
+                      </a:extLst>
+                    </a:blip>
+                    <a:stretch>
+                      <a:fillRect/>
+                    </a:stretch>
+                  </pic:blipFill>
+                  <pic:spPr>
+                    <a:xfrm>
+                      <a:off x="0" y="0"/>
+                      <a:ext cx="6790304" cy="2608028"/>
+                    </a:xfrm>
+                    <a:prstGeom prst="rect">
+                      <a:avLst/>
+                    </a:prstGeom>
+                  </pic:spPr>
+                </pic:pic>
+              </a:graphicData>
+            </a:graphic>
+          </wp:anchor>
+        </w:drawing>
+      </w:r>
+    </w:p>
+    <w:p>
+      <w:pPr>
+        <w:rPr>
+          <w:rFonts w:ascii="Lucida Bright" w:hAnsi="Lucida Bright"/>
+          <w:sz w:val="28"/>
+          <w:szCs w:val="28"/>
+          <w:lang w:val="en-IN"/>
+        </w:rPr>
+      </w:pPr>
+    </w:p>
+    <w:p>
+      <w:pPr>
+        <w:rPr>
+          <w:rFonts w:ascii="Lucida Bright" w:hAnsi="Lucida Bright"/>
+          <w:sz w:val="28"/>
+          <w:szCs w:val="28"/>
+          <w:lang w:val="en-IN"/>
+        </w:rPr>
+      </w:pPr>
+    </w:p>
+    <w:p>
+      <w:pPr>
+        <w:rPr>
+          <w:rFonts w:ascii="Lucida Bright" w:hAnsi="Lucida Bright"/>
+          <w:sz w:val="28"/>
+          <w:szCs w:val="28"/>
+          <w:lang w:val="en-IN"/>
+        </w:rPr>
+      </w:pPr>
+    </w:p>
+    <w:p>
+      <w:pPr>
+        <w:rPr>
+          <w:rFonts w:ascii="Lucida Bright" w:hAnsi="Lucida Bright"/>
+          <w:sz w:val="28"/>
+          <w:szCs w:val="28"/>
+          <w:lang w:val="en-IN"/>
+        </w:rPr>
+      </w:pPr>
+    </w:p>
+    <w:p>
+      <w:pPr>
+        <w:rPr>
+          <w:rFonts w:ascii="Lucida Bright" w:hAnsi="Lucida Bright"/>
+          <w:sz w:val="28"/>
+          <w:szCs w:val="28"/>
+          <w:lang w:val="en-IN"/>
+        </w:rPr>
+      </w:pPr>
+    </w:p>
+    <w:p>
+      <w:pPr>
+        <w:rPr>
+          <w:rFonts w:ascii="Lucida Bright" w:hAnsi="Lucida Bright"/>
+          <w:sz w:val="28"/>
+          <w:szCs w:val="28"/>
+          <w:lang w:val="en-IN"/>
+        </w:rPr>
+      </w:pPr>
+    </w:p>
+    <w:p>
+      <w:pPr>
+        <w:rPr>
+          <w:rFonts w:ascii="Lucida Bright" w:hAnsi="Lucida Bright"/>
+          <w:sz w:val="28"/>
+          <w:szCs w:val="28"/>
+          <w:lang w:val="en-IN"/>
+        </w:rPr>
+      </w:pPr>
+      <w:r>
+        <w:rPr>
+          <w:rFonts w:ascii="Lucida Bright" w:hAnsi="Lucida Bright"/>
+          <w:sz w:val="28"/>
+          <w:szCs w:val="28"/>
+          <w:lang w:val="en-IN"/>
+        </w:rPr>
+        <w:lastRenderedPageBreak/>
+        <w:t>The rest are the data bits</w:t>
+      </w:r>
+    </w:p>
+    <w:p>
+      <w:pPr>
+        <w:rPr>
+          <w:rFonts w:ascii="Lucida Bright" w:hAnsi="Lucida Bright"/>
+          <w:sz w:val="28"/>
+          <w:szCs w:val="28"/>
+          <w:lang w:val="en-IN"/>
+        </w:rPr>
+      </w:pPr>
+      <w:r>
+        <w:rPr>
+          <w:rFonts w:ascii="Lucida Bright" w:hAnsi="Lucida Bright"/>
+          <w:noProof/>
+          <w:sz w:val="28"/>
+          <w:szCs w:val="28"/>
+          <w:lang w:val="en-IN"/>
+        </w:rPr>
+        <w:drawing>
+          <wp:inline distT="0" distB="0" distL="0" distR="0" wp14:anchorId="761FDA26" wp14:editId="54797C1C">
+            <wp:extent cx="5943600" cy="2288540"/>
+            <wp:effectExtent l="0" t="0" r="0" b="0"/>
+            <wp:docPr id="5" name="Picture 5"/>
+            <wp:cNvGraphicFramePr>
+              <a:graphicFrameLocks xmlns:a="http://schemas.openxmlformats.org/drawingml/2006/main" noChangeAspect="1"/>
+            </wp:cNvGraphicFramePr>
+            <a:graphic xmlns:a="http://schemas.openxmlformats.org/drawingml/2006/main">
+              <a:graphicData uri="http://schemas.openxmlformats.org/drawingml/2006/picture">
+                <pic:pic xmlns:pic="http://schemas.openxmlformats.org/drawingml/2006/picture">
+                  <pic:nvPicPr>
+                    <pic:cNvPr id="1" name=""/>
+                    <pic:cNvPicPr/>
+                  </pic:nvPicPr>
+                  <pic:blipFill>
+                    <a:blip r:embed="rId9"/>
+                    <a:stretch>
+                      <a:fillRect/>
+                    </a:stretch>
+                  </pic:blipFill>
+                  <pic:spPr>
+                    <a:xfrm>
+                      <a:off x="0" y="0"/>
+                      <a:ext cx="5943600" cy="2288540"/>
+                    </a:xfrm>
+                    <a:prstGeom prst="rect">
+                      <a:avLst/>
+                    </a:prstGeom>
+                  </pic:spPr>
+                </pic:pic>
+              </a:graphicData>
+            </a:graphic>
+          </wp:inline>
+        </w:drawing>
+      </w:r>
+    </w:p>
+    <w:p>
+      <w:pPr>
+        <w:pStyle w:val="ListParagraph"/>
+        <w:rPr>
+          <w:rFonts w:ascii="Lucida Bright" w:hAnsi="Lucida Bright"/>
+          <w:sz w:val="28"/>
+          <w:szCs w:val="28"/>
+          <w:lang w:val="en-IN"/>
+        </w:rPr>
+      </w:pPr>
+      <w:r>
+        <w:rPr>
+          <w:rFonts w:ascii="Lucida Bright" w:hAnsi="Lucida Bright"/>
+          <w:noProof/>
+          <w:sz w:val="28"/>
+          <w:szCs w:val="28"/>
+          <w:lang w:val="en-IN"/>
+        </w:rPr>
+        <w:pict w14:anchorId="2C0266AF">
+          <v:rect id="_x0000_s1044" style="position:absolute;left:0;text-align:left;margin-left:37.55pt;margin-top:17.5pt;width:161.55pt;height:22.55pt;z-index:251665920">
+            <v:textbox>
+              <w:txbxContent>
+                <w:p>
+                  <w:pPr>
+                    <w:rPr>
+                      <w:lang w:val="en-IN"/>
+                    </w:rPr>
+                  </w:pPr>
+                  <w:r>
+                    <w:rPr>
+                      <w:lang w:val="en-IN"/>
+                    </w:rPr>
+                    <w:t xml:space="preserve">                          Depends on</w:t>
+                  </w:r>
+                </w:p>
+              </w:txbxContent>
+            </v:textbox>
+          </v:rect>
+        </w:pict>
+      </w:r>
+      <w:r>
+        <w:rPr>
+          <w:rFonts w:ascii="Lucida Bright" w:hAnsi="Lucida Bright"/>
+          <w:sz w:val="28"/>
+          <w:szCs w:val="28"/>
+          <w:lang w:val="en-IN"/>
+        </w:rPr>
+        <w:t>So,</w:t>
+      </w:r>
+    </w:p>
+    <w:p>
+      <w:pPr>
+        <w:pStyle w:val="ListParagraph"/>
+        <w:rPr>
+          <w:rFonts w:ascii="Lucida Bright" w:hAnsi="Lucida Bright"/>
+          <w:sz w:val="28"/>
+          <w:szCs w:val="28"/>
+          <w:lang w:val="en-IN"/>
+        </w:rPr>
+      </w:pPr>
+      <w:r>
+        <w:rPr>
+          <w:rFonts w:ascii="Lucida Bright" w:hAnsi="Lucida Bright"/>
+          <w:noProof/>
+          <w:sz w:val="28"/>
+          <w:szCs w:val="28"/>
+          <w:lang w:val="en-IN"/>
+        </w:rPr>
+        <w:pict w14:anchorId="150D28B8">
+          <v:shape id="_x0000_s1045" type="#_x0000_t32" style="position:absolute;left:0;text-align:left;margin-left:47.6pt;margin-top:11.7pt;width:60.7pt;height:0;z-index:251666944" o:connectortype="straight">
+            <v:stroke endarrow="block"/>
+          </v:shape>
+        </w:pict>
+      </w:r>
+    </w:p>
+    <w:p>
+      <w:pPr>
+        <w:pStyle w:val="ListParagraph"/>
+        <w:rPr>
+          <w:rFonts w:ascii="Lucida Bright" w:hAnsi="Lucida Bright"/>
+          <w:sz w:val="28"/>
+          <w:szCs w:val="28"/>
+          <w:lang w:val="en-IN"/>
+        </w:rPr>
+      </w:pPr>
+    </w:p>
+    <w:p>
+      <w:pPr>
+        <w:pStyle w:val="ListParagraph"/>
+        <w:rPr>
+          <w:rFonts w:ascii="Lucida Bright" w:hAnsi="Lucida Bright"/>
+          <w:sz w:val="28"/>
+          <w:szCs w:val="28"/>
+          <w:lang w:val="en-IN"/>
+        </w:rPr>
+      </w:pPr>
+      <w:r>
+        <w:rPr>
+          <w:rFonts w:ascii="Lucida Bright" w:hAnsi="Lucida Bright"/>
+          <w:sz w:val="28"/>
+          <w:szCs w:val="28"/>
+          <w:lang w:val="en-IN"/>
+        </w:rPr>
+        <w:t>P1</w:t>
+      </w:r>
+      <w:r>
+        <w:rPr>
+          <w:rFonts w:ascii="Lucida Bright" w:hAnsi="Lucida Bright"/>
+          <w:sz w:val="28"/>
+          <w:szCs w:val="28"/>
+          <w:lang w:val="en-IN"/>
+        </w:rPr>
+        <w:t xml:space="preserve"> </w:t>
+      </w:r>
+      <w:r>
+        <w:rPr>
+          <w:rFonts w:ascii="Lucida Bright" w:hAnsi="Lucida Bright"/>
+          <w:sz w:val="28"/>
+          <w:szCs w:val="28"/>
+          <w:lang w:val="en-IN"/>
+        </w:rPr>
+        <w:sym w:font="Wingdings" w:char="F0E0"/>
+      </w:r>
+      <w:r>
+        <w:rPr>
+          <w:rFonts w:ascii="Lucida Bright" w:hAnsi="Lucida Bright"/>
+          <w:sz w:val="28"/>
+          <w:szCs w:val="28"/>
+          <w:lang w:val="en-IN"/>
+        </w:rPr>
+        <w:t xml:space="preserve"> D3 D</w:t>
+      </w:r>
+      <w:proofErr w:type="gramStart"/>
+      <w:r>
+        <w:rPr>
+          <w:rFonts w:ascii="Lucida Bright" w:hAnsi="Lucida Bright"/>
+          <w:sz w:val="28"/>
+          <w:szCs w:val="28"/>
+          <w:lang w:val="en-IN"/>
+        </w:rPr>
+        <w:t>5  D</w:t>
+      </w:r>
+      <w:proofErr w:type="gramEnd"/>
+      <w:r>
+        <w:rPr>
+          <w:rFonts w:ascii="Lucida Bright" w:hAnsi="Lucida Bright"/>
+          <w:sz w:val="28"/>
+          <w:szCs w:val="28"/>
+          <w:lang w:val="en-IN"/>
+        </w:rPr>
+        <w:t>7</w:t>
+      </w:r>
+    </w:p>
+    <w:p>
+      <w:pPr>
+        <w:pStyle w:val="ListParagraph"/>
+        <w:rPr>
+          <w:rFonts w:ascii="Lucida Bright" w:hAnsi="Lucida Bright"/>
+          <w:sz w:val="28"/>
+          <w:szCs w:val="28"/>
+          <w:lang w:val="en-IN"/>
+        </w:rPr>
+      </w:pPr>
+      <w:r>
+        <w:rPr>
+          <w:rFonts w:ascii="Lucida Bright" w:hAnsi="Lucida Bright"/>
+          <w:sz w:val="28"/>
+          <w:szCs w:val="28"/>
+          <w:lang w:val="en-IN"/>
+        </w:rPr>
+        <w:t xml:space="preserve">         0    1     1     -</w:t>
+      </w:r>
+      <w:proofErr w:type="gramStart"/>
+      <w:r>
+        <w:rPr>
+          <w:rFonts w:ascii="Lucida Bright" w:hAnsi="Lucida Bright"/>
+          <w:sz w:val="28"/>
+          <w:szCs w:val="28"/>
+          <w:lang w:val="en-IN"/>
+        </w:rPr>
+        <w:t>&gt;  lets</w:t>
+      </w:r>
+      <w:proofErr w:type="gramEnd"/>
+      <w:r>
+        <w:rPr>
+          <w:rFonts w:ascii="Lucida Bright" w:hAnsi="Lucida Bright"/>
+          <w:sz w:val="28"/>
+          <w:szCs w:val="28"/>
+          <w:lang w:val="en-IN"/>
+        </w:rPr>
+        <w:t xml:space="preserve"> say the value of those data bits </w:t>
+      </w:r>
+    </w:p>
+    <w:p>
+      <w:pPr>
+        <w:pStyle w:val="ListParagraph"/>
+        <w:rPr>
+          <w:rFonts w:ascii="Lucida Bright" w:hAnsi="Lucida Bright"/>
+          <w:sz w:val="28"/>
+          <w:szCs w:val="28"/>
+          <w:lang w:val="en-IN"/>
+        </w:rPr>
+      </w:pPr>
+      <w:proofErr w:type="gramStart"/>
+      <w:r>
+        <w:rPr>
+          <w:rFonts w:ascii="Lucida Bright" w:hAnsi="Lucida Bright"/>
+          <w:sz w:val="28"/>
+          <w:szCs w:val="28"/>
+          <w:lang w:val="en-IN"/>
+        </w:rPr>
+        <w:t>So</w:t>
+      </w:r>
+      <w:proofErr w:type="gramEnd"/>
+      <w:r>
+        <w:rPr>
+          <w:rFonts w:ascii="Lucida Bright" w:hAnsi="Lucida Bright"/>
+          <w:sz w:val="28"/>
+          <w:szCs w:val="28"/>
+          <w:lang w:val="en-IN"/>
+        </w:rPr>
+        <w:t xml:space="preserve"> to make it of even parity, P1=0</w:t>
+      </w:r>
+    </w:p>
+    <w:p>
+      <w:pPr>
+        <w:pStyle w:val="ListParagraph"/>
+        <w:rPr>
+          <w:rFonts w:ascii="Lucida Bright" w:hAnsi="Lucida Bright"/>
+          <w:sz w:val="28"/>
+          <w:szCs w:val="28"/>
+          <w:lang w:val="en-IN"/>
+        </w:rPr>
+      </w:pPr>
+      <w:r>
+        <w:rPr>
+          <w:rFonts w:ascii="Lucida Bright" w:hAnsi="Lucida Bright"/>
+          <w:sz w:val="28"/>
+          <w:szCs w:val="28"/>
+          <w:lang w:val="en-IN"/>
+        </w:rPr>
+        <w:t xml:space="preserve">P1 </w:t>
+      </w:r>
+      <w:r>
+        <w:rPr>
+          <w:rFonts w:ascii="Lucida Bright" w:hAnsi="Lucida Bright"/>
+          <w:sz w:val="28"/>
+          <w:szCs w:val="28"/>
+          <w:lang w:val="en-IN"/>
+        </w:rPr>
+        <w:sym w:font="Wingdings" w:char="F0E0"/>
+      </w:r>
+      <w:r>
+        <w:rPr>
+          <w:rFonts w:ascii="Lucida Bright" w:hAnsi="Lucida Bright"/>
+          <w:sz w:val="28"/>
+          <w:szCs w:val="28"/>
+          <w:lang w:val="en-IN"/>
+        </w:rPr>
+        <w:t xml:space="preserve"> D3 D</w:t>
+      </w:r>
+      <w:proofErr w:type="gramStart"/>
+      <w:r>
+        <w:rPr>
+          <w:rFonts w:ascii="Lucida Bright" w:hAnsi="Lucida Bright"/>
+          <w:sz w:val="28"/>
+          <w:szCs w:val="28"/>
+          <w:lang w:val="en-IN"/>
+        </w:rPr>
+        <w:t>5  D</w:t>
+      </w:r>
+      <w:proofErr w:type="gramEnd"/>
+      <w:r>
+        <w:rPr>
+          <w:rFonts w:ascii="Lucida Bright" w:hAnsi="Lucida Bright"/>
+          <w:sz w:val="28"/>
+          <w:szCs w:val="28"/>
+          <w:lang w:val="en-IN"/>
+        </w:rPr>
+        <w:t>7</w:t>
+      </w:r>
+    </w:p>
+    <w:p>
+      <w:pPr>
+        <w:pStyle w:val="ListParagraph"/>
+        <w:rPr>
+          <w:rFonts w:ascii="Lucida Bright" w:hAnsi="Lucida Bright"/>
+          <w:sz w:val="28"/>
+          <w:szCs w:val="28"/>
+          <w:lang w:val="en-IN"/>
+        </w:rPr>
+      </w:pPr>
+      <w:r>
+        <w:rPr>
+          <w:rFonts w:ascii="Lucida Bright" w:hAnsi="Lucida Bright"/>
+          <w:sz w:val="28"/>
+          <w:szCs w:val="28"/>
+          <w:lang w:val="en-IN"/>
+        </w:rPr>
+        <w:t>0        1    1    1</w:t>
+      </w:r>
+    </w:p>
+    <w:p>
+      <w:pPr>
+        <w:pStyle w:val="ListParagraph"/>
+        <w:rPr>
+          <w:rFonts w:ascii="Lucida Bright" w:hAnsi="Lucida Bright"/>
+          <w:sz w:val="28"/>
+          <w:szCs w:val="28"/>
+          <w:lang w:val="en-IN"/>
+        </w:rPr>
+      </w:pPr>
+    </w:p>
+    <w:p>
+      <w:pPr>
+        <w:pStyle w:val="ListParagraph"/>
+        <w:rPr>
+          <w:rFonts w:ascii="Lucida Bright" w:hAnsi="Lucida Bright"/>
+          <w:sz w:val="28"/>
+          <w:szCs w:val="28"/>
+          <w:lang w:val="en-IN"/>
+        </w:rPr>
+      </w:pPr>
+      <w:r>
+        <w:rPr>
+          <w:rFonts w:ascii="Lucida Bright" w:hAnsi="Lucida Bright"/>
+          <w:sz w:val="28"/>
+          <w:szCs w:val="28"/>
+          <w:lang w:val="en-IN"/>
+        </w:rPr>
+        <w:t xml:space="preserve">P2 </w:t>
+      </w:r>
+      <w:r>
+        <w:rPr>
+          <w:rFonts w:ascii="Lucida Bright" w:hAnsi="Lucida Bright"/>
+          <w:sz w:val="28"/>
+          <w:szCs w:val="28"/>
+          <w:lang w:val="en-IN"/>
+        </w:rPr>
+        <w:sym w:font="Wingdings" w:char="F0E0"/>
+      </w:r>
+      <w:r>
+        <w:rPr>
+          <w:rFonts w:ascii="Lucida Bright" w:hAnsi="Lucida Bright"/>
+          <w:sz w:val="28"/>
+          <w:szCs w:val="28"/>
+          <w:lang w:val="en-IN"/>
+        </w:rPr>
+        <w:t xml:space="preserve"> D3 D6 D7</w:t>
+      </w:r>
+    </w:p>
+    <w:p>
+      <w:pPr>
+        <w:pStyle w:val="ListParagraph"/>
+        <w:rPr>
+          <w:rFonts w:ascii="Lucida Bright" w:hAnsi="Lucida Bright"/>
+          <w:sz w:val="28"/>
+          <w:szCs w:val="28"/>
+          <w:lang w:val="en-IN"/>
+        </w:rPr>
+      </w:pPr>
+      <w:r>
+        <w:rPr>
+          <w:rFonts w:ascii="Lucida Bright" w:hAnsi="Lucida Bright"/>
+          <w:sz w:val="28"/>
+          <w:szCs w:val="28"/>
+          <w:lang w:val="en-IN"/>
+        </w:rPr>
+        <w:t xml:space="preserve">P3 </w:t>
+      </w:r>
+      <w:r>
+        <w:rPr>
+          <w:rFonts w:ascii="Lucida Bright" w:hAnsi="Lucida Bright"/>
+          <w:sz w:val="28"/>
+          <w:szCs w:val="28"/>
+          <w:lang w:val="en-IN"/>
+        </w:rPr>
+        <w:sym w:font="Wingdings" w:char="F0E0"/>
+      </w:r>
+      <w:r>
+        <w:rPr>
+          <w:rFonts w:ascii="Lucida Bright" w:hAnsi="Lucida Bright"/>
+          <w:sz w:val="28"/>
+          <w:szCs w:val="28"/>
+          <w:lang w:val="en-IN"/>
+        </w:rPr>
+        <w:t xml:space="preserve"> D5 D6 D7</w:t>
+      </w:r>
+    </w:p>
+    <w:p>
+      <w:pPr>
+        <w:pStyle w:val="ListParagraph"/>
+        <w:rPr>
+          <w:rFonts w:ascii="Lucida Bright" w:hAnsi="Lucida Bright"/>
+          <w:sz w:val="28"/>
+          <w:szCs w:val="28"/>
+          <w:lang w:val="en-IN"/>
+        </w:rPr>
+      </w:pPr>
+    </w:p>
+    <w:p>
+      <w:pPr>
+        <w:pStyle w:val="ListParagraph"/>
+        <w:rPr>
+          <w:rFonts w:ascii="Lucida Bright" w:hAnsi="Lucida Bright"/>
+          <w:sz w:val="28"/>
+          <w:szCs w:val="28"/>
+          <w:lang w:val="en-IN"/>
+        </w:rPr>
+      </w:pPr>
+    </w:p>
+    <w:p>
+      <w:pPr>
+        <w:pStyle w:val="ListParagraph"/>
+        <w:rPr>
+          <w:rFonts w:ascii="Lucida Bright" w:hAnsi="Lucida Bright"/>
+          <w:sz w:val="28"/>
+          <w:szCs w:val="28"/>
+          <w:lang w:val="en-IN"/>
+        </w:rPr>
+      </w:pPr>
+    </w:p>
+    <w:p>
+      <w:pPr>
+        <w:pStyle w:val="ListParagraph"/>
+        <w:rPr>
+          <w:rFonts w:ascii="Lucida Bright" w:hAnsi="Lucida Bright"/>
+          <w:sz w:val="28"/>
+          <w:szCs w:val="28"/>
+          <w:lang w:val="en-IN"/>
+        </w:rPr>
+      </w:pPr>
+    </w:p>
+    <w:p>
+      <w:pPr>
+        <w:pStyle w:val="ListParagraph"/>
+        <w:rPr>
+          <w:rFonts w:ascii="Lucida Bright" w:hAnsi="Lucida Bright"/>
+          <w:sz w:val="28"/>
+          <w:szCs w:val="28"/>
+          <w:lang w:val="en-IN"/>
+        </w:rPr>
+      </w:pPr>
+    </w:p>
+    <w:p>
+      <w:pPr>
+        <w:pStyle w:val="ListParagraph"/>
+        <w:rPr>
+          <w:rFonts w:ascii="Lucida Bright" w:hAnsi="Lucida Bright"/>
+          <w:sz w:val="28"/>
+          <w:szCs w:val="28"/>
+          <w:lang w:val="en-IN"/>
+        </w:rPr>
+      </w:pPr>
+    </w:p>
+    <w:p>
+      <w:pPr>
+        <w:pStyle w:val="ListParagraph"/>
+        <w:rPr>
+          <w:rFonts w:ascii="Lucida Bright" w:hAnsi="Lucida Bright"/>
+          <w:sz w:val="28"/>
+          <w:szCs w:val="28"/>
+          <w:lang w:val="en-IN"/>
+        </w:rPr>
+      </w:pPr>
+    </w:p>
+    <w:p>
+      <w:pPr>
+        <w:pStyle w:val="ListParagraph"/>
+        <w:rPr>
+          <w:rFonts w:ascii="Lucida Bright" w:hAnsi="Lucida Bright"/>
+          <w:sz w:val="28"/>
+          <w:szCs w:val="28"/>
+          <w:lang w:val="en-IN"/>
+        </w:rPr>
+      </w:pPr>
+    </w:p>
+    <w:p>
+      <w:pPr>
+        <w:pStyle w:val="ListParagraph"/>
+        <w:rPr>
+          <w:rFonts w:ascii="Lucida Bright" w:hAnsi="Lucida Bright"/>
+          <w:sz w:val="28"/>
+          <w:szCs w:val="28"/>
+          <w:lang w:val="en-IN"/>
+        </w:rPr>
+      </w:pPr>
+    </w:p>
+    <w:p>
+      <w:pPr>
+        <w:pStyle w:val="ListParagraph"/>
+        <w:rPr>
+          <w:rFonts w:ascii="Lucida Bright" w:hAnsi="Lucida Bright"/>
+          <w:sz w:val="28"/>
+          <w:szCs w:val="28"/>
+          <w:lang w:val="en-IN"/>
+        </w:rPr>
+      </w:pPr>
+    </w:p>
+    <w:p>
+      <w:pPr>
+        <w:pStyle w:val="ListParagraph"/>
+        <w:rPr>
+          <w:rFonts w:ascii="Lucida Bright" w:hAnsi="Lucida Bright"/>
+          <w:sz w:val="28"/>
+          <w:szCs w:val="28"/>
+          <w:lang w:val="en-IN"/>
+        </w:rPr>
+      </w:pPr>
+    </w:p>
+    <w:p>
+      <w:pPr>
+        <w:pStyle w:val="ListParagraph"/>
+        <w:rPr>
+          <w:rFonts w:ascii="Lucida Bright" w:hAnsi="Lucida Bright"/>
+          <w:sz w:val="28"/>
+          <w:szCs w:val="28"/>
+          <w:lang w:val="en-IN"/>
+        </w:rPr>
+      </w:pPr>
+    </w:p>
+    <w:p>
+      <w:pPr>
+        <w:pStyle w:val="ListParagraph"/>
+        <w:rPr>
+          <w:rFonts w:ascii="Lucida Bright" w:hAnsi="Lucida Bright"/>
+          <w:sz w:val="28"/>
+          <w:szCs w:val="28"/>
+          <w:lang w:val="en-IN"/>
+        </w:rPr>
+      </w:pPr>
+    </w:p>
+    <w:p>
+      <w:pPr>
+        <w:pStyle w:val="ListParagraph"/>
+        <w:rPr>
+          <w:rFonts w:ascii="Lucida Bright" w:hAnsi="Lucida Bright"/>
+          <w:sz w:val="28"/>
+          <w:szCs w:val="28"/>
+          <w:lang w:val="en-IN"/>
+        </w:rPr>
+      </w:pPr>
+      <w:r>
+        <w:rPr>
+          <w:rFonts w:ascii="Lucida Bright" w:hAnsi="Lucida Bright"/>
+          <w:noProof/>
+          <w:sz w:val="28"/>
+          <w:szCs w:val="28"/>
+          <w:lang w:val="en-IN"/>
+        </w:rPr>
+        <w:drawing>
+          <wp:inline distT="0" distB="0" distL="0" distR="0" wp14:anchorId="6B1F6C09" wp14:editId="0EE80A39">
+            <wp:extent cx="5943600" cy="3263900"/>
+            <wp:effectExtent l="0" t="0" r="0" b="0"/>
+            <wp:docPr id="6" name="Picture 6"/>
+            <wp:cNvGraphicFramePr>
+              <a:graphicFrameLocks xmlns:a="http://schemas.openxmlformats.org/drawingml/2006/main" noChangeAspect="1"/>
+            </wp:cNvGraphicFramePr>
+            <a:graphic xmlns:a="http://schemas.openxmlformats.org/drawingml/2006/main">
+              <a:graphicData uri="http://schemas.openxmlformats.org/drawingml/2006/picture">
+                <pic:pic xmlns:pic="http://schemas.openxmlformats.org/drawingml/2006/picture">
+                  <pic:nvPicPr>
+                    <pic:cNvPr id="1" name=""/>
+                    <pic:cNvPicPr/>
+                  </pic:nvPicPr>
+                  <pic:blipFill>
+                    <a:blip r:embed="rId10"/>
+                    <a:stretch>
+                      <a:fillRect/>
+                    </a:stretch>
+                  </pic:blipFill>
+                  <pic:spPr>
+                    <a:xfrm>
+                      <a:off x="0" y="0"/>
+                      <a:ext cx="5943600" cy="3263900"/>
+                    </a:xfrm>
+                    <a:prstGeom prst="rect">
+                      <a:avLst/>
+                    </a:prstGeom>
+                  </pic:spPr>
+                </pic:pic>
+              </a:graphicData>
+            </a:graphic>
+          </wp:inline>
+        </w:drawing>
+      </w:r>
+    </w:p>
+    <w:p>
+      <w:pPr>
+        <w:pStyle w:val="ListParagraph"/>
+        <w:rPr>
+          <w:rFonts w:ascii="Lucida Bright" w:hAnsi="Lucida Bright"/>
+          <w:sz w:val="28"/>
+          <w:szCs w:val="28"/>
+          <w:lang w:val="en-IN"/>
+        </w:rPr>
+      </w:pPr>
+    </w:p>
+    <w:p>
+      <w:pPr>
+        <w:pStyle w:val="ListParagraph"/>
+        <w:rPr>
+          <w:rFonts w:ascii="Lucida Bright" w:hAnsi="Lucida Bright"/>
+          <w:sz w:val="28"/>
+          <w:szCs w:val="28"/>
+          <w:lang w:val="en-IN"/>
+        </w:rPr>
+      </w:pPr>
+      <w:r>
+        <w:rPr>
+          <w:rFonts w:ascii="Lucida Bright" w:hAnsi="Lucida Bright"/>
+          <w:noProof/>
+          <w:sz w:val="28"/>
+          <w:szCs w:val="28"/>
+          <w:lang w:val="en-IN"/>
+        </w:rPr>
+        <w:lastRenderedPageBreak/>
+        <w:drawing>
+          <wp:inline distT="0" distB="0" distL="0" distR="0" wp14:anchorId="08DB01FC" wp14:editId="73F58F85">
+            <wp:extent cx="5943600" cy="7924800"/>
+            <wp:effectExtent l="0" t="0" r="0" b="0"/>
+            <wp:docPr id="7" name="Picture 7"/>
+            <wp:cNvGraphicFramePr>
+              <a:graphicFrameLocks xmlns:a="http://schemas.openxmlformats.org/drawingml/2006/main" noChangeAspect="1"/>
+            </wp:cNvGraphicFramePr>
+            <a:graphic xmlns:a="http://schemas.openxmlformats.org/drawingml/2006/main">
+              <a:graphicData uri="http://schemas.openxmlformats.org/drawingml/2006/picture">
+                <pic:pic xmlns:pic="http://schemas.openxmlformats.org/drawingml/2006/picture">
+                  <pic:nvPicPr>
+                    <pic:cNvPr id="7" name="Picture 7"/>
+                    <pic:cNvPicPr/>
+                  </pic:nvPicPr>
+                  <pic:blipFill>
+                    <a:blip r:embed="rId11">
+                      <a:extLst>
+                        <a:ext uri="{28A0092B-C50C-407E-A947-70E740481C1C}">
+                          <a14:useLocalDpi xmlns:a14="http://schemas.microsoft.com/office/drawing/2010/main" val="0"/>
+                        </a:ext>
+                      </a:extLst>
+                    </a:blip>
+                    <a:stretch>
+                      <a:fillRect/>
+                    </a:stretch>
+                  </pic:blipFill>
+                  <pic:spPr>
+                    <a:xfrm>
+                      <a:off x="0" y="0"/>
+                      <a:ext cx="5943600" cy="7924800"/>
+                    </a:xfrm>
+                    <a:prstGeom prst="rect">
+                      <a:avLst/>
+                    </a:prstGeom>
+                  </pic:spPr>
+                </pic:pic>
+              </a:graphicData>
+            </a:graphic>
+          </wp:inline>
+        </w:drawing>
+      </w:r>
+    </w:p>
+    <w:p>
+      <w:pPr>
+        <w:pStyle w:val="ListParagraph"/>
+        <w:rPr>
+          <w:rFonts w:ascii="Lucida Bright" w:hAnsi="Lucida Bright"/>
+          <w:sz w:val="28"/>
+          <w:szCs w:val="28"/>
+          <w:lang w:val="en-IN"/>
+        </w:rPr>
+      </w:pPr>
+    </w:p>
+    <w:p>
+      <w:pPr>
+        <w:pStyle w:val="ListParagraph"/>
+        <w:rPr>
+          <w:rFonts w:ascii="Lucida Bright" w:hAnsi="Lucida Bright"/>
+          <w:sz w:val="28"/>
+          <w:szCs w:val="28"/>
+          <w:lang w:val="en-IN"/>
+        </w:rPr>
+      </w:pPr>
+      <w:r>
+        <w:rPr>
+          <w:rFonts w:ascii="Lucida Bright" w:hAnsi="Lucida Bright"/>
+          <w:noProof/>
+          <w:sz w:val="28"/>
+          <w:szCs w:val="28"/>
+          <w:lang w:val="en-IN"/>
+        </w:rPr>
+        <w:lastRenderedPageBreak/>
+        <w:drawing>
+          <wp:inline distT="0" distB="0" distL="0" distR="0" wp14:anchorId="350DAA7E" wp14:editId="39A9AB23">
+            <wp:extent cx="5943600" cy="7924800"/>
+            <wp:effectExtent l="0" t="0" r="0" b="0"/>
+            <wp:docPr id="8" name="Picture 8"/>
+            <wp:cNvGraphicFramePr>
+              <a:graphicFrameLocks xmlns:a="http://schemas.openxmlformats.org/drawingml/2006/main" noChangeAspect="1"/>
+            </wp:cNvGraphicFramePr>
+            <a:graphic xmlns:a="http://schemas.openxmlformats.org/drawingml/2006/main">
+              <a:graphicData uri="http://schemas.openxmlformats.org/drawingml/2006/picture">
+                <pic:pic xmlns:pic="http://schemas.openxmlformats.org/drawingml/2006/picture">
+                  <pic:nvPicPr>
+                    <pic:cNvPr id="8" name="Picture 8"/>
+                    <pic:cNvPicPr/>
+                  </pic:nvPicPr>
+                  <pic:blipFill>
+                    <a:blip r:embed="rId11">
+                      <a:extLst>
+                        <a:ext uri="{28A0092B-C50C-407E-A947-70E740481C1C}">
+                          <a14:useLocalDpi xmlns:a14="http://schemas.microsoft.com/office/drawing/2010/main" val="0"/>
+                        </a:ext>
+                      </a:extLst>
+                    </a:blip>
+                    <a:stretch>
+                      <a:fillRect/>
+                    </a:stretch>
+                  </pic:blipFill>
+                  <pic:spPr>
+                    <a:xfrm>
+                      <a:off x="0" y="0"/>
+                      <a:ext cx="5943600" cy="7924800"/>
+                    </a:xfrm>
+                    <a:prstGeom prst="rect">
+                      <a:avLst/>
+                    </a:prstGeom>
+                  </pic:spPr>
+                </pic:pic>
+              </a:graphicData>
+            </a:graphic>
+          </wp:inline>
+        </w:drawing>
+      </w:r>
+    </w:p>
+    <w:p>
+      <w:pPr>
+        <w:pStyle w:val="ListParagraph"/>
+        <w:rPr>
+          <w:rFonts w:ascii="Lucida Bright" w:hAnsi="Lucida Bright"/>
+          <w:sz w:val="28"/>
+          <w:szCs w:val="28"/>
           <w:lang w:val="en-IN"/>
         </w:rPr>
       </w:pPr>
@@ -2072,6 +5094,318 @@
     </w:lvl>
   </w:abstractNum>
   <w:abstractNum w:abstractNumId="2" w15:restartNumberingAfterBreak="0">
+    <w:nsid w:val="26C04079"/>
+    <w:multiLevelType w:val="hybridMultilevel"/>
+    <w:tmpl w:val="56485BC0"/>
+    <w:lvl w:ilvl="0" w:tplc="40090001">
+      <w:start w:val="1"/>
+      <w:numFmt w:val="bullet"/>
+      <w:lvlText w:val=""/>
+      <w:lvlJc w:val="left"/>
+      <w:pPr>
+        <w:ind w:left="720" w:hanging="360"/>
+      </w:pPr>
+      <w:rPr>
+        <w:rFonts w:ascii="Symbol" w:hAnsi="Symbol" w:hint="default"/>
+      </w:rPr>
+    </w:lvl>
+    <w:lvl w:ilvl="1" w:tplc="40090003" w:tentative="1">
+      <w:start w:val="1"/>
+      <w:numFmt w:val="bullet"/>
+      <w:lvlText w:val="o"/>
+      <w:lvlJc w:val="left"/>
+      <w:pPr>
+        <w:ind w:left="1440" w:hanging="360"/>
+      </w:pPr>
+      <w:rPr>
+        <w:rFonts w:ascii="Courier New" w:hAnsi="Courier New" w:cs="Courier New" w:hint="default"/>
+      </w:rPr>
+    </w:lvl>
+    <w:lvl w:ilvl="2" w:tplc="40090005" w:tentative="1">
+      <w:start w:val="1"/>
+      <w:numFmt w:val="bullet"/>
+      <w:lvlText w:val=""/>
+      <w:lvlJc w:val="left"/>
+      <w:pPr>
+        <w:ind w:left="2160" w:hanging="360"/>
+      </w:pPr>
+      <w:rPr>
+        <w:rFonts w:ascii="Wingdings" w:hAnsi="Wingdings" w:hint="default"/>
+      </w:rPr>
+    </w:lvl>
+    <w:lvl w:ilvl="3" w:tplc="40090001" w:tentative="1">
+      <w:start w:val="1"/>
+      <w:numFmt w:val="bullet"/>
+      <w:lvlText w:val=""/>
+      <w:lvlJc w:val="left"/>
+      <w:pPr>
+        <w:ind w:left="2880" w:hanging="360"/>
+      </w:pPr>
+      <w:rPr>
+        <w:rFonts w:ascii="Symbol" w:hAnsi="Symbol" w:hint="default"/>
+      </w:rPr>
+    </w:lvl>
+    <w:lvl w:ilvl="4" w:tplc="40090003" w:tentative="1">
+      <w:start w:val="1"/>
+      <w:numFmt w:val="bullet"/>
+      <w:lvlText w:val="o"/>
+      <w:lvlJc w:val="left"/>
+      <w:pPr>
+        <w:ind w:left="3600" w:hanging="360"/>
+      </w:pPr>
+      <w:rPr>
+        <w:rFonts w:ascii="Courier New" w:hAnsi="Courier New" w:cs="Courier New" w:hint="default"/>
+      </w:rPr>
+    </w:lvl>
+    <w:lvl w:ilvl="5" w:tplc="40090005" w:tentative="1">
+      <w:start w:val="1"/>
+      <w:numFmt w:val="bullet"/>
+      <w:lvlText w:val=""/>
+      <w:lvlJc w:val="left"/>
+      <w:pPr>
+        <w:ind w:left="4320" w:hanging="360"/>
+      </w:pPr>
+      <w:rPr>
+        <w:rFonts w:ascii="Wingdings" w:hAnsi="Wingdings" w:hint="default"/>
+      </w:rPr>
+    </w:lvl>
+    <w:lvl w:ilvl="6" w:tplc="40090001" w:tentative="1">
+      <w:start w:val="1"/>
+      <w:numFmt w:val="bullet"/>
+      <w:lvlText w:val=""/>
+      <w:lvlJc w:val="left"/>
+      <w:pPr>
+        <w:ind w:left="5040" w:hanging="360"/>
+      </w:pPr>
+      <w:rPr>
+        <w:rFonts w:ascii="Symbol" w:hAnsi="Symbol" w:hint="default"/>
+      </w:rPr>
+    </w:lvl>
+    <w:lvl w:ilvl="7" w:tplc="40090003" w:tentative="1">
+      <w:start w:val="1"/>
+      <w:numFmt w:val="bullet"/>
+      <w:lvlText w:val="o"/>
+      <w:lvlJc w:val="left"/>
+      <w:pPr>
+        <w:ind w:left="5760" w:hanging="360"/>
+      </w:pPr>
+      <w:rPr>
+        <w:rFonts w:ascii="Courier New" w:hAnsi="Courier New" w:cs="Courier New" w:hint="default"/>
+      </w:rPr>
+    </w:lvl>
+    <w:lvl w:ilvl="8" w:tplc="40090005" w:tentative="1">
+      <w:start w:val="1"/>
+      <w:numFmt w:val="bullet"/>
+      <w:lvlText w:val=""/>
+      <w:lvlJc w:val="left"/>
+      <w:pPr>
+        <w:ind w:left="6480" w:hanging="360"/>
+      </w:pPr>
+      <w:rPr>
+        <w:rFonts w:ascii="Wingdings" w:hAnsi="Wingdings" w:hint="default"/>
+      </w:rPr>
+    </w:lvl>
+  </w:abstractNum>
+  <w:abstractNum w:abstractNumId="3" w15:restartNumberingAfterBreak="0">
+    <w:nsid w:val="2A286928"/>
+    <w:multiLevelType w:val="hybridMultilevel"/>
+    <w:tmpl w:val="FFF4D04C"/>
+    <w:lvl w:ilvl="0" w:tplc="40090013">
+      <w:start w:val="1"/>
+      <w:numFmt w:val="upperRoman"/>
+      <w:lvlText w:val="%1."/>
+      <w:lvlJc w:val="right"/>
+      <w:pPr>
+        <w:ind w:left="1440" w:hanging="360"/>
+      </w:pPr>
+    </w:lvl>
+    <w:lvl w:ilvl="1" w:tplc="40090019" w:tentative="1">
+      <w:start w:val="1"/>
+      <w:numFmt w:val="lowerLetter"/>
+      <w:lvlText w:val="%2."/>
+      <w:lvlJc w:val="left"/>
+      <w:pPr>
+        <w:ind w:left="2160" w:hanging="360"/>
+      </w:pPr>
+    </w:lvl>
+    <w:lvl w:ilvl="2" w:tplc="4009001B" w:tentative="1">
+      <w:start w:val="1"/>
+      <w:numFmt w:val="lowerRoman"/>
+      <w:lvlText w:val="%3."/>
+      <w:lvlJc w:val="right"/>
+      <w:pPr>
+        <w:ind w:left="2880" w:hanging="180"/>
+      </w:pPr>
+    </w:lvl>
+    <w:lvl w:ilvl="3" w:tplc="4009000F" w:tentative="1">
+      <w:start w:val="1"/>
+      <w:numFmt w:val="decimal"/>
+      <w:lvlText w:val="%4."/>
+      <w:lvlJc w:val="left"/>
+      <w:pPr>
+        <w:ind w:left="3600" w:hanging="360"/>
+      </w:pPr>
+    </w:lvl>
+    <w:lvl w:ilvl="4" w:tplc="40090019" w:tentative="1">
+      <w:start w:val="1"/>
+      <w:numFmt w:val="lowerLetter"/>
+      <w:lvlText w:val="%5."/>
+      <w:lvlJc w:val="left"/>
+      <w:pPr>
+        <w:ind w:left="4320" w:hanging="360"/>
+      </w:pPr>
+    </w:lvl>
+    <w:lvl w:ilvl="5" w:tplc="4009001B" w:tentative="1">
+      <w:start w:val="1"/>
+      <w:numFmt w:val="lowerRoman"/>
+      <w:lvlText w:val="%6."/>
+      <w:lvlJc w:val="right"/>
+      <w:pPr>
+        <w:ind w:left="5040" w:hanging="180"/>
+      </w:pPr>
+    </w:lvl>
+    <w:lvl w:ilvl="6" w:tplc="4009000F" w:tentative="1">
+      <w:start w:val="1"/>
+      <w:numFmt w:val="decimal"/>
+      <w:lvlText w:val="%7."/>
+      <w:lvlJc w:val="left"/>
+      <w:pPr>
+        <w:ind w:left="5760" w:hanging="360"/>
+      </w:pPr>
+    </w:lvl>
+    <w:lvl w:ilvl="7" w:tplc="40090019" w:tentative="1">
+      <w:start w:val="1"/>
+      <w:numFmt w:val="lowerLetter"/>
+      <w:lvlText w:val="%8."/>
+      <w:lvlJc w:val="left"/>
+      <w:pPr>
+        <w:ind w:left="6480" w:hanging="360"/>
+      </w:pPr>
+    </w:lvl>
+    <w:lvl w:ilvl="8" w:tplc="4009001B" w:tentative="1">
+      <w:start w:val="1"/>
+      <w:numFmt w:val="lowerRoman"/>
+      <w:lvlText w:val="%9."/>
+      <w:lvlJc w:val="right"/>
+      <w:pPr>
+        <w:ind w:left="7200" w:hanging="180"/>
+      </w:pPr>
+    </w:lvl>
+  </w:abstractNum>
+  <w:abstractNum w:abstractNumId="4" w15:restartNumberingAfterBreak="0">
+    <w:nsid w:val="44BB0476"/>
+    <w:multiLevelType w:val="hybridMultilevel"/>
+    <w:tmpl w:val="B1E88C60"/>
+    <w:lvl w:ilvl="0" w:tplc="40090001">
+      <w:start w:val="1"/>
+      <w:numFmt w:val="bullet"/>
+      <w:lvlText w:val=""/>
+      <w:lvlJc w:val="left"/>
+      <w:pPr>
+        <w:ind w:left="720" w:hanging="360"/>
+      </w:pPr>
+      <w:rPr>
+        <w:rFonts w:ascii="Symbol" w:hAnsi="Symbol" w:hint="default"/>
+      </w:rPr>
+    </w:lvl>
+    <w:lvl w:ilvl="1" w:tplc="40090003" w:tentative="1">
+      <w:start w:val="1"/>
+      <w:numFmt w:val="bullet"/>
+      <w:lvlText w:val="o"/>
+      <w:lvlJc w:val="left"/>
+      <w:pPr>
+        <w:ind w:left="1440" w:hanging="360"/>
+      </w:pPr>
+      <w:rPr>
+        <w:rFonts w:ascii="Courier New" w:hAnsi="Courier New" w:cs="Courier New" w:hint="default"/>
+      </w:rPr>
+    </w:lvl>
+    <w:lvl w:ilvl="2" w:tplc="40090005" w:tentative="1">
+      <w:start w:val="1"/>
+      <w:numFmt w:val="bullet"/>
+      <w:lvlText w:val=""/>
+      <w:lvlJc w:val="left"/>
+      <w:pPr>
+        <w:ind w:left="2160" w:hanging="360"/>
+      </w:pPr>
+      <w:rPr>
+        <w:rFonts w:ascii="Wingdings" w:hAnsi="Wingdings" w:hint="default"/>
+      </w:rPr>
+    </w:lvl>
+    <w:lvl w:ilvl="3" w:tplc="40090001" w:tentative="1">
+      <w:start w:val="1"/>
+      <w:numFmt w:val="bullet"/>
+      <w:lvlText w:val=""/>
+      <w:lvlJc w:val="left"/>
+      <w:pPr>
+        <w:ind w:left="2880" w:hanging="360"/>
+      </w:pPr>
+      <w:rPr>
+        <w:rFonts w:ascii="Symbol" w:hAnsi="Symbol" w:hint="default"/>
+      </w:rPr>
+    </w:lvl>
+    <w:lvl w:ilvl="4" w:tplc="40090003" w:tentative="1">
+      <w:start w:val="1"/>
+      <w:numFmt w:val="bullet"/>
+      <w:lvlText w:val="o"/>
+      <w:lvlJc w:val="left"/>
+      <w:pPr>
+        <w:ind w:left="3600" w:hanging="360"/>
+      </w:pPr>
+      <w:rPr>
+        <w:rFonts w:ascii="Courier New" w:hAnsi="Courier New" w:cs="Courier New" w:hint="default"/>
+      </w:rPr>
+    </w:lvl>
+    <w:lvl w:ilvl="5" w:tplc="40090005" w:tentative="1">
+      <w:start w:val="1"/>
+      <w:numFmt w:val="bullet"/>
+      <w:lvlText w:val=""/>
+      <w:lvlJc w:val="left"/>
+      <w:pPr>
+        <w:ind w:left="4320" w:hanging="360"/>
+      </w:pPr>
+      <w:rPr>
+        <w:rFonts w:ascii="Wingdings" w:hAnsi="Wingdings" w:hint="default"/>
+      </w:rPr>
+    </w:lvl>
+    <w:lvl w:ilvl="6" w:tplc="40090001" w:tentative="1">
+      <w:start w:val="1"/>
+      <w:numFmt w:val="bullet"/>
+      <w:lvlText w:val=""/>
+      <w:lvlJc w:val="left"/>
+      <w:pPr>
+        <w:ind w:left="5040" w:hanging="360"/>
+      </w:pPr>
+      <w:rPr>
+        <w:rFonts w:ascii="Symbol" w:hAnsi="Symbol" w:hint="default"/>
+      </w:rPr>
+    </w:lvl>
+    <w:lvl w:ilvl="7" w:tplc="40090003" w:tentative="1">
+      <w:start w:val="1"/>
+      <w:numFmt w:val="bullet"/>
+      <w:lvlText w:val="o"/>
+      <w:lvlJc w:val="left"/>
+      <w:pPr>
+        <w:ind w:left="5760" w:hanging="360"/>
+      </w:pPr>
+      <w:rPr>
+        <w:rFonts w:ascii="Courier New" w:hAnsi="Courier New" w:cs="Courier New" w:hint="default"/>
+      </w:rPr>
+    </w:lvl>
+    <w:lvl w:ilvl="8" w:tplc="40090005" w:tentative="1">
+      <w:start w:val="1"/>
+      <w:numFmt w:val="bullet"/>
+      <w:lvlText w:val=""/>
+      <w:lvlJc w:val="left"/>
+      <w:pPr>
+        <w:ind w:left="6480" w:hanging="360"/>
+      </w:pPr>
+      <w:rPr>
+        <w:rFonts w:ascii="Wingdings" w:hAnsi="Wingdings" w:hint="default"/>
+      </w:rPr>
+    </w:lvl>
+  </w:abstractNum>
+  <w:abstractNum w:abstractNumId="5" w15:restartNumberingAfterBreak="0">
     <w:nsid w:val="48CE5606"/>
     <w:multiLevelType w:val="hybridMultilevel"/>
     <w:tmpl w:val="FDF44060"/>
@@ -2184,7 +5518,7 @@
       </w:rPr>
     </w:lvl>
   </w:abstractNum>
-  <w:abstractNum w:abstractNumId="3" w15:restartNumberingAfterBreak="0">
+  <w:abstractNum w:abstractNumId="6" w15:restartNumberingAfterBreak="0">
     <w:nsid w:val="58FF6EEB"/>
     <w:multiLevelType w:val="hybridMultilevel"/>
     <w:tmpl w:val="0518C8F6"/>
@@ -2297,7 +5631,212 @@
       </w:rPr>
     </w:lvl>
   </w:abstractNum>
-  <w:abstractNum w:abstractNumId="4" w15:restartNumberingAfterBreak="0">
+  <w:abstractNum w:abstractNumId="7" w15:restartNumberingAfterBreak="0">
+    <w:nsid w:val="593E5E5A"/>
+    <w:multiLevelType w:val="hybridMultilevel"/>
+    <w:tmpl w:val="F1389C8A"/>
+    <w:lvl w:ilvl="0" w:tplc="FEC0A458">
+      <w:start w:val="1"/>
+      <w:numFmt w:val="upperRoman"/>
+      <w:lvlText w:val="%1."/>
+      <w:lvlJc w:val="right"/>
+      <w:pPr>
+        <w:ind w:left="1440" w:hanging="360"/>
+      </w:pPr>
+      <w:rPr>
+        <w:b w:val="0"/>
+        <w:bCs w:val="0"/>
+        <w:sz w:val="22"/>
+        <w:szCs w:val="22"/>
+      </w:rPr>
+    </w:lvl>
+    <w:lvl w:ilvl="1" w:tplc="40090019" w:tentative="1">
+      <w:start w:val="1"/>
+      <w:numFmt w:val="lowerLetter"/>
+      <w:lvlText w:val="%2."/>
+      <w:lvlJc w:val="left"/>
+      <w:pPr>
+        <w:ind w:left="2160" w:hanging="360"/>
+      </w:pPr>
+    </w:lvl>
+    <w:lvl w:ilvl="2" w:tplc="4009001B" w:tentative="1">
+      <w:start w:val="1"/>
+      <w:numFmt w:val="lowerRoman"/>
+      <w:lvlText w:val="%3."/>
+      <w:lvlJc w:val="right"/>
+      <w:pPr>
+        <w:ind w:left="2880" w:hanging="180"/>
+      </w:pPr>
+    </w:lvl>
+    <w:lvl w:ilvl="3" w:tplc="4009000F" w:tentative="1">
+      <w:start w:val="1"/>
+      <w:numFmt w:val="decimal"/>
+      <w:lvlText w:val="%4."/>
+      <w:lvlJc w:val="left"/>
+      <w:pPr>
+        <w:ind w:left="3600" w:hanging="360"/>
+      </w:pPr>
+    </w:lvl>
+    <w:lvl w:ilvl="4" w:tplc="40090019" w:tentative="1">
+      <w:start w:val="1"/>
+      <w:numFmt w:val="lowerLetter"/>
+      <w:lvlText w:val="%5."/>
+      <w:lvlJc w:val="left"/>
+      <w:pPr>
+        <w:ind w:left="4320" w:hanging="360"/>
+      </w:pPr>
+    </w:lvl>
+    <w:lvl w:ilvl="5" w:tplc="4009001B" w:tentative="1">
+      <w:start w:val="1"/>
+      <w:numFmt w:val="lowerRoman"/>
+      <w:lvlText w:val="%6."/>
+      <w:lvlJc w:val="right"/>
+      <w:pPr>
+        <w:ind w:left="5040" w:hanging="180"/>
+      </w:pPr>
+    </w:lvl>
+    <w:lvl w:ilvl="6" w:tplc="4009000F" w:tentative="1">
+      <w:start w:val="1"/>
+      <w:numFmt w:val="decimal"/>
+      <w:lvlText w:val="%7."/>
+      <w:lvlJc w:val="left"/>
+      <w:pPr>
+        <w:ind w:left="5760" w:hanging="360"/>
+      </w:pPr>
+    </w:lvl>
+    <w:lvl w:ilvl="7" w:tplc="40090019" w:tentative="1">
+      <w:start w:val="1"/>
+      <w:numFmt w:val="lowerLetter"/>
+      <w:lvlText w:val="%8."/>
+      <w:lvlJc w:val="left"/>
+      <w:pPr>
+        <w:ind w:left="6480" w:hanging="360"/>
+      </w:pPr>
+    </w:lvl>
+    <w:lvl w:ilvl="8" w:tplc="4009001B" w:tentative="1">
+      <w:start w:val="1"/>
+      <w:numFmt w:val="lowerRoman"/>
+      <w:lvlText w:val="%9."/>
+      <w:lvlJc w:val="right"/>
+      <w:pPr>
+        <w:ind w:left="7200" w:hanging="180"/>
+      </w:pPr>
+    </w:lvl>
+  </w:abstractNum>
+  <w:abstractNum w:abstractNumId="8" w15:restartNumberingAfterBreak="0">
+    <w:nsid w:val="5F8B1944"/>
+    <w:multiLevelType w:val="hybridMultilevel"/>
+    <w:tmpl w:val="0D52531C"/>
+    <w:lvl w:ilvl="0" w:tplc="40090001">
+      <w:start w:val="1"/>
+      <w:numFmt w:val="bullet"/>
+      <w:lvlText w:val=""/>
+      <w:lvlJc w:val="left"/>
+      <w:pPr>
+        <w:ind w:left="720" w:hanging="360"/>
+      </w:pPr>
+      <w:rPr>
+        <w:rFonts w:ascii="Symbol" w:hAnsi="Symbol" w:hint="default"/>
+      </w:rPr>
+    </w:lvl>
+    <w:lvl w:ilvl="1" w:tplc="40090003" w:tentative="1">
+      <w:start w:val="1"/>
+      <w:numFmt w:val="bullet"/>
+      <w:lvlText w:val="o"/>
+      <w:lvlJc w:val="left"/>
+      <w:pPr>
+        <w:ind w:left="1440" w:hanging="360"/>
+      </w:pPr>
+      <w:rPr>
+        <w:rFonts w:ascii="Courier New" w:hAnsi="Courier New" w:cs="Courier New" w:hint="default"/>
+      </w:rPr>
+    </w:lvl>
+    <w:lvl w:ilvl="2" w:tplc="40090005" w:tentative="1">
+      <w:start w:val="1"/>
+      <w:numFmt w:val="bullet"/>
+      <w:lvlText w:val=""/>
+      <w:lvlJc w:val="left"/>
+      <w:pPr>
+        <w:ind w:left="2160" w:hanging="360"/>
+      </w:pPr>
+      <w:rPr>
+        <w:rFonts w:ascii="Wingdings" w:hAnsi="Wingdings" w:hint="default"/>
+      </w:rPr>
+    </w:lvl>
+    <w:lvl w:ilvl="3" w:tplc="40090001" w:tentative="1">
+      <w:start w:val="1"/>
+      <w:numFmt w:val="bullet"/>
+      <w:lvlText w:val=""/>
+      <w:lvlJc w:val="left"/>
+      <w:pPr>
+        <w:ind w:left="2880" w:hanging="360"/>
+      </w:pPr>
+      <w:rPr>
+        <w:rFonts w:ascii="Symbol" w:hAnsi="Symbol" w:hint="default"/>
+      </w:rPr>
+    </w:lvl>
+    <w:lvl w:ilvl="4" w:tplc="40090003" w:tentative="1">
+      <w:start w:val="1"/>
+      <w:numFmt w:val="bullet"/>
+      <w:lvlText w:val="o"/>
+      <w:lvlJc w:val="left"/>
+      <w:pPr>
+        <w:ind w:left="3600" w:hanging="360"/>
+      </w:pPr>
+      <w:rPr>
+        <w:rFonts w:ascii="Courier New" w:hAnsi="Courier New" w:cs="Courier New" w:hint="default"/>
+      </w:rPr>
+    </w:lvl>
+    <w:lvl w:ilvl="5" w:tplc="40090005" w:tentative="1">
+      <w:start w:val="1"/>
+      <w:numFmt w:val="bullet"/>
+      <w:lvlText w:val=""/>
+      <w:lvlJc w:val="left"/>
+      <w:pPr>
+        <w:ind w:left="4320" w:hanging="360"/>
+      </w:pPr>
+      <w:rPr>
+        <w:rFonts w:ascii="Wingdings" w:hAnsi="Wingdings" w:hint="default"/>
+      </w:rPr>
+    </w:lvl>
+    <w:lvl w:ilvl="6" w:tplc="40090001" w:tentative="1">
+      <w:start w:val="1"/>
+      <w:numFmt w:val="bullet"/>
+      <w:lvlText w:val=""/>
+      <w:lvlJc w:val="left"/>
+      <w:pPr>
+        <w:ind w:left="5040" w:hanging="360"/>
+      </w:pPr>
+      <w:rPr>
+        <w:rFonts w:ascii="Symbol" w:hAnsi="Symbol" w:hint="default"/>
+      </w:rPr>
+    </w:lvl>
+    <w:lvl w:ilvl="7" w:tplc="40090003" w:tentative="1">
+      <w:start w:val="1"/>
+      <w:numFmt w:val="bullet"/>
+      <w:lvlText w:val="o"/>
+      <w:lvlJc w:val="left"/>
+      <w:pPr>
+        <w:ind w:left="5760" w:hanging="360"/>
+      </w:pPr>
+      <w:rPr>
+        <w:rFonts w:ascii="Courier New" w:hAnsi="Courier New" w:cs="Courier New" w:hint="default"/>
+      </w:rPr>
+    </w:lvl>
+    <w:lvl w:ilvl="8" w:tplc="40090005" w:tentative="1">
+      <w:start w:val="1"/>
+      <w:numFmt w:val="bullet"/>
+      <w:lvlText w:val=""/>
+      <w:lvlJc w:val="left"/>
+      <w:pPr>
+        <w:ind w:left="6480" w:hanging="360"/>
+      </w:pPr>
+      <w:rPr>
+        <w:rFonts w:ascii="Wingdings" w:hAnsi="Wingdings" w:hint="default"/>
+      </w:rPr>
+    </w:lvl>
+  </w:abstractNum>
+  <w:abstractNum w:abstractNumId="9" w15:restartNumberingAfterBreak="0">
     <w:nsid w:val="60BE284A"/>
     <w:multiLevelType w:val="hybridMultilevel"/>
     <w:tmpl w:val="A31ABF8A"/>
@@ -2410,7 +5949,7 @@
       </w:rPr>
     </w:lvl>
   </w:abstractNum>
-  <w:abstractNum w:abstractNumId="5" w15:restartNumberingAfterBreak="0">
+  <w:abstractNum w:abstractNumId="10" w15:restartNumberingAfterBreak="0">
     <w:nsid w:val="63284D18"/>
     <w:multiLevelType w:val="hybridMultilevel"/>
     <w:tmpl w:val="A2B814D2"/>
@@ -2499,7 +6038,7 @@
       </w:pPr>
     </w:lvl>
   </w:abstractNum>
-  <w:abstractNum w:abstractNumId="6" w15:restartNumberingAfterBreak="0">
+  <w:abstractNum w:abstractNumId="11" w15:restartNumberingAfterBreak="0">
     <w:nsid w:val="66D24F99"/>
     <w:multiLevelType w:val="hybridMultilevel"/>
     <w:tmpl w:val="591A9E1E"/>
@@ -2515,7 +6054,7 @@
         <w:rFonts w:hint="default"/>
       </w:rPr>
     </w:lvl>
-    <w:lvl w:ilvl="1" w:tplc="40090019" w:tentative="1">
+    <w:lvl w:ilvl="1" w:tplc="40090019">
       <w:start w:val="1"/>
       <w:numFmt w:val="lowerLetter"/>
       <w:lvlText w:val="%2."/>
@@ -2588,7 +6127,7 @@
       </w:pPr>
     </w:lvl>
   </w:abstractNum>
-  <w:abstractNum w:abstractNumId="7" w15:restartNumberingAfterBreak="0">
+  <w:abstractNum w:abstractNumId="12" w15:restartNumberingAfterBreak="0">
     <w:nsid w:val="69647C14"/>
     <w:multiLevelType w:val="hybridMultilevel"/>
     <w:tmpl w:val="DAE2AE52"/>
@@ -2701,7 +6240,7 @@
       </w:rPr>
     </w:lvl>
   </w:abstractNum>
-  <w:abstractNum w:abstractNumId="8" w15:restartNumberingAfterBreak="0">
+  <w:abstractNum w:abstractNumId="13" w15:restartNumberingAfterBreak="0">
     <w:nsid w:val="7D6023E0"/>
     <w:multiLevelType w:val="hybridMultilevel"/>
     <w:tmpl w:val="0D26C396"/>
@@ -2815,31 +6354,46 @@
     </w:lvl>
   </w:abstractNum>
   <w:num w:numId="1" w16cid:durableId="1019888691">
+    <w:abstractNumId w:val="11"/>
+  </w:num>
+  <w:num w:numId="2" w16cid:durableId="23555127">
     <w:abstractNumId w:val="6"/>
   </w:num>
-  <w:num w:numId="2" w16cid:durableId="23555127">
-    <w:abstractNumId w:val="3"/>
-  </w:num>
   <w:num w:numId="3" w16cid:durableId="1680160576">
-    <w:abstractNumId w:val="5"/>
+    <w:abstractNumId w:val="10"/>
   </w:num>
   <w:num w:numId="4" w16cid:durableId="541939309">
-    <w:abstractNumId w:val="7"/>
+    <w:abstractNumId w:val="12"/>
   </w:num>
   <w:num w:numId="5" w16cid:durableId="2006275187">
     <w:abstractNumId w:val="0"/>
   </w:num>
   <w:num w:numId="6" w16cid:durableId="1610352085">
-    <w:abstractNumId w:val="4"/>
+    <w:abstractNumId w:val="9"/>
   </w:num>
   <w:num w:numId="7" w16cid:durableId="102116218">
-    <w:abstractNumId w:val="2"/>
+    <w:abstractNumId w:val="5"/>
   </w:num>
   <w:num w:numId="8" w16cid:durableId="497116652">
-    <w:abstractNumId w:val="8"/>
+    <w:abstractNumId w:val="13"/>
   </w:num>
   <w:num w:numId="9" w16cid:durableId="1418939174">
     <w:abstractNumId w:val="1"/>
+  </w:num>
+  <w:num w:numId="10" w16cid:durableId="1045759557">
+    <w:abstractNumId w:val="2"/>
+  </w:num>
+  <w:num w:numId="11" w16cid:durableId="500504979">
+    <w:abstractNumId w:val="7"/>
+  </w:num>
+  <w:num w:numId="12" w16cid:durableId="1587884136">
+    <w:abstractNumId w:val="4"/>
+  </w:num>
+  <w:num w:numId="13" w16cid:durableId="2108192307">
+    <w:abstractNumId w:val="8"/>
+  </w:num>
+  <w:num w:numId="14" w16cid:durableId="1734503235">
+    <w:abstractNumId w:val="3"/>
   </w:num>
 </w:numbering>
 </file>
@@ -3242,7 +6796,7 @@
   <w:style w:type="paragraph" w:default="1" w:styleId="Normal">
     <w:name w:val="Normal"/>
     <w:qFormat/>
-    <w:rsid w:val="003400B9"/>
+    <w:rsid w:val="00AC7E65"/>
   </w:style>
   <w:style w:type="character" w:default="1" w:styleId="DefaultParagraphFont">
     <w:name w:val="Default Paragraph Font"/>

</xml_diff>

<commit_message>
parity and Cyclic Code Redundancy (CRC)
</commit_message>
<xml_diff>
--- a/Computer Networks/2_Data Link Layer.docx
+++ b/Computer Networks/2_Data Link Layer.docx
@@ -497,7 +497,7 @@
                     <pic:cNvPicPr/>
                   </pic:nvPicPr>
                   <pic:blipFill>
-                    <a:blip r:embed="rId5"/>
+                    <a:blip r:embed="rId6"/>
                     <a:stretch>
                       <a:fillRect/>
                     </a:stretch>
@@ -2877,7 +2877,7 @@
                     <pic:cNvPicPr/>
                   </pic:nvPicPr>
                   <pic:blipFill>
-                    <a:blip r:embed="rId6"/>
+                    <a:blip r:embed="rId7"/>
                     <a:stretch>
                       <a:fillRect/>
                     </a:stretch>
@@ -2963,7 +2963,7 @@
                     <pic:cNvPicPr/>
                   </pic:nvPicPr>
                   <pic:blipFill>
-                    <a:blip r:embed="rId7"/>
+                    <a:blip r:embed="rId8"/>
                     <a:stretch>
                       <a:fillRect/>
                     </a:stretch>
@@ -3625,6 +3625,7 @@
           <w:rFonts w:ascii="Lucida Bright" w:hAnsi="Lucida Bright"/>
           <w:sz w:val="28"/>
           <w:szCs w:val="28"/>
+          <w:u w:val="single"/>
           <w:lang w:val="en-IN"/>
         </w:rPr>
         <w:t>dmin</w:t>
@@ -3635,6 +3636,7 @@
           <w:rFonts w:ascii="Lucida Bright" w:hAnsi="Lucida Bright"/>
           <w:sz w:val="28"/>
           <w:szCs w:val="28"/>
+          <w:u w:val="single"/>
           <w:lang w:val="en-IN"/>
         </w:rPr>
         <w:t xml:space="preserve">=3 (minimum hamming distance) that means that it can detect </w:t>
@@ -3645,6 +3647,7 @@
           <w:rFonts w:ascii="Lucida Bright" w:hAnsi="Lucida Bright"/>
           <w:sz w:val="28"/>
           <w:szCs w:val="28"/>
+          <w:u w:val="single"/>
           <w:lang w:val="en-IN"/>
         </w:rPr>
         <w:t>upto</w:t>
@@ -3655,6 +3658,7 @@
           <w:rFonts w:ascii="Lucida Bright" w:hAnsi="Lucida Bright"/>
           <w:sz w:val="28"/>
           <w:szCs w:val="28"/>
+          <w:u w:val="single"/>
           <w:lang w:val="en-IN"/>
         </w:rPr>
         <w:t xml:space="preserve"> 2 errors and correct 1 error.</w:t>
@@ -3745,6 +3749,84 @@
           <w:lang w:val="en-IN"/>
         </w:rPr>
         <w:t>codewords are used (due to some ways of computing the check bits).</w:t>
+      </w:r>
+    </w:p>
+    <w:p>
+      <w:pPr>
+        <w:rPr>
+          <w:sz w:val="40"/>
+          <w:szCs w:val="40"/>
+        </w:rPr>
+      </w:pPr>
+      <w:r>
+        <w:rPr>
+          <w:sz w:val="40"/>
+          <w:szCs w:val="40"/>
+          <w:highlight w:val="green"/>
+        </w:rPr>
+        <w:t xml:space="preserve">To guarantee the detection of up to s errors in all cases, the minimum Hamming distance in a block code must be </w:t>
+      </w:r>
+      <w:proofErr w:type="spellStart"/>
+      <w:r>
+        <w:rPr>
+          <w:sz w:val="40"/>
+          <w:szCs w:val="40"/>
+          <w:highlight w:val="green"/>
+        </w:rPr>
+        <w:t>dmin</w:t>
+      </w:r>
+      <w:proofErr w:type="spellEnd"/>
+      <w:r>
+        <w:rPr>
+          <w:sz w:val="40"/>
+          <w:szCs w:val="40"/>
+          <w:highlight w:val="green"/>
+        </w:rPr>
+        <w:t xml:space="preserve"> =S + 1.</w:t>
+      </w:r>
+    </w:p>
+    <w:p>
+      <w:pPr>
+        <w:rPr>
+          <w:sz w:val="40"/>
+          <w:szCs w:val="40"/>
+        </w:rPr>
+      </w:pPr>
+    </w:p>
+    <w:p>
+      <w:pPr>
+        <w:rPr>
+          <w:rFonts w:ascii="Lucida Bright" w:hAnsi="Lucida Bright"/>
+          <w:sz w:val="40"/>
+          <w:szCs w:val="40"/>
+          <w:lang w:val="en-IN"/>
+        </w:rPr>
+      </w:pPr>
+      <w:r>
+        <w:rPr>
+          <w:sz w:val="40"/>
+          <w:szCs w:val="40"/>
+          <w:highlight w:val="green"/>
+        </w:rPr>
+        <w:t xml:space="preserve">To guarantee correction of up to t errors in all cases, the minimum Hamming distance in a block code must be </w:t>
+      </w:r>
+      <w:proofErr w:type="spellStart"/>
+      <w:r>
+        <w:rPr>
+          <w:sz w:val="40"/>
+          <w:szCs w:val="40"/>
+          <w:highlight w:val="green"/>
+        </w:rPr>
+        <w:t>dmin</w:t>
+      </w:r>
+      <w:proofErr w:type="spellEnd"/>
+      <w:r>
+        <w:rPr>
+          <w:sz w:val="40"/>
+          <w:szCs w:val="40"/>
+          <w:highlight w:val="green"/>
+        </w:rPr>
+        <w:t xml:space="preserve"> == 2t + 1</w:t>
       </w:r>
     </w:p>
     <w:p>
@@ -3950,7 +4032,7 @@
                     <pic:cNvPicPr/>
                   </pic:nvPicPr>
                   <pic:blipFill>
-                    <a:blip r:embed="rId8">
+                    <a:blip r:embed="rId9">
                       <a:extLst>
                         <a:ext uri="{28A0092B-C50C-407E-A947-70E740481C1C}">
                           <a14:useLocalDpi xmlns:a14="http://schemas.microsoft.com/office/drawing/2010/main" val="0"/>
@@ -4053,7 +4135,6 @@
           <w:szCs w:val="28"/>
           <w:lang w:val="en-IN"/>
         </w:rPr>
-        <w:lastRenderedPageBreak/>
         <w:t>The rest are the data bits</w:t>
       </w:r>
     </w:p>
@@ -4090,7 +4171,7 @@
                     <pic:cNvPicPr/>
                   </pic:nvPicPr>
                   <pic:blipFill>
-                    <a:blip r:embed="rId9"/>
+                    <a:blip r:embed="rId10"/>
                     <a:stretch>
                       <a:fillRect/>
                     </a:stretch>
@@ -4677,7 +4758,7 @@
                     <pic:cNvPicPr/>
                   </pic:nvPicPr>
                   <pic:blipFill>
-                    <a:blip r:embed="rId10"/>
+                    <a:blip r:embed="rId11"/>
                     <a:stretch>
                       <a:fillRect/>
                     </a:stretch>
@@ -4744,7 +4825,7 @@
                     <pic:cNvPicPr/>
                   </pic:nvPicPr>
                   <pic:blipFill>
-                    <a:blip r:embed="rId11">
+                    <a:blip r:embed="rId12">
                       <a:extLst>
                         <a:ext uri="{28A0092B-C50C-407E-A947-70E740481C1C}">
                           <a14:useLocalDpi xmlns:a14="http://schemas.microsoft.com/office/drawing/2010/main" val="0"/>
@@ -4817,7 +4898,7 @@
                     <pic:cNvPicPr/>
                   </pic:nvPicPr>
                   <pic:blipFill>
-                    <a:blip r:embed="rId11">
+                    <a:blip r:embed="rId12">
                       <a:extLst>
                         <a:ext uri="{28A0092B-C50C-407E-A947-70E740481C1C}">
                           <a14:useLocalDpi xmlns:a14="http://schemas.microsoft.com/office/drawing/2010/main" val="0"/>
@@ -4855,6 +4936,2606 @@
         </w:rPr>
       </w:pPr>
     </w:p>
+    <w:p>
+      <w:pPr>
+        <w:pStyle w:val="ListParagraph"/>
+        <w:rPr>
+          <w:rFonts w:ascii="Lucida Bright" w:hAnsi="Lucida Bright"/>
+          <w:sz w:val="28"/>
+          <w:szCs w:val="28"/>
+          <w:lang w:val="en-IN"/>
+        </w:rPr>
+      </w:pPr>
+    </w:p>
+    <w:p>
+      <w:pPr>
+        <w:pStyle w:val="ListParagraph"/>
+        <w:numPr>
+          <w:ilvl w:val="0"/>
+          <w:numId w:val="1"/>
+        </w:numPr>
+        <w:rPr>
+          <w:rFonts w:ascii="Lucida Bright" w:hAnsi="Lucida Bright"/>
+          <w:sz w:val="52"/>
+          <w:szCs w:val="52"/>
+          <w:lang w:val="en-IN"/>
+        </w:rPr>
+      </w:pPr>
+      <w:r>
+        <w:rPr>
+          <w:rFonts w:ascii="Lucida Bright" w:hAnsi="Lucida Bright"/>
+          <w:sz w:val="52"/>
+          <w:szCs w:val="52"/>
+          <w:lang w:val="en-IN"/>
+        </w:rPr>
+        <w:t>Parity</w:t>
+      </w:r>
+    </w:p>
+    <w:p>
+      <w:pPr>
+        <w:pStyle w:val="ListParagraph"/>
+        <w:rPr>
+          <w:rFonts w:ascii="Lucida Bright" w:hAnsi="Lucida Bright"/>
+          <w:sz w:val="36"/>
+          <w:szCs w:val="36"/>
+          <w:lang w:val="en-IN"/>
+        </w:rPr>
+      </w:pPr>
+      <w:r>
+        <w:rPr>
+          <w:rFonts w:ascii="Lucida Bright" w:hAnsi="Lucida Bright"/>
+          <w:sz w:val="36"/>
+          <w:szCs w:val="36"/>
+          <w:lang w:val="en-IN"/>
+        </w:rPr>
+        <w:t>It is a concept to detect error.</w:t>
+      </w:r>
+    </w:p>
+    <w:p>
+      <w:pPr>
+        <w:pStyle w:val="ListParagraph"/>
+        <w:rPr>
+          <w:rFonts w:ascii="Lucida Bright" w:hAnsi="Lucida Bright"/>
+          <w:sz w:val="36"/>
+          <w:szCs w:val="36"/>
+          <w:lang w:val="en-IN"/>
+        </w:rPr>
+      </w:pPr>
+      <w:r>
+        <w:rPr>
+          <w:rFonts w:ascii="Lucida Bright" w:hAnsi="Lucida Bright"/>
+          <w:sz w:val="36"/>
+          <w:szCs w:val="36"/>
+          <w:lang w:val="en-IN"/>
+        </w:rPr>
+        <w:t xml:space="preserve">A </w:t>
+      </w:r>
+      <w:r>
+        <w:rPr>
+          <w:rFonts w:ascii="Lucida Bright" w:hAnsi="Lucida Bright"/>
+          <w:sz w:val="36"/>
+          <w:szCs w:val="36"/>
+          <w:highlight w:val="yellow"/>
+          <w:lang w:val="en-IN"/>
+        </w:rPr>
+        <w:t>single bit</w:t>
+      </w:r>
+      <w:r>
+        <w:rPr>
+          <w:rFonts w:ascii="Lucida Bright" w:hAnsi="Lucida Bright"/>
+          <w:sz w:val="36"/>
+          <w:szCs w:val="36"/>
+          <w:lang w:val="en-IN"/>
+        </w:rPr>
+        <w:t xml:space="preserve"> error is detected by it.</w:t>
+      </w:r>
+    </w:p>
+    <w:p>
+      <w:pPr>
+        <w:pStyle w:val="ListParagraph"/>
+        <w:rPr>
+          <w:rFonts w:ascii="Lucida Bright" w:hAnsi="Lucida Bright"/>
+          <w:sz w:val="36"/>
+          <w:szCs w:val="36"/>
+          <w:lang w:val="en-IN"/>
+        </w:rPr>
+      </w:pPr>
+    </w:p>
+    <w:p>
+      <w:pPr>
+        <w:pStyle w:val="ListParagraph"/>
+        <w:rPr>
+          <w:rFonts w:ascii="Lucida Bright" w:hAnsi="Lucida Bright"/>
+          <w:sz w:val="36"/>
+          <w:szCs w:val="36"/>
+          <w:lang w:val="en-IN"/>
+        </w:rPr>
+      </w:pPr>
+      <w:r>
+        <w:rPr>
+          <w:rFonts w:ascii="Lucida Bright" w:hAnsi="Lucida Bright"/>
+          <w:noProof/>
+          <w:sz w:val="36"/>
+          <w:szCs w:val="36"/>
+          <w:lang w:val="en-IN"/>
+        </w:rPr>
+        <w:pict w14:anchorId="39E4974B">
+          <v:rect id="_x0000_s1047" style="position:absolute;left:0;text-align:left;margin-left:53.85pt;margin-top:4.2pt;width:120.2pt;height:98.3pt;z-index:251667968">
+            <v:textbox>
+              <w:txbxContent>
+                <w:p>
+                  <w:pPr>
+                    <w:jc w:val="center"/>
+                    <w:rPr>
+                      <w:sz w:val="32"/>
+                      <w:szCs w:val="32"/>
+                      <w:lang w:val="en-IN"/>
+                    </w:rPr>
+                  </w:pPr>
+                </w:p>
+                <w:p>
+                  <w:pPr>
+                    <w:jc w:val="center"/>
+                    <w:rPr>
+                      <w:sz w:val="32"/>
+                      <w:szCs w:val="32"/>
+                      <w:lang w:val="en-IN"/>
+                    </w:rPr>
+                  </w:pPr>
+                  <w:r>
+                    <w:rPr>
+                      <w:sz w:val="32"/>
+                      <w:szCs w:val="32"/>
+                      <w:lang w:val="en-IN"/>
+                    </w:rPr>
+                    <w:t>Transmission end</w:t>
+                  </w:r>
+                </w:p>
+              </w:txbxContent>
+            </v:textbox>
+          </v:rect>
+        </w:pict>
+      </w:r>
+      <w:r>
+        <w:rPr>
+          <w:rFonts w:ascii="Lucida Bright" w:hAnsi="Lucida Bright"/>
+          <w:noProof/>
+          <w:sz w:val="36"/>
+          <w:szCs w:val="36"/>
+          <w:lang w:val="en-IN"/>
+        </w:rPr>
+        <w:pict w14:anchorId="39E4974B">
+          <v:rect id="_x0000_s1048" style="position:absolute;left:0;text-align:left;margin-left:295.6pt;margin-top:2.4pt;width:120.2pt;height:98.3pt;z-index:251668992">
+            <v:textbox>
+              <w:txbxContent>
+                <w:p>
+                  <w:pPr>
+                    <w:jc w:val="center"/>
+                    <w:rPr>
+                      <w:sz w:val="36"/>
+                      <w:szCs w:val="36"/>
+                      <w:lang w:val="en-IN"/>
+                    </w:rPr>
+                  </w:pPr>
+                </w:p>
+                <w:p>
+                  <w:pPr>
+                    <w:jc w:val="center"/>
+                    <w:rPr>
+                      <w:sz w:val="36"/>
+                      <w:szCs w:val="36"/>
+                      <w:lang w:val="en-IN"/>
+                    </w:rPr>
+                  </w:pPr>
+                  <w:r>
+                    <w:rPr>
+                      <w:sz w:val="36"/>
+                      <w:szCs w:val="36"/>
+                      <w:lang w:val="en-IN"/>
+                    </w:rPr>
+                    <w:t>Receiving end</w:t>
+                  </w:r>
+                </w:p>
+              </w:txbxContent>
+            </v:textbox>
+          </v:rect>
+        </w:pict>
+      </w:r>
+    </w:p>
+    <w:p>
+      <w:pPr>
+        <w:pStyle w:val="ListParagraph"/>
+        <w:rPr>
+          <w:rFonts w:ascii="Lucida Bright" w:hAnsi="Lucida Bright"/>
+          <w:sz w:val="36"/>
+          <w:szCs w:val="36"/>
+          <w:lang w:val="en-IN"/>
+        </w:rPr>
+      </w:pPr>
+    </w:p>
+    <w:p>
+      <w:pPr>
+        <w:pStyle w:val="ListParagraph"/>
+        <w:rPr>
+          <w:rFonts w:ascii="Lucida Bright" w:hAnsi="Lucida Bright"/>
+          <w:sz w:val="36"/>
+          <w:szCs w:val="36"/>
+          <w:lang w:val="en-IN"/>
+        </w:rPr>
+      </w:pPr>
+      <w:r>
+        <w:rPr>
+          <w:rFonts w:ascii="Lucida Bright" w:hAnsi="Lucida Bright"/>
+          <w:noProof/>
+          <w:sz w:val="36"/>
+          <w:szCs w:val="36"/>
+          <w:lang w:val="en-IN"/>
+        </w:rPr>
+        <w:pict w14:anchorId="39E4974B">
+          <v:rect id="_x0000_s1049" style="position:absolute;left:0;text-align:left;margin-left:183.5pt;margin-top:10.95pt;width:100.8pt;height:20.9pt;z-index:251670016">
+            <v:textbox>
+              <w:txbxContent>
+                <w:p>
+                  <w:pPr>
+                    <w:rPr>
+                      <w:lang w:val="en-IN"/>
+                    </w:rPr>
+                  </w:pPr>
+                  <w:proofErr w:type="gramStart"/>
+                  <w:r>
+                    <w:rPr>
+                      <w:lang w:val="en-IN"/>
+                    </w:rPr>
+                    <w:t>4 bit</w:t>
+                  </w:r>
+                  <w:proofErr w:type="gramEnd"/>
+                  <w:r>
+                    <w:rPr>
+                      <w:lang w:val="en-IN"/>
+                    </w:rPr>
+                    <w:t xml:space="preserve"> stream</w:t>
+                  </w:r>
+                </w:p>
+              </w:txbxContent>
+            </v:textbox>
+          </v:rect>
+        </w:pict>
+      </w:r>
+      <w:r>
+        <w:rPr>
+          <w:rFonts w:ascii="Lucida Bright" w:hAnsi="Lucida Bright"/>
+          <w:noProof/>
+          <w:sz w:val="36"/>
+          <w:szCs w:val="36"/>
+          <w:lang w:val="en-IN"/>
+        </w:rPr>
+        <w:pict w14:anchorId="101D5D63">
+          <v:shape id="_x0000_s1050" type="#_x0000_t32" style="position:absolute;left:0;text-align:left;margin-left:174.75pt;margin-top:2.5pt;width:118.35pt;height:.65pt;flip:y;z-index:251671040" o:connectortype="straight">
+            <v:stroke endarrow="block"/>
+          </v:shape>
+        </w:pict>
+      </w:r>
+    </w:p>
+    <w:p>
+      <w:pPr>
+        <w:pStyle w:val="ListParagraph"/>
+        <w:rPr>
+          <w:rFonts w:ascii="Lucida Bright" w:hAnsi="Lucida Bright"/>
+          <w:sz w:val="36"/>
+          <w:szCs w:val="36"/>
+          <w:lang w:val="en-IN"/>
+        </w:rPr>
+      </w:pPr>
+    </w:p>
+    <w:p>
+      <w:pPr>
+        <w:pStyle w:val="ListParagraph"/>
+        <w:rPr>
+          <w:rFonts w:ascii="Lucida Bright" w:hAnsi="Lucida Bright"/>
+          <w:sz w:val="36"/>
+          <w:szCs w:val="36"/>
+          <w:lang w:val="en-IN"/>
+        </w:rPr>
+      </w:pPr>
+    </w:p>
+    <w:p>
+      <w:pPr>
+        <w:pStyle w:val="ListParagraph"/>
+        <w:rPr>
+          <w:rFonts w:ascii="Lucida Bright" w:hAnsi="Lucida Bright"/>
+          <w:sz w:val="24"/>
+          <w:szCs w:val="24"/>
+          <w:lang w:val="en-IN"/>
+        </w:rPr>
+      </w:pPr>
+      <w:r>
+        <w:rPr>
+          <w:rFonts w:ascii="Lucida Bright" w:hAnsi="Lucida Bright"/>
+          <w:sz w:val="24"/>
+          <w:szCs w:val="24"/>
+          <w:lang w:val="en-IN"/>
+        </w:rPr>
+        <w:t>When there is a noise in the transmission bit stream, some zeroes get converted to 1 and vice versa, so it becomes low to high and high to low.</w:t>
+      </w:r>
+    </w:p>
+    <w:p>
+      <w:pPr>
+        <w:pStyle w:val="ListParagraph"/>
+        <w:rPr>
+          <w:rFonts w:ascii="Lucida Bright" w:hAnsi="Lucida Bright"/>
+          <w:sz w:val="24"/>
+          <w:szCs w:val="24"/>
+          <w:lang w:val="en-IN"/>
+        </w:rPr>
+      </w:pPr>
+      <w:r>
+        <w:rPr>
+          <w:rFonts w:ascii="Lucida Bright" w:hAnsi="Lucida Bright"/>
+          <w:sz w:val="24"/>
+          <w:szCs w:val="24"/>
+          <w:lang w:val="en-IN"/>
+        </w:rPr>
+        <w:t xml:space="preserve">Parity is the extra bit that is added along with the bit stream </w:t>
+      </w:r>
+      <w:r>
+        <w:rPr>
+          <w:rFonts w:ascii="Lucida Bright" w:hAnsi="Lucida Bright"/>
+          <w:sz w:val="24"/>
+          <w:szCs w:val="24"/>
+          <w:lang w:val="en-IN"/>
+        </w:rPr>
+        <w:t xml:space="preserve">to make the number of 1 </w:t>
+      </w:r>
+      <w:proofErr w:type="gramStart"/>
+      <w:r>
+        <w:rPr>
+          <w:rFonts w:ascii="Lucida Bright" w:hAnsi="Lucida Bright"/>
+          <w:sz w:val="24"/>
+          <w:szCs w:val="24"/>
+          <w:lang w:val="en-IN"/>
+        </w:rPr>
+        <w:t>bits</w:t>
+      </w:r>
+      <w:proofErr w:type="gramEnd"/>
+      <w:r>
+        <w:rPr>
+          <w:rFonts w:ascii="Lucida Bright" w:hAnsi="Lucida Bright"/>
+          <w:sz w:val="24"/>
+          <w:szCs w:val="24"/>
+          <w:lang w:val="en-IN"/>
+        </w:rPr>
+        <w:t xml:space="preserve"> even or odd according to the implementation.</w:t>
+      </w:r>
+    </w:p>
+    <w:p>
+      <w:pPr>
+        <w:pStyle w:val="ListParagraph"/>
+        <w:rPr>
+          <w:rFonts w:ascii="Lucida Bright" w:hAnsi="Lucida Bright"/>
+          <w:sz w:val="24"/>
+          <w:szCs w:val="24"/>
+          <w:u w:val="single"/>
+          <w:lang w:val="en-IN"/>
+        </w:rPr>
+      </w:pPr>
+      <w:r>
+        <w:rPr>
+          <w:rFonts w:ascii="Lucida Bright" w:hAnsi="Lucida Bright"/>
+          <w:sz w:val="24"/>
+          <w:szCs w:val="24"/>
+          <w:u w:val="single"/>
+          <w:lang w:val="en-IN"/>
+        </w:rPr>
+        <w:t xml:space="preserve">It has the minimum hamming distance of </w:t>
+      </w:r>
+      <w:proofErr w:type="spellStart"/>
+      <w:r>
+        <w:rPr>
+          <w:rFonts w:ascii="Lucida Bright" w:hAnsi="Lucida Bright"/>
+          <w:sz w:val="24"/>
+          <w:szCs w:val="24"/>
+          <w:u w:val="single"/>
+          <w:lang w:val="en-IN"/>
+        </w:rPr>
+        <w:t>d</w:t>
+      </w:r>
+      <w:r>
+        <w:rPr>
+          <w:rFonts w:ascii="Lucida Bright" w:hAnsi="Lucida Bright"/>
+          <w:sz w:val="24"/>
+          <w:szCs w:val="24"/>
+          <w:u w:val="single"/>
+          <w:vertAlign w:val="subscript"/>
+          <w:lang w:val="en-IN"/>
+        </w:rPr>
+        <w:t>min</w:t>
+      </w:r>
+      <w:proofErr w:type="spellEnd"/>
+      <w:r>
+        <w:rPr>
+          <w:rFonts w:ascii="Lucida Bright" w:hAnsi="Lucida Bright"/>
+          <w:sz w:val="24"/>
+          <w:szCs w:val="24"/>
+          <w:u w:val="single"/>
+          <w:lang w:val="en-IN"/>
+        </w:rPr>
+        <w:t>=2, that means that it is a single bit error detecting code, and it can correct no error.</w:t>
+      </w:r>
+    </w:p>
+    <w:p>
+      <w:pPr>
+        <w:pStyle w:val="ListParagraph"/>
+        <w:rPr>
+          <w:rFonts w:ascii="Lucida Bright" w:hAnsi="Lucida Bright"/>
+          <w:sz w:val="24"/>
+          <w:szCs w:val="24"/>
+          <w:u w:val="single"/>
+          <w:lang w:val="en-IN"/>
+        </w:rPr>
+      </w:pPr>
+      <w:r>
+        <w:rPr>
+          <w:rFonts w:ascii="Lucida Bright" w:hAnsi="Lucida Bright"/>
+          <w:noProof/>
+          <w:sz w:val="24"/>
+          <w:szCs w:val="24"/>
+          <w:u w:val="single"/>
+          <w:lang w:val="en-IN"/>
+        </w:rPr>
+        <w:drawing>
+          <wp:inline distT="0" distB="0" distL="0" distR="0" wp14:anchorId="23315204" wp14:editId="3C81EB23">
+            <wp:extent cx="5943600" cy="2681605"/>
+            <wp:effectExtent l="0" t="0" r="0" b="0"/>
+            <wp:docPr id="9" name="Picture 9"/>
+            <wp:cNvGraphicFramePr>
+              <a:graphicFrameLocks xmlns:a="http://schemas.openxmlformats.org/drawingml/2006/main" noChangeAspect="1"/>
+            </wp:cNvGraphicFramePr>
+            <a:graphic xmlns:a="http://schemas.openxmlformats.org/drawingml/2006/main">
+              <a:graphicData uri="http://schemas.openxmlformats.org/drawingml/2006/picture">
+                <pic:pic xmlns:pic="http://schemas.openxmlformats.org/drawingml/2006/picture">
+                  <pic:nvPicPr>
+                    <pic:cNvPr id="1" name=""/>
+                    <pic:cNvPicPr/>
+                  </pic:nvPicPr>
+                  <pic:blipFill>
+                    <a:blip r:embed="rId13"/>
+                    <a:stretch>
+                      <a:fillRect/>
+                    </a:stretch>
+                  </pic:blipFill>
+                  <pic:spPr>
+                    <a:xfrm>
+                      <a:off x="0" y="0"/>
+                      <a:ext cx="5943600" cy="2681605"/>
+                    </a:xfrm>
+                    <a:prstGeom prst="rect">
+                      <a:avLst/>
+                    </a:prstGeom>
+                  </pic:spPr>
+                </pic:pic>
+              </a:graphicData>
+            </a:graphic>
+          </wp:inline>
+        </w:drawing>
+      </w:r>
+    </w:p>
+    <w:p>
+      <w:pPr>
+        <w:pStyle w:val="ListParagraph"/>
+        <w:rPr>
+          <w:rFonts w:ascii="Lucida Bright" w:hAnsi="Lucida Bright"/>
+          <w:sz w:val="24"/>
+          <w:szCs w:val="24"/>
+          <w:lang w:val="en-IN"/>
+        </w:rPr>
+      </w:pPr>
+      <w:r>
+        <w:rPr>
+          <w:rFonts w:ascii="Lucida Bright" w:hAnsi="Lucida Bright"/>
+          <w:sz w:val="24"/>
+          <w:szCs w:val="24"/>
+          <w:u w:val="single"/>
+          <w:lang w:val="en-IN"/>
+        </w:rPr>
+        <w:t>A</w:t>
+      </w:r>
+      <w:r>
+        <w:rPr>
+          <w:rFonts w:ascii="Lucida Bright" w:hAnsi="Lucida Bright"/>
+          <w:sz w:val="24"/>
+          <w:szCs w:val="24"/>
+          <w:lang w:val="en-IN"/>
+        </w:rPr>
+        <w:t xml:space="preserve">s you can see in the figure above, there are two types of parity, in </w:t>
+      </w:r>
+    </w:p>
+    <w:p>
+      <w:pPr>
+        <w:pStyle w:val="ListParagraph"/>
+        <w:numPr>
+          <w:ilvl w:val="0"/>
+          <w:numId w:val="15"/>
+        </w:numPr>
+        <w:rPr>
+          <w:rFonts w:ascii="Lucida Bright" w:hAnsi="Lucida Bright"/>
+          <w:sz w:val="24"/>
+          <w:szCs w:val="24"/>
+          <w:lang w:val="en-IN"/>
+        </w:rPr>
+      </w:pPr>
+      <w:r>
+        <w:rPr>
+          <w:rFonts w:ascii="Lucida Bright" w:hAnsi="Lucida Bright"/>
+          <w:sz w:val="24"/>
+          <w:szCs w:val="24"/>
+          <w:lang w:val="en-IN"/>
+        </w:rPr>
+        <w:t>Odd</w:t>
+      </w:r>
+    </w:p>
+    <w:p>
+      <w:pPr>
+        <w:pStyle w:val="ListParagraph"/>
+        <w:numPr>
+          <w:ilvl w:val="0"/>
+          <w:numId w:val="15"/>
+        </w:numPr>
+        <w:rPr>
+          <w:rFonts w:ascii="Lucida Bright" w:hAnsi="Lucida Bright"/>
+          <w:sz w:val="24"/>
+          <w:szCs w:val="24"/>
+          <w:lang w:val="en-IN"/>
+        </w:rPr>
+      </w:pPr>
+      <w:r>
+        <w:rPr>
+          <w:rFonts w:ascii="Lucida Bright" w:hAnsi="Lucida Bright"/>
+          <w:sz w:val="24"/>
+          <w:szCs w:val="24"/>
+          <w:lang w:val="en-IN"/>
+        </w:rPr>
+        <w:t>Even</w:t>
+      </w:r>
+    </w:p>
+    <w:p>
+      <w:pPr>
+        <w:rPr>
+          <w:rFonts w:ascii="Lucida Bright" w:hAnsi="Lucida Bright"/>
+          <w:sz w:val="24"/>
+          <w:szCs w:val="24"/>
+          <w:u w:val="single"/>
+          <w:lang w:val="en-IN"/>
+        </w:rPr>
+      </w:pPr>
+      <w:r>
+        <w:rPr>
+          <w:rFonts w:ascii="Lucida Bright" w:hAnsi="Lucida Bright"/>
+          <w:sz w:val="24"/>
+          <w:szCs w:val="24"/>
+          <w:lang w:val="en-IN"/>
+        </w:rPr>
+        <w:lastRenderedPageBreak/>
+        <w:t xml:space="preserve">In Even parity, we have to add an extra parity bit such that the total number of 1 </w:t>
+      </w:r>
+      <w:proofErr w:type="gramStart"/>
+      <w:r>
+        <w:rPr>
+          <w:rFonts w:ascii="Lucida Bright" w:hAnsi="Lucida Bright"/>
+          <w:sz w:val="24"/>
+          <w:szCs w:val="24"/>
+          <w:lang w:val="en-IN"/>
+        </w:rPr>
+        <w:t>bits</w:t>
+      </w:r>
+      <w:proofErr w:type="gramEnd"/>
+      <w:r>
+        <w:rPr>
+          <w:rFonts w:ascii="Lucida Bright" w:hAnsi="Lucida Bright"/>
+          <w:sz w:val="24"/>
+          <w:szCs w:val="24"/>
+          <w:lang w:val="en-IN"/>
+        </w:rPr>
+        <w:t xml:space="preserve"> become </w:t>
+      </w:r>
+      <w:r>
+        <w:rPr>
+          <w:rFonts w:ascii="Lucida Bright" w:hAnsi="Lucida Bright"/>
+          <w:sz w:val="24"/>
+          <w:szCs w:val="24"/>
+          <w:u w:val="single"/>
+          <w:lang w:val="en-IN"/>
+        </w:rPr>
+        <w:t>even</w:t>
+      </w:r>
+    </w:p>
+    <w:p>
+      <w:pPr>
+        <w:rPr>
+          <w:rFonts w:ascii="Lucida Bright" w:hAnsi="Lucida Bright"/>
+          <w:sz w:val="24"/>
+          <w:szCs w:val="24"/>
+          <w:u w:val="single"/>
+          <w:lang w:val="en-IN"/>
+        </w:rPr>
+      </w:pPr>
+      <w:r>
+        <w:rPr>
+          <w:rFonts w:ascii="Lucida Bright" w:hAnsi="Lucida Bright"/>
+          <w:sz w:val="24"/>
+          <w:szCs w:val="24"/>
+          <w:u w:val="single"/>
+          <w:lang w:val="en-IN"/>
+        </w:rPr>
+        <w:t xml:space="preserve">In </w:t>
+      </w:r>
+      <w:r>
+        <w:rPr>
+          <w:rFonts w:ascii="Lucida Bright" w:hAnsi="Lucida Bright"/>
+          <w:sz w:val="24"/>
+          <w:szCs w:val="24"/>
+          <w:lang w:val="en-IN"/>
+        </w:rPr>
+        <w:t>odd parity</w:t>
+      </w:r>
+      <w:proofErr w:type="gramStart"/>
+      <w:r>
+        <w:rPr>
+          <w:rFonts w:ascii="Lucida Bright" w:hAnsi="Lucida Bright"/>
+          <w:sz w:val="24"/>
+          <w:szCs w:val="24"/>
+          <w:lang w:val="en-IN"/>
+        </w:rPr>
+        <w:t>, ,</w:t>
+      </w:r>
+      <w:proofErr w:type="gramEnd"/>
+      <w:r>
+        <w:rPr>
+          <w:rFonts w:ascii="Lucida Bright" w:hAnsi="Lucida Bright"/>
+          <w:sz w:val="24"/>
+          <w:szCs w:val="24"/>
+          <w:lang w:val="en-IN"/>
+        </w:rPr>
+        <w:t xml:space="preserve"> we have to add an extra parity bit such that the total number of 1 bits become </w:t>
+      </w:r>
+      <w:r>
+        <w:rPr>
+          <w:rFonts w:ascii="Lucida Bright" w:hAnsi="Lucida Bright"/>
+          <w:sz w:val="24"/>
+          <w:szCs w:val="24"/>
+          <w:u w:val="single"/>
+          <w:lang w:val="en-IN"/>
+        </w:rPr>
+        <w:t>odd.</w:t>
+      </w:r>
+    </w:p>
+    <w:p>
+      <w:r>
+        <w:rPr>
+          <w:rFonts w:ascii="Lucida Bright" w:hAnsi="Lucida Bright"/>
+          <w:sz w:val="24"/>
+          <w:szCs w:val="24"/>
+          <w:u w:val="single"/>
+          <w:lang w:val="en-IN"/>
+        </w:rPr>
+        <w:t xml:space="preserve">So in </w:t>
+      </w:r>
+      <w:proofErr w:type="gramStart"/>
+      <w:r>
+        <w:rPr>
+          <w:rFonts w:ascii="Lucida Bright" w:hAnsi="Lucida Bright"/>
+          <w:sz w:val="48"/>
+          <w:szCs w:val="48"/>
+          <w:lang w:val="en-IN"/>
+        </w:rPr>
+        <w:t>ha</w:t>
+      </w:r>
+      <w:r>
+        <w:rPr>
+          <w:rFonts w:ascii="Lucida Bright" w:hAnsi="Lucida Bright"/>
+          <w:sz w:val="24"/>
+          <w:szCs w:val="24"/>
+          <w:lang w:val="en-IN"/>
+        </w:rPr>
+        <w:t>mming  code</w:t>
+      </w:r>
+      <w:proofErr w:type="gramEnd"/>
+      <w:r>
+        <w:rPr>
+          <w:rFonts w:ascii="Lucida Bright" w:hAnsi="Lucida Bright"/>
+          <w:sz w:val="24"/>
+          <w:szCs w:val="24"/>
+          <w:lang w:val="en-IN"/>
+        </w:rPr>
+        <w:t xml:space="preserve"> </w:t>
+      </w:r>
+      <w:r>
+        <w:t xml:space="preserve">The total number of 1s in each 4-bit combination (3 </w:t>
+      </w:r>
+      <w:proofErr w:type="spellStart"/>
+      <w:r>
+        <w:t>dataword</w:t>
+      </w:r>
+      <w:proofErr w:type="spellEnd"/>
+      <w:r>
+        <w:t xml:space="preserve"> bits and 1 parity bit) must be even.</w:t>
+      </w:r>
+    </w:p>
+    <w:p>
+      <w:pPr>
+        <w:rPr>
+          <w:rFonts w:ascii="Lucida Bright" w:hAnsi="Lucida Bright"/>
+          <w:sz w:val="36"/>
+          <w:szCs w:val="36"/>
+          <w:u w:val="single"/>
+        </w:rPr>
+      </w:pPr>
+      <w:r>
+        <w:rPr>
+          <w:rFonts w:ascii="Lucida Bright" w:hAnsi="Lucida Bright"/>
+          <w:sz w:val="36"/>
+          <w:szCs w:val="36"/>
+          <w:u w:val="single"/>
+        </w:rPr>
+        <w:t xml:space="preserve">In other words, each of the parity-check bits handles 3 out of the 4 bits of the </w:t>
+      </w:r>
+      <w:proofErr w:type="spellStart"/>
+      <w:r>
+        <w:rPr>
+          <w:rFonts w:ascii="Lucida Bright" w:hAnsi="Lucida Bright"/>
+          <w:sz w:val="36"/>
+          <w:szCs w:val="36"/>
+          <w:u w:val="single"/>
+        </w:rPr>
+        <w:t>dataword</w:t>
+      </w:r>
+      <w:proofErr w:type="spellEnd"/>
+      <w:r>
+        <w:rPr>
+          <w:rFonts w:ascii="Lucida Bright" w:hAnsi="Lucida Bright"/>
+          <w:sz w:val="36"/>
+          <w:szCs w:val="36"/>
+          <w:u w:val="single"/>
+        </w:rPr>
+        <w:t>.</w:t>
+      </w:r>
+    </w:p>
+    <w:p>
+      <w:pPr>
+        <w:rPr>
+          <w:rFonts w:ascii="Lucida Bright" w:hAnsi="Lucida Bright"/>
+          <w:sz w:val="36"/>
+          <w:szCs w:val="36"/>
+          <w:u w:val="single"/>
+        </w:rPr>
+      </w:pPr>
+    </w:p>
+    <w:p>
+      <w:pPr>
+        <w:rPr>
+          <w:rFonts w:ascii="Lucida Bright" w:hAnsi="Lucida Bright"/>
+          <w:sz w:val="36"/>
+          <w:szCs w:val="36"/>
+          <w:u w:val="single"/>
+          <w:lang w:val="en-IN"/>
+        </w:rPr>
+      </w:pPr>
+    </w:p>
+    <w:p>
+      <w:pPr>
+        <w:rPr>
+          <w:rFonts w:ascii="Lucida Bright" w:hAnsi="Lucida Bright"/>
+          <w:sz w:val="48"/>
+          <w:szCs w:val="48"/>
+          <w:u w:val="single"/>
+          <w:lang w:val="en-IN"/>
+        </w:rPr>
+      </w:pPr>
+      <w:r>
+        <w:rPr>
+          <w:rFonts w:ascii="Lucida Bright" w:hAnsi="Lucida Bright"/>
+          <w:sz w:val="48"/>
+          <w:szCs w:val="48"/>
+          <w:u w:val="single"/>
+          <w:lang w:val="en-IN"/>
+        </w:rPr>
+        <w:t>CRC – Cyclic Redundancy Checker</w:t>
+      </w:r>
+    </w:p>
+    <w:p>
+      <w:pPr>
+        <w:rPr>
+          <w:rFonts w:ascii="Lucida Bright" w:hAnsi="Lucida Bright"/>
+          <w:sz w:val="32"/>
+          <w:szCs w:val="32"/>
+          <w:lang w:val="en-IN"/>
+        </w:rPr>
+      </w:pPr>
+      <w:r>
+        <w:rPr>
+          <w:rFonts w:ascii="Lucida Bright" w:hAnsi="Lucida Bright"/>
+          <w:sz w:val="32"/>
+          <w:szCs w:val="32"/>
+          <w:lang w:val="en-IN"/>
+        </w:rPr>
+        <w:t xml:space="preserve">Cyclic codes are special block codes with one additional property. In a codeword, if we shift it by </w:t>
+      </w:r>
+      <w:r>
+        <w:rPr>
+          <w:rFonts w:ascii="Lucida Bright" w:hAnsi="Lucida Bright"/>
+          <w:sz w:val="32"/>
+          <w:szCs w:val="32"/>
+          <w:lang w:val="en-IN"/>
+        </w:rPr>
+        <w:t>to clockwise left or right, the resulting word is also a code word. Say a codeword 100111 is when shifted cyclically to the left it becomes 001111, a new code word. These codewords can be used to check errors by the following;</w:t>
+      </w:r>
+    </w:p>
+    <w:p>
+      <w:pPr>
+        <w:rPr>
+          <w:rFonts w:ascii="Lucida Bright" w:hAnsi="Lucida Bright"/>
+          <w:sz w:val="32"/>
+          <w:szCs w:val="32"/>
+          <w:lang w:val="en-IN"/>
+        </w:rPr>
+      </w:pPr>
+      <w:r>
+        <w:rPr>
+          <w:rFonts w:ascii="Lucida Bright" w:hAnsi="Lucida Bright"/>
+          <w:sz w:val="32"/>
+          <w:szCs w:val="32"/>
+          <w:lang w:val="en-IN"/>
+        </w:rPr>
+        <w:t>Lets say we call the bits in the first codeword to a</w:t>
+      </w:r>
+      <w:r>
+        <w:rPr>
+          <w:rFonts w:ascii="Lucida Bright" w:hAnsi="Lucida Bright"/>
+          <w:sz w:val="32"/>
+          <w:szCs w:val="32"/>
+          <w:vertAlign w:val="subscript"/>
+          <w:lang w:val="en-IN"/>
+        </w:rPr>
+        <w:t>0</w:t>
+      </w:r>
+      <w:r>
+        <w:rPr>
+          <w:rFonts w:ascii="Lucida Bright" w:hAnsi="Lucida Bright"/>
+          <w:sz w:val="32"/>
+          <w:szCs w:val="32"/>
+          <w:lang w:val="en-IN"/>
+        </w:rPr>
+        <w:t xml:space="preserve"> to </w:t>
+      </w:r>
+      <w:r>
+        <w:rPr>
+          <w:rFonts w:ascii="Lucida Bright" w:hAnsi="Lucida Bright"/>
+          <w:sz w:val="32"/>
+          <w:szCs w:val="32"/>
+          <w:lang w:val="en-IN"/>
+        </w:rPr>
+        <w:t>a</w:t>
+      </w:r>
+      <w:proofErr w:type="gramStart"/>
+      <w:r>
+        <w:rPr>
+          <w:rFonts w:ascii="Lucida Bright" w:hAnsi="Lucida Bright"/>
+          <w:sz w:val="32"/>
+          <w:szCs w:val="32"/>
+          <w:vertAlign w:val="subscript"/>
+          <w:lang w:val="en-IN"/>
+        </w:rPr>
+        <w:t xml:space="preserve">6 </w:t>
+      </w:r>
+      <w:r>
+        <w:rPr>
+          <w:rFonts w:ascii="Lucida Bright" w:hAnsi="Lucida Bright"/>
+          <w:sz w:val="32"/>
+          <w:szCs w:val="32"/>
+          <w:lang w:val="en-IN"/>
+        </w:rPr>
+        <w:t xml:space="preserve"> and</w:t>
+      </w:r>
+      <w:proofErr w:type="gramEnd"/>
+      <w:r>
+        <w:rPr>
+          <w:rFonts w:ascii="Lucida Bright" w:hAnsi="Lucida Bright"/>
+          <w:sz w:val="32"/>
+          <w:szCs w:val="32"/>
+          <w:lang w:val="en-IN"/>
+        </w:rPr>
+        <w:t xml:space="preserve"> the bits in the second codeword - b</w:t>
+      </w:r>
+      <w:r>
+        <w:rPr>
+          <w:rFonts w:ascii="Lucida Bright" w:hAnsi="Lucida Bright"/>
+          <w:sz w:val="32"/>
+          <w:szCs w:val="32"/>
+          <w:vertAlign w:val="subscript"/>
+          <w:lang w:val="en-IN"/>
+        </w:rPr>
+        <w:t>0</w:t>
+      </w:r>
+      <w:r>
+        <w:rPr>
+          <w:rFonts w:ascii="Lucida Bright" w:hAnsi="Lucida Bright"/>
+          <w:sz w:val="32"/>
+          <w:szCs w:val="32"/>
+          <w:lang w:val="en-IN"/>
+        </w:rPr>
+        <w:t xml:space="preserve"> to </w:t>
+      </w:r>
+      <w:r>
+        <w:rPr>
+          <w:rFonts w:ascii="Lucida Bright" w:hAnsi="Lucida Bright"/>
+          <w:sz w:val="32"/>
+          <w:szCs w:val="32"/>
+          <w:lang w:val="en-IN"/>
+        </w:rPr>
+        <w:t>b</w:t>
+      </w:r>
+      <w:r>
+        <w:rPr>
+          <w:rFonts w:ascii="Lucida Bright" w:hAnsi="Lucida Bright"/>
+          <w:sz w:val="32"/>
+          <w:szCs w:val="32"/>
+          <w:vertAlign w:val="subscript"/>
+          <w:lang w:val="en-IN"/>
+        </w:rPr>
+        <w:t>6</w:t>
+      </w:r>
+      <w:r>
+        <w:rPr>
+          <w:rFonts w:ascii="Lucida Bright" w:hAnsi="Lucida Bright"/>
+          <w:sz w:val="32"/>
+          <w:szCs w:val="32"/>
+          <w:vertAlign w:val="subscript"/>
+          <w:lang w:val="en-IN"/>
+        </w:rPr>
+        <w:t xml:space="preserve">  ,</w:t>
+      </w:r>
+      <w:r>
+        <w:rPr>
+          <w:rFonts w:ascii="Lucida Bright" w:hAnsi="Lucida Bright"/>
+          <w:sz w:val="32"/>
+          <w:szCs w:val="32"/>
+          <w:lang w:val="en-IN"/>
+        </w:rPr>
+        <w:t>So now  on applying right circular shift ,</w:t>
+      </w:r>
+    </w:p>
+    <w:p>
+      <w:pPr>
+        <w:rPr>
+          <w:rFonts w:ascii="Lucida Bright" w:hAnsi="Lucida Bright"/>
+          <w:sz w:val="32"/>
+          <w:szCs w:val="32"/>
+          <w:lang w:val="en-IN"/>
+        </w:rPr>
+      </w:pPr>
+    </w:p>
+    <w:p>
+      <w:pPr>
+        <w:rPr>
+          <w:rFonts w:ascii="Lucida Bright" w:hAnsi="Lucida Bright"/>
+          <w:sz w:val="32"/>
+          <w:szCs w:val="32"/>
+          <w:vertAlign w:val="subscript"/>
+          <w:lang w:val="en-IN"/>
+        </w:rPr>
+      </w:pPr>
+      <w:r>
+        <w:rPr>
+          <w:rFonts w:ascii="Lucida Bright" w:hAnsi="Lucida Bright"/>
+          <w:sz w:val="32"/>
+          <w:szCs w:val="32"/>
+          <w:lang w:val="en-IN"/>
+        </w:rPr>
+        <w:t>b</w:t>
+      </w:r>
+      <w:proofErr w:type="gramStart"/>
+      <w:r>
+        <w:rPr>
+          <w:rFonts w:ascii="Lucida Bright" w:hAnsi="Lucida Bright"/>
+          <w:sz w:val="32"/>
+          <w:szCs w:val="32"/>
+          <w:vertAlign w:val="subscript"/>
+          <w:lang w:val="en-IN"/>
+        </w:rPr>
+        <w:t>0</w:t>
+      </w:r>
+      <w:r>
+        <w:rPr>
+          <w:rFonts w:ascii="Lucida Bright" w:hAnsi="Lucida Bright"/>
+          <w:sz w:val="32"/>
+          <w:szCs w:val="32"/>
+          <w:vertAlign w:val="subscript"/>
+          <w:lang w:val="en-IN"/>
+        </w:rPr>
+        <w:t xml:space="preserve">  </w:t>
+      </w:r>
+      <w:r>
+        <w:rPr>
+          <w:rFonts w:ascii="Lucida Bright" w:hAnsi="Lucida Bright"/>
+          <w:sz w:val="32"/>
+          <w:szCs w:val="32"/>
+          <w:lang w:val="en-IN"/>
+        </w:rPr>
+        <w:t>=</w:t>
+      </w:r>
+      <w:proofErr w:type="gramEnd"/>
+      <w:r>
+        <w:rPr>
+          <w:rFonts w:ascii="Lucida Bright" w:hAnsi="Lucida Bright"/>
+          <w:sz w:val="32"/>
+          <w:szCs w:val="32"/>
+          <w:lang w:val="en-IN"/>
+        </w:rPr>
+        <w:t xml:space="preserve"> a</w:t>
+      </w:r>
+      <w:r>
+        <w:rPr>
+          <w:rFonts w:ascii="Lucida Bright" w:hAnsi="Lucida Bright"/>
+          <w:sz w:val="32"/>
+          <w:szCs w:val="32"/>
+          <w:vertAlign w:val="subscript"/>
+          <w:lang w:val="en-IN"/>
+        </w:rPr>
+        <w:t xml:space="preserve">6         </w:t>
+      </w:r>
+      <w:r>
+        <w:rPr>
+          <w:rFonts w:ascii="Lucida Bright" w:hAnsi="Lucida Bright"/>
+          <w:sz w:val="32"/>
+          <w:szCs w:val="32"/>
+          <w:lang w:val="en-IN"/>
+        </w:rPr>
+        <w:t>b</w:t>
+      </w:r>
+      <w:r>
+        <w:rPr>
+          <w:rFonts w:ascii="Lucida Bright" w:hAnsi="Lucida Bright"/>
+          <w:sz w:val="32"/>
+          <w:szCs w:val="32"/>
+          <w:vertAlign w:val="subscript"/>
+          <w:lang w:val="en-IN"/>
+        </w:rPr>
+        <w:t xml:space="preserve">1 </w:t>
+      </w:r>
+      <w:r>
+        <w:rPr>
+          <w:rFonts w:ascii="Lucida Bright" w:hAnsi="Lucida Bright"/>
+          <w:sz w:val="32"/>
+          <w:szCs w:val="32"/>
+          <w:lang w:val="en-IN"/>
+        </w:rPr>
+        <w:t>= a</w:t>
+      </w:r>
+      <w:r>
+        <w:rPr>
+          <w:rFonts w:ascii="Lucida Bright" w:hAnsi="Lucida Bright"/>
+          <w:sz w:val="32"/>
+          <w:szCs w:val="32"/>
+          <w:vertAlign w:val="subscript"/>
+          <w:lang w:val="en-IN"/>
+        </w:rPr>
+        <w:t xml:space="preserve">0    </w:t>
+      </w:r>
+      <w:r>
+        <w:rPr>
+          <w:rFonts w:ascii="Lucida Bright" w:hAnsi="Lucida Bright"/>
+          <w:sz w:val="32"/>
+          <w:szCs w:val="32"/>
+          <w:lang w:val="en-IN"/>
+        </w:rPr>
+        <w:t>b</w:t>
+      </w:r>
+      <w:r>
+        <w:rPr>
+          <w:rFonts w:ascii="Lucida Bright" w:hAnsi="Lucida Bright"/>
+          <w:sz w:val="32"/>
+          <w:szCs w:val="32"/>
+          <w:vertAlign w:val="subscript"/>
+          <w:lang w:val="en-IN"/>
+        </w:rPr>
+        <w:t xml:space="preserve">2 </w:t>
+      </w:r>
+      <w:r>
+        <w:rPr>
+          <w:rFonts w:ascii="Lucida Bright" w:hAnsi="Lucida Bright"/>
+          <w:sz w:val="32"/>
+          <w:szCs w:val="32"/>
+          <w:lang w:val="en-IN"/>
+        </w:rPr>
+        <w:t>= a</w:t>
+      </w:r>
+      <w:r>
+        <w:rPr>
+          <w:rFonts w:ascii="Lucida Bright" w:hAnsi="Lucida Bright"/>
+          <w:sz w:val="32"/>
+          <w:szCs w:val="32"/>
+          <w:vertAlign w:val="subscript"/>
+          <w:lang w:val="en-IN"/>
+        </w:rPr>
+        <w:t xml:space="preserve">1        </w:t>
+      </w:r>
+      <w:r>
+        <w:rPr>
+          <w:rFonts w:ascii="Lucida Bright" w:hAnsi="Lucida Bright"/>
+          <w:sz w:val="32"/>
+          <w:szCs w:val="32"/>
+          <w:lang w:val="en-IN"/>
+        </w:rPr>
+        <w:t>b</w:t>
+      </w:r>
+      <w:r>
+        <w:rPr>
+          <w:rFonts w:ascii="Lucida Bright" w:hAnsi="Lucida Bright"/>
+          <w:sz w:val="32"/>
+          <w:szCs w:val="32"/>
+          <w:vertAlign w:val="subscript"/>
+          <w:lang w:val="en-IN"/>
+        </w:rPr>
+        <w:t xml:space="preserve">3  </w:t>
+      </w:r>
+      <w:r>
+        <w:rPr>
+          <w:rFonts w:ascii="Lucida Bright" w:hAnsi="Lucida Bright"/>
+          <w:sz w:val="32"/>
+          <w:szCs w:val="32"/>
+          <w:lang w:val="en-IN"/>
+        </w:rPr>
+        <w:t>=a</w:t>
+      </w:r>
+      <w:r>
+        <w:rPr>
+          <w:rFonts w:ascii="Lucida Bright" w:hAnsi="Lucida Bright"/>
+          <w:sz w:val="32"/>
+          <w:szCs w:val="32"/>
+          <w:vertAlign w:val="subscript"/>
+          <w:lang w:val="en-IN"/>
+        </w:rPr>
+        <w:t xml:space="preserve">2            </w:t>
+      </w:r>
+      <w:r>
+        <w:rPr>
+          <w:rFonts w:ascii="Lucida Bright" w:hAnsi="Lucida Bright"/>
+          <w:sz w:val="32"/>
+          <w:szCs w:val="32"/>
+          <w:lang w:val="en-IN"/>
+        </w:rPr>
+        <w:t>b</w:t>
+      </w:r>
+      <w:r>
+        <w:rPr>
+          <w:rFonts w:ascii="Lucida Bright" w:hAnsi="Lucida Bright"/>
+          <w:sz w:val="32"/>
+          <w:szCs w:val="32"/>
+          <w:vertAlign w:val="subscript"/>
+          <w:lang w:val="en-IN"/>
+        </w:rPr>
+        <w:t>4</w:t>
+      </w:r>
+      <w:r>
+        <w:rPr>
+          <w:rFonts w:ascii="Lucida Bright" w:hAnsi="Lucida Bright"/>
+          <w:sz w:val="32"/>
+          <w:szCs w:val="32"/>
+          <w:lang w:val="en-IN"/>
+        </w:rPr>
+        <w:t xml:space="preserve"> </w:t>
+      </w:r>
+      <w:r>
+        <w:rPr>
+          <w:rFonts w:ascii="Lucida Bright" w:hAnsi="Lucida Bright"/>
+          <w:sz w:val="32"/>
+          <w:szCs w:val="32"/>
+          <w:lang w:val="en-IN"/>
+        </w:rPr>
+        <w:t>= a</w:t>
+      </w:r>
+      <w:r>
+        <w:rPr>
+          <w:rFonts w:ascii="Lucida Bright" w:hAnsi="Lucida Bright"/>
+          <w:sz w:val="32"/>
+          <w:szCs w:val="32"/>
+          <w:vertAlign w:val="subscript"/>
+          <w:lang w:val="en-IN"/>
+        </w:rPr>
+        <w:t xml:space="preserve">3          </w:t>
+      </w:r>
+      <w:r>
+        <w:rPr>
+          <w:rFonts w:ascii="Lucida Bright" w:hAnsi="Lucida Bright"/>
+          <w:sz w:val="32"/>
+          <w:szCs w:val="32"/>
+          <w:lang w:val="en-IN"/>
+        </w:rPr>
+        <w:t>b</w:t>
+      </w:r>
+      <w:r>
+        <w:rPr>
+          <w:rFonts w:ascii="Lucida Bright" w:hAnsi="Lucida Bright"/>
+          <w:sz w:val="32"/>
+          <w:szCs w:val="32"/>
+          <w:vertAlign w:val="subscript"/>
+          <w:lang w:val="en-IN"/>
+        </w:rPr>
+        <w:t>5</w:t>
+      </w:r>
+      <w:r>
+        <w:rPr>
+          <w:rFonts w:ascii="Lucida Bright" w:hAnsi="Lucida Bright"/>
+          <w:sz w:val="32"/>
+          <w:szCs w:val="32"/>
+          <w:lang w:val="en-IN"/>
+        </w:rPr>
+        <w:t xml:space="preserve"> </w:t>
+      </w:r>
+      <w:r>
+        <w:rPr>
+          <w:rFonts w:ascii="Lucida Bright" w:hAnsi="Lucida Bright"/>
+          <w:sz w:val="32"/>
+          <w:szCs w:val="32"/>
+          <w:lang w:val="en-IN"/>
+        </w:rPr>
+        <w:t>= a</w:t>
+      </w:r>
+      <w:r>
+        <w:rPr>
+          <w:rFonts w:ascii="Lucida Bright" w:hAnsi="Lucida Bright"/>
+          <w:sz w:val="32"/>
+          <w:szCs w:val="32"/>
+          <w:vertAlign w:val="subscript"/>
+          <w:lang w:val="en-IN"/>
+        </w:rPr>
+        <w:t>4</w:t>
+      </w:r>
+      <w:r>
+        <w:rPr>
+          <w:rFonts w:ascii="Lucida Bright" w:hAnsi="Lucida Bright"/>
+          <w:sz w:val="32"/>
+          <w:szCs w:val="32"/>
+          <w:vertAlign w:val="subscript"/>
+          <w:lang w:val="en-IN"/>
+        </w:rPr>
+        <w:t xml:space="preserve">    </w:t>
+      </w:r>
+      <w:r>
+        <w:rPr>
+          <w:rFonts w:ascii="Lucida Bright" w:hAnsi="Lucida Bright"/>
+          <w:sz w:val="32"/>
+          <w:szCs w:val="32"/>
+          <w:lang w:val="en-IN"/>
+        </w:rPr>
+        <w:t>b</w:t>
+      </w:r>
+      <w:r>
+        <w:rPr>
+          <w:rFonts w:ascii="Lucida Bright" w:hAnsi="Lucida Bright"/>
+          <w:sz w:val="32"/>
+          <w:szCs w:val="32"/>
+          <w:vertAlign w:val="subscript"/>
+          <w:lang w:val="en-IN"/>
+        </w:rPr>
+        <w:t>6</w:t>
+      </w:r>
+      <w:r>
+        <w:rPr>
+          <w:rFonts w:ascii="Lucida Bright" w:hAnsi="Lucida Bright"/>
+          <w:sz w:val="32"/>
+          <w:szCs w:val="32"/>
+          <w:lang w:val="en-IN"/>
+        </w:rPr>
+        <w:t xml:space="preserve"> </w:t>
+      </w:r>
+      <w:r>
+        <w:rPr>
+          <w:rFonts w:ascii="Lucida Bright" w:hAnsi="Lucida Bright"/>
+          <w:sz w:val="32"/>
+          <w:szCs w:val="32"/>
+          <w:lang w:val="en-IN"/>
+        </w:rPr>
+        <w:t>= a</w:t>
+      </w:r>
+      <w:r>
+        <w:rPr>
+          <w:rFonts w:ascii="Lucida Bright" w:hAnsi="Lucida Bright"/>
+          <w:sz w:val="32"/>
+          <w:szCs w:val="32"/>
+          <w:vertAlign w:val="subscript"/>
+          <w:lang w:val="en-IN"/>
+        </w:rPr>
+        <w:t>5</w:t>
+      </w:r>
+    </w:p>
+    <w:p>
+      <w:pPr>
+        <w:rPr>
+          <w:rFonts w:ascii="Lucida Bright" w:hAnsi="Lucida Bright"/>
+          <w:sz w:val="36"/>
+          <w:szCs w:val="36"/>
+          <w:lang w:val="en-IN"/>
+        </w:rPr>
+      </w:pPr>
+    </w:p>
+    <w:p>
+      <w:pPr>
+        <w:rPr>
+          <w:rFonts w:ascii="Lucida Bright" w:hAnsi="Lucida Bright"/>
+          <w:sz w:val="36"/>
+          <w:szCs w:val="36"/>
+          <w:lang w:val="en-IN"/>
+        </w:rPr>
+      </w:pPr>
+      <w:proofErr w:type="gramStart"/>
+      <w:r>
+        <w:rPr>
+          <w:rFonts w:ascii="Lucida Bright" w:hAnsi="Lucida Bright"/>
+          <w:sz w:val="36"/>
+          <w:szCs w:val="36"/>
+          <w:lang w:val="en-IN"/>
+        </w:rPr>
+        <w:lastRenderedPageBreak/>
+        <w:t>So</w:t>
+      </w:r>
+      <w:proofErr w:type="gramEnd"/>
+      <w:r>
+        <w:rPr>
+          <w:rFonts w:ascii="Lucida Bright" w:hAnsi="Lucida Bright"/>
+          <w:sz w:val="36"/>
+          <w:szCs w:val="36"/>
+          <w:lang w:val="en-IN"/>
+        </w:rPr>
+        <w:t xml:space="preserve"> CRC is widely used error checker methods and is widely used in WANs, LANs</w:t>
+      </w:r>
+      <w:r>
+        <w:rPr>
+          <w:rFonts w:ascii="Lucida Bright" w:hAnsi="Lucida Bright"/>
+          <w:sz w:val="36"/>
+          <w:szCs w:val="36"/>
+          <w:lang w:val="en-IN"/>
+        </w:rPr>
+        <w:t>.</w:t>
+      </w:r>
+    </w:p>
+    <w:p>
+      <w:pPr>
+        <w:rPr>
+          <w:rFonts w:ascii="Lucida Bright" w:hAnsi="Lucida Bright"/>
+          <w:color w:val="31849B" w:themeColor="accent5" w:themeShade="BF"/>
+          <w:sz w:val="36"/>
+          <w:szCs w:val="36"/>
+          <w:u w:val="single"/>
+          <w:lang w:val="en-IN"/>
+        </w:rPr>
+      </w:pPr>
+      <w:r>
+        <w:rPr>
+          <w:rFonts w:ascii="Lucida Bright" w:hAnsi="Lucida Bright"/>
+          <w:color w:val="31849B" w:themeColor="accent5" w:themeShade="BF"/>
+          <w:sz w:val="36"/>
+          <w:szCs w:val="36"/>
+          <w:u w:val="single"/>
+          <w:lang w:val="en-IN"/>
+        </w:rPr>
+        <w:t>It can detect all odd errors, single bit errors, burst errors of length equal to polynomial degree.</w:t>
+      </w:r>
+    </w:p>
+    <w:p>
+      <w:pPr>
+        <w:rPr>
+          <w:rFonts w:ascii="Lucida Bright" w:hAnsi="Lucida Bright"/>
+          <w:color w:val="31849B" w:themeColor="accent5" w:themeShade="BF"/>
+          <w:sz w:val="36"/>
+          <w:szCs w:val="36"/>
+          <w:lang w:val="en-IN"/>
+        </w:rPr>
+      </w:pPr>
+    </w:p>
+    <w:p>
+      <w:pPr>
+        <w:rPr>
+          <w:rFonts w:ascii="Lucida Bright" w:hAnsi="Lucida Bright"/>
+          <w:color w:val="000000" w:themeColor="text1"/>
+          <w:sz w:val="36"/>
+          <w:szCs w:val="36"/>
+          <w:lang w:val="en-IN"/>
+        </w:rPr>
+      </w:pPr>
+      <w:r>
+        <w:rPr>
+          <w:rFonts w:ascii="Lucida Bright" w:hAnsi="Lucida Bright"/>
+          <w:color w:val="000000" w:themeColor="text1"/>
+          <w:sz w:val="36"/>
+          <w:szCs w:val="36"/>
+          <w:lang w:val="en-IN"/>
+        </w:rPr>
+        <w:t xml:space="preserve">For solving the </w:t>
+      </w:r>
+      <w:proofErr w:type="gramStart"/>
+      <w:r>
+        <w:rPr>
+          <w:rFonts w:ascii="Lucida Bright" w:hAnsi="Lucida Bright"/>
+          <w:color w:val="000000" w:themeColor="text1"/>
+          <w:sz w:val="36"/>
+          <w:szCs w:val="36"/>
+          <w:lang w:val="en-IN"/>
+        </w:rPr>
+        <w:t>numerical ,</w:t>
+      </w:r>
+      <w:proofErr w:type="gramEnd"/>
+      <w:r>
+        <w:rPr>
+          <w:rFonts w:ascii="Lucida Bright" w:hAnsi="Lucida Bright"/>
+          <w:color w:val="000000" w:themeColor="text1"/>
+          <w:sz w:val="36"/>
+          <w:szCs w:val="36"/>
+          <w:lang w:val="en-IN"/>
+        </w:rPr>
+        <w:t xml:space="preserve"> </w:t>
+      </w:r>
+    </w:p>
+    <w:p>
+      <w:pPr>
+        <w:pStyle w:val="ListParagraph"/>
+        <w:numPr>
+          <w:ilvl w:val="0"/>
+          <w:numId w:val="16"/>
+        </w:numPr>
+        <w:rPr>
+          <w:rFonts w:ascii="Lucida Bright" w:hAnsi="Lucida Bright"/>
+          <w:color w:val="000000" w:themeColor="text1"/>
+          <w:lang w:val="en-IN"/>
+        </w:rPr>
+      </w:pPr>
+      <w:r>
+        <w:rPr>
+          <w:rFonts w:ascii="Lucida Bright" w:hAnsi="Lucida Bright"/>
+          <w:color w:val="000000" w:themeColor="text1"/>
+          <w:sz w:val="36"/>
+          <w:szCs w:val="36"/>
+          <w:lang w:val="en-IN"/>
+        </w:rPr>
+        <w:t xml:space="preserve"> </w:t>
+      </w:r>
+      <w:r>
+        <w:rPr>
+          <w:rFonts w:ascii="Lucida Bright" w:hAnsi="Lucida Bright"/>
+          <w:color w:val="000000" w:themeColor="text1"/>
+          <w:lang w:val="en-IN"/>
+        </w:rPr>
+        <w:t>We will append r bits to the dividend</w:t>
+      </w:r>
+    </w:p>
+    <w:p>
+      <w:pPr>
+        <w:rPr>
+          <w:rFonts w:ascii="Lucida Bright" w:hAnsi="Lucida Bright"/>
+          <w:color w:val="000000" w:themeColor="text1"/>
+          <w:lang w:val="en-IN"/>
+        </w:rPr>
+      </w:pPr>
+      <w:r>
+        <w:rPr>
+          <w:rFonts w:ascii="Lucida Bright" w:hAnsi="Lucida Bright"/>
+          <w:color w:val="000000" w:themeColor="text1"/>
+          <w:lang w:val="en-IN"/>
+        </w:rPr>
+        <w:t>r=highest degree of the given polynomial</w:t>
+      </w:r>
+      <w:r>
+        <w:rPr>
+          <w:rFonts w:ascii="Lucida Bright" w:hAnsi="Lucida Bright"/>
+          <w:color w:val="000000" w:themeColor="text1"/>
+          <w:lang w:val="en-IN"/>
+        </w:rPr>
+        <w:t xml:space="preserve"> (divisor)</w:t>
+      </w:r>
+    </w:p>
+    <w:p>
+      <w:pPr>
+        <w:rPr>
+          <w:rFonts w:ascii="Lucida Bright" w:hAnsi="Lucida Bright"/>
+          <w:color w:val="000000" w:themeColor="text1"/>
+          <w:sz w:val="36"/>
+          <w:szCs w:val="36"/>
+          <w:lang w:val="en-IN"/>
+        </w:rPr>
+      </w:pPr>
+      <w:r>
+        <w:rPr>
+          <w:rFonts w:ascii="Lucida Bright" w:hAnsi="Lucida Bright"/>
+          <w:color w:val="000000" w:themeColor="text1"/>
+          <w:sz w:val="36"/>
+          <w:szCs w:val="36"/>
+          <w:lang w:val="en-IN"/>
+        </w:rPr>
+        <w:drawing>
+          <wp:inline distT="0" distB="0" distL="0" distR="0" wp14:anchorId="4F390D08" wp14:editId="48C1842A">
+            <wp:extent cx="5943600" cy="1436370"/>
+            <wp:effectExtent l="0" t="0" r="0" b="0"/>
+            <wp:docPr id="10" name="Picture 10"/>
+            <wp:cNvGraphicFramePr>
+              <a:graphicFrameLocks xmlns:a="http://schemas.openxmlformats.org/drawingml/2006/main" noChangeAspect="1"/>
+            </wp:cNvGraphicFramePr>
+            <a:graphic xmlns:a="http://schemas.openxmlformats.org/drawingml/2006/main">
+              <a:graphicData uri="http://schemas.openxmlformats.org/drawingml/2006/picture">
+                <pic:pic xmlns:pic="http://schemas.openxmlformats.org/drawingml/2006/picture">
+                  <pic:nvPicPr>
+                    <pic:cNvPr id="1" name=""/>
+                    <pic:cNvPicPr/>
+                  </pic:nvPicPr>
+                  <pic:blipFill>
+                    <a:blip r:embed="rId14"/>
+                    <a:stretch>
+                      <a:fillRect/>
+                    </a:stretch>
+                  </pic:blipFill>
+                  <pic:spPr>
+                    <a:xfrm>
+                      <a:off x="0" y="0"/>
+                      <a:ext cx="5943600" cy="1436370"/>
+                    </a:xfrm>
+                    <a:prstGeom prst="rect">
+                      <a:avLst/>
+                    </a:prstGeom>
+                  </pic:spPr>
+                </pic:pic>
+              </a:graphicData>
+            </a:graphic>
+          </wp:inline>
+        </w:drawing>
+      </w:r>
+    </w:p>
+    <w:p>
+      <w:pPr>
+        <w:pStyle w:val="ListParagraph"/>
+        <w:numPr>
+          <w:ilvl w:val="0"/>
+          <w:numId w:val="16"/>
+        </w:numPr>
+        <w:rPr>
+          <w:rFonts w:ascii="Lucida Bright" w:hAnsi="Lucida Bright"/>
+          <w:sz w:val="24"/>
+          <w:szCs w:val="24"/>
+          <w:lang w:val="en-IN"/>
+        </w:rPr>
+      </w:pPr>
+      <w:r>
+        <w:rPr>
+          <w:rFonts w:ascii="Lucida Bright" w:hAnsi="Lucida Bright"/>
+          <w:sz w:val="24"/>
+          <w:szCs w:val="24"/>
+          <w:lang w:val="en-IN"/>
+        </w:rPr>
+        <w:t>For deducing the divisor in the binary form, take out the coefficients from the polynomial.</w:t>
+      </w:r>
+    </w:p>
+    <w:p>
+      <w:pPr>
+        <w:pStyle w:val="ListParagraph"/>
+        <w:ind w:left="360"/>
+        <w:rPr>
+          <w:rFonts w:ascii="Lucida Bright" w:hAnsi="Lucida Bright"/>
+          <w:sz w:val="24"/>
+          <w:szCs w:val="24"/>
+          <w:lang w:val="en-IN"/>
+        </w:rPr>
+      </w:pPr>
+      <w:r>
+        <w:rPr>
+          <w:rFonts w:ascii="Lucida Bright" w:hAnsi="Lucida Bright"/>
+          <w:sz w:val="24"/>
+          <w:szCs w:val="24"/>
+          <w:lang w:val="en-IN"/>
+        </w:rPr>
+        <w:drawing>
+          <wp:inline distT="0" distB="0" distL="0" distR="0" wp14:anchorId="2858A58A" wp14:editId="4D352D3A">
+            <wp:extent cx="4602582" cy="1987826"/>
+            <wp:effectExtent l="0" t="0" r="0" b="0"/>
+            <wp:docPr id="11" name="Picture 11"/>
+            <wp:cNvGraphicFramePr>
+              <a:graphicFrameLocks xmlns:a="http://schemas.openxmlformats.org/drawingml/2006/main" noChangeAspect="1"/>
+            </wp:cNvGraphicFramePr>
+            <a:graphic xmlns:a="http://schemas.openxmlformats.org/drawingml/2006/main">
+              <a:graphicData uri="http://schemas.openxmlformats.org/drawingml/2006/picture">
+                <pic:pic xmlns:pic="http://schemas.openxmlformats.org/drawingml/2006/picture">
+                  <pic:nvPicPr>
+                    <pic:cNvPr id="1" name=""/>
+                    <pic:cNvPicPr/>
+                  </pic:nvPicPr>
+                  <pic:blipFill rotWithShape="1">
+                    <a:blip r:embed="rId15"/>
+                    <a:srcRect l="7545" t="14938" r="5113" b="21751"/>
+                    <a:stretch/>
+                  </pic:blipFill>
+                  <pic:spPr bwMode="auto">
+                    <a:xfrm>
+                      <a:off x="0" y="0"/>
+                      <a:ext cx="4631704" cy="2000404"/>
+                    </a:xfrm>
+                    <a:prstGeom prst="rect">
+                      <a:avLst/>
+                    </a:prstGeom>
+                    <a:ln>
+                      <a:noFill/>
+                    </a:ln>
+                    <a:extLst>
+                      <a:ext uri="{53640926-AAD7-44D8-BBD7-CCE9431645EC}">
+                        <a14:shadowObscured xmlns:a14="http://schemas.microsoft.com/office/drawing/2010/main"/>
+                      </a:ext>
+                    </a:extLst>
+                  </pic:spPr>
+                </pic:pic>
+              </a:graphicData>
+            </a:graphic>
+          </wp:inline>
+        </w:drawing>
+      </w:r>
+    </w:p>
+    <w:p>
+      <w:pPr>
+        <w:pStyle w:val="ListParagraph"/>
+        <w:ind w:left="360"/>
+        <w:rPr>
+          <w:rFonts w:ascii="Lucida Bright" w:hAnsi="Lucida Bright"/>
+          <w:sz w:val="24"/>
+          <w:szCs w:val="24"/>
+          <w:lang w:val="en-IN"/>
+        </w:rPr>
+      </w:pPr>
+    </w:p>
+    <w:p>
+      <w:pPr>
+        <w:pStyle w:val="ListParagraph"/>
+        <w:ind w:left="360"/>
+        <w:rPr>
+          <w:rFonts w:ascii="Lucida Bright" w:hAnsi="Lucida Bright"/>
+          <w:sz w:val="24"/>
+          <w:szCs w:val="24"/>
+          <w:lang w:val="en-IN"/>
+        </w:rPr>
+      </w:pPr>
+      <w:r>
+        <w:rPr>
+          <w:rFonts w:ascii="Lucida Bright" w:hAnsi="Lucida Bright"/>
+          <w:sz w:val="24"/>
+          <w:szCs w:val="24"/>
+          <w:lang w:val="en-IN"/>
+        </w:rPr>
+        <w:t>(</w:t>
+      </w:r>
+      <w:proofErr w:type="gramStart"/>
+      <w:r>
+        <w:rPr>
+          <w:rFonts w:ascii="Lucida Bright" w:hAnsi="Lucida Bright"/>
+          <w:sz w:val="24"/>
+          <w:szCs w:val="24"/>
+          <w:lang w:val="en-IN"/>
+        </w:rPr>
+        <w:t>in</w:t>
+      </w:r>
+      <w:proofErr w:type="gramEnd"/>
+      <w:r>
+        <w:rPr>
+          <w:rFonts w:ascii="Lucida Bright" w:hAnsi="Lucida Bright"/>
+          <w:sz w:val="24"/>
+          <w:szCs w:val="24"/>
+          <w:lang w:val="en-IN"/>
+        </w:rPr>
+        <w:t xml:space="preserve"> case you are provided with the binary form of the divisor only, then you don’t have to append that length, but have to subtract -1 from it)</w:t>
+      </w:r>
+    </w:p>
+    <w:p>
+      <w:pPr>
+        <w:pStyle w:val="ListParagraph"/>
+        <w:ind w:left="360"/>
+        <w:rPr>
+          <w:rFonts w:ascii="Lucida Bright" w:hAnsi="Lucida Bright"/>
+          <w:sz w:val="24"/>
+          <w:szCs w:val="24"/>
+          <w:lang w:val="en-IN"/>
+        </w:rPr>
+      </w:pPr>
+    </w:p>
+    <w:p>
+      <w:pPr>
+        <w:pStyle w:val="ListParagraph"/>
+        <w:ind w:left="360"/>
+        <w:rPr>
+          <w:rFonts w:ascii="Lucida Bright" w:hAnsi="Lucida Bright"/>
+          <w:sz w:val="24"/>
+          <w:szCs w:val="24"/>
+          <w:lang w:val="en-IN"/>
+        </w:rPr>
+      </w:pPr>
+    </w:p>
+    <w:p>
+      <w:pPr>
+        <w:pStyle w:val="ListParagraph"/>
+        <w:numPr>
+          <w:ilvl w:val="0"/>
+          <w:numId w:val="16"/>
+        </w:numPr>
+        <w:rPr>
+          <w:rFonts w:ascii="Lucida Bright" w:hAnsi="Lucida Bright"/>
+          <w:sz w:val="24"/>
+          <w:szCs w:val="24"/>
+          <w:lang w:val="en-IN"/>
+        </w:rPr>
+      </w:pPr>
+      <w:r>
+        <w:rPr>
+          <w:rFonts w:ascii="Lucida Bright" w:hAnsi="Lucida Bright"/>
+          <w:sz w:val="24"/>
+          <w:szCs w:val="24"/>
+          <w:lang w:val="en-IN"/>
+        </w:rPr>
+        <w:lastRenderedPageBreak/>
+        <w:t>Now we have to perform binary division, for that we use XOR operation.</w:t>
+      </w:r>
+    </w:p>
+    <w:p>
+      <w:pPr>
+        <w:pStyle w:val="ListParagraph"/>
+        <w:ind w:left="360"/>
+        <w:rPr>
+          <w:rFonts w:ascii="Lucida Bright" w:hAnsi="Lucida Bright"/>
+          <w:sz w:val="24"/>
+          <w:szCs w:val="24"/>
+          <w:lang w:val="en-IN"/>
+        </w:rPr>
+      </w:pPr>
+      <w:r>
+        <w:rPr>
+          <w:rFonts w:ascii="Lucida Bright" w:hAnsi="Lucida Bright"/>
+          <w:sz w:val="24"/>
+          <w:szCs w:val="24"/>
+          <w:lang w:val="en-IN"/>
+        </w:rPr>
+        <w:t>Here we do not require a quotient, we just require a remainder.</w:t>
+      </w:r>
+    </w:p>
+    <w:p>
+      <w:pPr>
+        <w:pStyle w:val="ListParagraph"/>
+        <w:ind w:left="360"/>
+        <w:rPr>
+          <w:rFonts w:ascii="Lucida Bright" w:hAnsi="Lucida Bright"/>
+          <w:sz w:val="24"/>
+          <w:szCs w:val="24"/>
+          <w:lang w:val="en-IN"/>
+        </w:rPr>
+      </w:pPr>
+      <w:r>
+        <w:rPr>
+          <w:rFonts w:ascii="Lucida Bright" w:hAnsi="Lucida Bright"/>
+          <w:sz w:val="24"/>
+          <w:szCs w:val="24"/>
+          <w:lang w:val="en-IN"/>
+        </w:rPr>
+        <w:drawing>
+          <wp:inline distT="0" distB="0" distL="0" distR="0" wp14:anchorId="34FEBF8A" wp14:editId="1C479887">
+            <wp:extent cx="5943600" cy="1819910"/>
+            <wp:effectExtent l="0" t="0" r="0" b="0"/>
+            <wp:docPr id="12" name="Picture 12"/>
+            <wp:cNvGraphicFramePr>
+              <a:graphicFrameLocks xmlns:a="http://schemas.openxmlformats.org/drawingml/2006/main" noChangeAspect="1"/>
+            </wp:cNvGraphicFramePr>
+            <a:graphic xmlns:a="http://schemas.openxmlformats.org/drawingml/2006/main">
+              <a:graphicData uri="http://schemas.openxmlformats.org/drawingml/2006/picture">
+                <pic:pic xmlns:pic="http://schemas.openxmlformats.org/drawingml/2006/picture">
+                  <pic:nvPicPr>
+                    <pic:cNvPr id="1" name=""/>
+                    <pic:cNvPicPr/>
+                  </pic:nvPicPr>
+                  <pic:blipFill>
+                    <a:blip r:embed="rId16"/>
+                    <a:stretch>
+                      <a:fillRect/>
+                    </a:stretch>
+                  </pic:blipFill>
+                  <pic:spPr>
+                    <a:xfrm>
+                      <a:off x="0" y="0"/>
+                      <a:ext cx="5943600" cy="1819910"/>
+                    </a:xfrm>
+                    <a:prstGeom prst="rect">
+                      <a:avLst/>
+                    </a:prstGeom>
+                  </pic:spPr>
+                </pic:pic>
+              </a:graphicData>
+            </a:graphic>
+          </wp:inline>
+        </w:drawing>
+      </w:r>
+    </w:p>
+    <w:p>
+      <w:pPr>
+        <w:pStyle w:val="ListParagraph"/>
+        <w:ind w:left="360"/>
+        <w:rPr>
+          <w:rFonts w:ascii="Lucida Bright" w:hAnsi="Lucida Bright"/>
+          <w:sz w:val="24"/>
+          <w:szCs w:val="24"/>
+          <w:lang w:val="en-IN"/>
+        </w:rPr>
+      </w:pPr>
+    </w:p>
+    <w:p>
+      <w:pPr>
+        <w:pStyle w:val="ListParagraph"/>
+        <w:numPr>
+          <w:ilvl w:val="0"/>
+          <w:numId w:val="16"/>
+        </w:numPr>
+        <w:rPr>
+          <w:rFonts w:ascii="Lucida Bright" w:hAnsi="Lucida Bright"/>
+          <w:sz w:val="24"/>
+          <w:szCs w:val="24"/>
+          <w:lang w:val="en-IN"/>
+        </w:rPr>
+      </w:pPr>
+      <w:r>
+        <w:rPr>
+          <w:rFonts w:ascii="Lucida Bright" w:hAnsi="Lucida Bright"/>
+          <w:sz w:val="24"/>
+          <w:szCs w:val="24"/>
+          <w:lang w:val="en-IN"/>
+        </w:rPr>
+        <w:t xml:space="preserve"> </w:t>
+      </w:r>
+      <w:proofErr w:type="gramStart"/>
+      <w:r>
+        <w:rPr>
+          <w:rFonts w:ascii="Lucida Bright" w:hAnsi="Lucida Bright"/>
+          <w:sz w:val="24"/>
+          <w:szCs w:val="24"/>
+          <w:lang w:val="en-IN"/>
+        </w:rPr>
+        <w:t>Next</w:t>
+      </w:r>
+      <w:proofErr w:type="gramEnd"/>
+      <w:r>
+        <w:rPr>
+          <w:rFonts w:ascii="Lucida Bright" w:hAnsi="Lucida Bright"/>
+          <w:sz w:val="24"/>
+          <w:szCs w:val="24"/>
+          <w:lang w:val="en-IN"/>
+        </w:rPr>
+        <w:t xml:space="preserve"> we will ignore the 0’s from the left and continue from the leading 1, and then carry 0 from the dividend.</w:t>
+      </w:r>
+    </w:p>
+    <w:p>
+      <w:pPr>
+        <w:pStyle w:val="ListParagraph"/>
+        <w:ind w:left="360"/>
+        <w:rPr>
+          <w:rFonts w:ascii="Lucida Bright" w:hAnsi="Lucida Bright"/>
+          <w:sz w:val="24"/>
+          <w:szCs w:val="24"/>
+          <w:lang w:val="en-IN"/>
+        </w:rPr>
+      </w:pPr>
+      <w:r>
+        <w:rPr>
+          <w:rFonts w:ascii="Lucida Bright" w:hAnsi="Lucida Bright"/>
+          <w:sz w:val="24"/>
+          <w:szCs w:val="24"/>
+          <w:lang w:val="en-IN"/>
+        </w:rPr>
+        <w:drawing>
+          <wp:inline distT="0" distB="0" distL="0" distR="0" wp14:anchorId="1F1DF7D5" wp14:editId="115A3629">
+            <wp:extent cx="5943600" cy="2853055"/>
+            <wp:effectExtent l="0" t="0" r="0" b="0"/>
+            <wp:docPr id="13" name="Picture 13"/>
+            <wp:cNvGraphicFramePr>
+              <a:graphicFrameLocks xmlns:a="http://schemas.openxmlformats.org/drawingml/2006/main" noChangeAspect="1"/>
+            </wp:cNvGraphicFramePr>
+            <a:graphic xmlns:a="http://schemas.openxmlformats.org/drawingml/2006/main">
+              <a:graphicData uri="http://schemas.openxmlformats.org/drawingml/2006/picture">
+                <pic:pic xmlns:pic="http://schemas.openxmlformats.org/drawingml/2006/picture">
+                  <pic:nvPicPr>
+                    <pic:cNvPr id="1" name=""/>
+                    <pic:cNvPicPr/>
+                  </pic:nvPicPr>
+                  <pic:blipFill>
+                    <a:blip r:embed="rId17"/>
+                    <a:stretch>
+                      <a:fillRect/>
+                    </a:stretch>
+                  </pic:blipFill>
+                  <pic:spPr>
+                    <a:xfrm>
+                      <a:off x="0" y="0"/>
+                      <a:ext cx="5943600" cy="2853055"/>
+                    </a:xfrm>
+                    <a:prstGeom prst="rect">
+                      <a:avLst/>
+                    </a:prstGeom>
+                  </pic:spPr>
+                </pic:pic>
+              </a:graphicData>
+            </a:graphic>
+          </wp:inline>
+        </w:drawing>
+      </w:r>
+    </w:p>
+    <w:p>
+      <w:pPr>
+        <w:pStyle w:val="ListParagraph"/>
+        <w:ind w:left="360"/>
+        <w:rPr>
+          <w:rFonts w:ascii="Lucida Bright" w:hAnsi="Lucida Bright"/>
+          <w:sz w:val="24"/>
+          <w:szCs w:val="24"/>
+          <w:lang w:val="en-IN"/>
+        </w:rPr>
+      </w:pPr>
+    </w:p>
+    <w:p>
+      <w:pPr>
+        <w:pStyle w:val="ListParagraph"/>
+        <w:ind w:left="360"/>
+        <w:rPr>
+          <w:rFonts w:ascii="Lucida Bright" w:hAnsi="Lucida Bright"/>
+          <w:sz w:val="24"/>
+          <w:szCs w:val="24"/>
+          <w:lang w:val="en-IN"/>
+        </w:rPr>
+      </w:pPr>
+      <w:r>
+        <w:rPr>
+          <w:rFonts w:ascii="Lucida Bright" w:hAnsi="Lucida Bright"/>
+          <w:sz w:val="24"/>
+          <w:szCs w:val="24"/>
+          <w:lang w:val="en-IN"/>
+        </w:rPr>
+        <w:t>In this step, in the remainder, we have 4 zeroes, so will start from the 5</w:t>
+      </w:r>
+      <w:r>
+        <w:rPr>
+          <w:rFonts w:ascii="Lucida Bright" w:hAnsi="Lucida Bright"/>
+          <w:sz w:val="24"/>
+          <w:szCs w:val="24"/>
+          <w:vertAlign w:val="superscript"/>
+          <w:lang w:val="en-IN"/>
+        </w:rPr>
+        <w:t>th</w:t>
+      </w:r>
+      <w:r>
+        <w:rPr>
+          <w:rFonts w:ascii="Lucida Bright" w:hAnsi="Lucida Bright"/>
+          <w:sz w:val="24"/>
+          <w:szCs w:val="24"/>
+          <w:lang w:val="en-IN"/>
+        </w:rPr>
+        <w:t xml:space="preserve"> </w:t>
+      </w:r>
+      <w:proofErr w:type="gramStart"/>
+      <w:r>
+        <w:rPr>
+          <w:rFonts w:ascii="Lucida Bright" w:hAnsi="Lucida Bright"/>
+          <w:sz w:val="24"/>
+          <w:szCs w:val="24"/>
+          <w:lang w:val="en-IN"/>
+        </w:rPr>
+        <w:t>bit ,</w:t>
+      </w:r>
+      <w:proofErr w:type="gramEnd"/>
+      <w:r>
+        <w:rPr>
+          <w:rFonts w:ascii="Lucida Bright" w:hAnsi="Lucida Bright"/>
+          <w:sz w:val="24"/>
+          <w:szCs w:val="24"/>
+          <w:lang w:val="en-IN"/>
+        </w:rPr>
+        <w:t xml:space="preserve"> </w:t>
+      </w:r>
+      <w:proofErr w:type="spellStart"/>
+      <w:r>
+        <w:rPr>
+          <w:rFonts w:ascii="Lucida Bright" w:hAnsi="Lucida Bright"/>
+          <w:sz w:val="24"/>
+          <w:szCs w:val="24"/>
+          <w:lang w:val="en-IN"/>
+        </w:rPr>
+        <w:t>i.e</w:t>
+      </w:r>
+      <w:proofErr w:type="spellEnd"/>
+      <w:r>
+        <w:rPr>
+          <w:rFonts w:ascii="Lucida Bright" w:hAnsi="Lucida Bright"/>
+          <w:sz w:val="24"/>
+          <w:szCs w:val="24"/>
+          <w:lang w:val="en-IN"/>
+        </w:rPr>
+        <w:t xml:space="preserve"> 1</w:t>
+      </w:r>
+      <w:r>
+        <w:rPr>
+          <w:rFonts w:ascii="Lucida Bright" w:hAnsi="Lucida Bright"/>
+          <w:sz w:val="24"/>
+          <w:szCs w:val="24"/>
+          <w:lang w:val="en-IN"/>
+        </w:rPr>
+        <w:t>and since the divisor is of length 5, we will carry 4 more bits from the dividend.</w:t>
+      </w:r>
+    </w:p>
+    <w:p>
+      <w:pPr>
+        <w:pStyle w:val="ListParagraph"/>
+        <w:numPr>
+          <w:ilvl w:val="0"/>
+          <w:numId w:val="16"/>
+        </w:numPr>
+        <w:rPr>
+          <w:rFonts w:ascii="Lucida Bright" w:hAnsi="Lucida Bright"/>
+          <w:sz w:val="24"/>
+          <w:szCs w:val="24"/>
+          <w:lang w:val="en-IN"/>
+        </w:rPr>
+      </w:pPr>
+      <w:proofErr w:type="gramStart"/>
+      <w:r>
+        <w:rPr>
+          <w:rFonts w:ascii="Lucida Bright" w:hAnsi="Lucida Bright"/>
+          <w:sz w:val="24"/>
+          <w:szCs w:val="24"/>
+          <w:lang w:val="en-IN"/>
+        </w:rPr>
+        <w:t>So</w:t>
+      </w:r>
+      <w:proofErr w:type="gramEnd"/>
+      <w:r>
+        <w:rPr>
+          <w:rFonts w:ascii="Lucida Bright" w:hAnsi="Lucida Bright"/>
+          <w:sz w:val="24"/>
+          <w:szCs w:val="24"/>
+          <w:lang w:val="en-IN"/>
+        </w:rPr>
+        <w:t xml:space="preserve"> we will have</w:t>
+      </w:r>
+    </w:p>
+    <w:p>
+      <w:pPr>
+        <w:pStyle w:val="ListParagraph"/>
+        <w:ind w:left="360"/>
+        <w:rPr>
+          <w:rFonts w:ascii="Lucida Bright" w:hAnsi="Lucida Bright"/>
+          <w:sz w:val="24"/>
+          <w:szCs w:val="24"/>
+          <w:lang w:val="en-IN"/>
+        </w:rPr>
+      </w:pPr>
+      <w:r>
+        <w:rPr>
+          <w:rFonts w:ascii="Lucida Bright" w:hAnsi="Lucida Bright"/>
+          <w:sz w:val="24"/>
+          <w:szCs w:val="24"/>
+          <w:lang w:val="en-IN"/>
+        </w:rPr>
+        <w:drawing>
+          <wp:inline distT="0" distB="0" distL="0" distR="0" wp14:anchorId="605638AC" wp14:editId="48B3DAF0">
+            <wp:extent cx="2727297" cy="1381713"/>
+            <wp:effectExtent l="0" t="0" r="0" b="0"/>
+            <wp:docPr id="15" name="Picture 15"/>
+            <wp:cNvGraphicFramePr>
+              <a:graphicFrameLocks xmlns:a="http://schemas.openxmlformats.org/drawingml/2006/main" noChangeAspect="1"/>
+            </wp:cNvGraphicFramePr>
+            <a:graphic xmlns:a="http://schemas.openxmlformats.org/drawingml/2006/main">
+              <a:graphicData uri="http://schemas.openxmlformats.org/drawingml/2006/picture">
+                <pic:pic xmlns:pic="http://schemas.openxmlformats.org/drawingml/2006/picture">
+                  <pic:nvPicPr>
+                    <pic:cNvPr id="1" name=""/>
+                    <pic:cNvPicPr/>
+                  </pic:nvPicPr>
+                  <pic:blipFill>
+                    <a:blip r:embed="rId18"/>
+                    <a:stretch>
+                      <a:fillRect/>
+                    </a:stretch>
+                  </pic:blipFill>
+                  <pic:spPr>
+                    <a:xfrm>
+                      <a:off x="0" y="0"/>
+                      <a:ext cx="2755077" cy="1395787"/>
+                    </a:xfrm>
+                    <a:prstGeom prst="rect">
+                      <a:avLst/>
+                    </a:prstGeom>
+                  </pic:spPr>
+                </pic:pic>
+              </a:graphicData>
+            </a:graphic>
+          </wp:inline>
+        </w:drawing>
+      </w:r>
+    </w:p>
+    <w:p>
+      <w:pPr>
+        <w:pStyle w:val="ListParagraph"/>
+        <w:numPr>
+          <w:ilvl w:val="0"/>
+          <w:numId w:val="16"/>
+        </w:numPr>
+        <w:rPr>
+          <w:rFonts w:ascii="Lucida Bright" w:hAnsi="Lucida Bright"/>
+          <w:sz w:val="24"/>
+          <w:szCs w:val="24"/>
+          <w:lang w:val="en-IN"/>
+        </w:rPr>
+      </w:pPr>
+      <w:r>
+        <w:rPr>
+          <w:rFonts w:ascii="Lucida Bright" w:hAnsi="Lucida Bright"/>
+          <w:sz w:val="24"/>
+          <w:szCs w:val="24"/>
+          <w:lang w:val="en-IN"/>
+        </w:rPr>
+        <w:lastRenderedPageBreak/>
+        <w:t>The remainder we will get, we have to append it in the place of those appended zeroes</w:t>
+      </w:r>
+    </w:p>
+    <w:p>
+      <w:pPr>
+        <w:pStyle w:val="ListParagraph"/>
+        <w:ind w:left="360"/>
+        <w:rPr>
+          <w:rFonts w:ascii="Lucida Bright" w:hAnsi="Lucida Bright"/>
+          <w:sz w:val="24"/>
+          <w:szCs w:val="24"/>
+          <w:lang w:val="en-IN"/>
+        </w:rPr>
+      </w:pPr>
+      <w:r>
+        <w:rPr>
+          <w:rFonts w:ascii="Lucida Bright" w:hAnsi="Lucida Bright"/>
+          <w:sz w:val="24"/>
+          <w:szCs w:val="24"/>
+          <w:lang w:val="en-IN"/>
+        </w:rPr>
+        <w:drawing>
+          <wp:inline distT="0" distB="0" distL="0" distR="0" wp14:anchorId="7B163483" wp14:editId="03C7794D">
+            <wp:extent cx="5943600" cy="5753735"/>
+            <wp:effectExtent l="0" t="0" r="0" b="0"/>
+            <wp:docPr id="16" name="Picture 16"/>
+            <wp:cNvGraphicFramePr>
+              <a:graphicFrameLocks xmlns:a="http://schemas.openxmlformats.org/drawingml/2006/main" noChangeAspect="1"/>
+            </wp:cNvGraphicFramePr>
+            <a:graphic xmlns:a="http://schemas.openxmlformats.org/drawingml/2006/main">
+              <a:graphicData uri="http://schemas.openxmlformats.org/drawingml/2006/picture">
+                <pic:pic xmlns:pic="http://schemas.openxmlformats.org/drawingml/2006/picture">
+                  <pic:nvPicPr>
+                    <pic:cNvPr id="1" name=""/>
+                    <pic:cNvPicPr/>
+                  </pic:nvPicPr>
+                  <pic:blipFill>
+                    <a:blip r:embed="rId19"/>
+                    <a:stretch>
+                      <a:fillRect/>
+                    </a:stretch>
+                  </pic:blipFill>
+                  <pic:spPr>
+                    <a:xfrm>
+                      <a:off x="0" y="0"/>
+                      <a:ext cx="5943600" cy="5753735"/>
+                    </a:xfrm>
+                    <a:prstGeom prst="rect">
+                      <a:avLst/>
+                    </a:prstGeom>
+                  </pic:spPr>
+                </pic:pic>
+              </a:graphicData>
+            </a:graphic>
+          </wp:inline>
+        </w:drawing>
+      </w:r>
+    </w:p>
+    <w:p>
+      <w:pPr>
+        <w:pStyle w:val="ListParagraph"/>
+        <w:ind w:left="360"/>
+        <w:rPr>
+          <w:rFonts w:ascii="Lucida Bright" w:hAnsi="Lucida Bright"/>
+          <w:sz w:val="24"/>
+          <w:szCs w:val="24"/>
+          <w:lang w:val="en-IN"/>
+        </w:rPr>
+      </w:pPr>
+    </w:p>
+    <w:p>
+      <w:pPr>
+        <w:pStyle w:val="ListParagraph"/>
+        <w:ind w:left="360"/>
+        <w:rPr>
+          <w:rFonts w:ascii="Lucida Bright" w:hAnsi="Lucida Bright"/>
+          <w:sz w:val="24"/>
+          <w:szCs w:val="24"/>
+          <w:lang w:val="en-IN"/>
+        </w:rPr>
+      </w:pPr>
+      <w:r>
+        <w:rPr>
+          <w:rFonts w:ascii="Lucida Bright" w:hAnsi="Lucida Bright"/>
+          <w:sz w:val="24"/>
+          <w:szCs w:val="24"/>
+          <w:lang w:val="en-IN"/>
+        </w:rPr>
+        <w:t xml:space="preserve">Like in </w:t>
+      </w:r>
+      <w:proofErr w:type="gramStart"/>
+      <w:r>
+        <w:rPr>
+          <w:rFonts w:ascii="Lucida Bright" w:hAnsi="Lucida Bright"/>
+          <w:sz w:val="24"/>
+          <w:szCs w:val="24"/>
+          <w:lang w:val="en-IN"/>
+        </w:rPr>
+        <w:t>this examples</w:t>
+      </w:r>
+      <w:proofErr w:type="gramEnd"/>
+      <w:r>
+        <w:rPr>
+          <w:rFonts w:ascii="Lucida Bright" w:hAnsi="Lucida Bright"/>
+          <w:sz w:val="24"/>
+          <w:szCs w:val="24"/>
+          <w:lang w:val="en-IN"/>
+        </w:rPr>
+        <w:t>, the remainder contained length of 6, so remember to append the last 4 bits only (as the appended 0’s were also 4)</w:t>
+      </w:r>
+    </w:p>
+    <w:p>
+      <w:pPr>
+        <w:pStyle w:val="ListParagraph"/>
+        <w:ind w:left="360"/>
+        <w:rPr>
+          <w:rFonts w:ascii="Lucida Bright" w:hAnsi="Lucida Bright"/>
+          <w:sz w:val="24"/>
+          <w:szCs w:val="24"/>
+          <w:lang w:val="en-IN"/>
+        </w:rPr>
+      </w:pPr>
+      <w:r>
+        <w:rPr>
+          <w:rFonts w:ascii="Lucida Bright" w:hAnsi="Lucida Bright"/>
+          <w:sz w:val="24"/>
+          <w:szCs w:val="24"/>
+          <w:lang w:val="en-IN"/>
+        </w:rPr>
+        <w:drawing>
+          <wp:inline distT="0" distB="0" distL="0" distR="0" wp14:anchorId="4F2BF03B" wp14:editId="6D5F01EF">
+            <wp:extent cx="4321834" cy="1388702"/>
+            <wp:effectExtent l="0" t="0" r="0" b="0"/>
+            <wp:docPr id="17" name="Picture 17"/>
+            <wp:cNvGraphicFramePr>
+              <a:graphicFrameLocks xmlns:a="http://schemas.openxmlformats.org/drawingml/2006/main" noChangeAspect="1"/>
+            </wp:cNvGraphicFramePr>
+            <a:graphic xmlns:a="http://schemas.openxmlformats.org/drawingml/2006/main">
+              <a:graphicData uri="http://schemas.openxmlformats.org/drawingml/2006/picture">
+                <pic:pic xmlns:pic="http://schemas.openxmlformats.org/drawingml/2006/picture">
+                  <pic:nvPicPr>
+                    <pic:cNvPr id="1" name=""/>
+                    <pic:cNvPicPr/>
+                  </pic:nvPicPr>
+                  <pic:blipFill rotWithShape="1">
+                    <a:blip r:embed="rId20"/>
+                    <a:srcRect l="32737"/>
+                    <a:stretch/>
+                  </pic:blipFill>
+                  <pic:spPr bwMode="auto">
+                    <a:xfrm>
+                      <a:off x="0" y="0"/>
+                      <a:ext cx="4364199" cy="1402315"/>
+                    </a:xfrm>
+                    <a:prstGeom prst="rect">
+                      <a:avLst/>
+                    </a:prstGeom>
+                    <a:ln>
+                      <a:noFill/>
+                    </a:ln>
+                    <a:extLst>
+                      <a:ext uri="{53640926-AAD7-44D8-BBD7-CCE9431645EC}">
+                        <a14:shadowObscured xmlns:a14="http://schemas.microsoft.com/office/drawing/2010/main"/>
+                      </a:ext>
+                    </a:extLst>
+                  </pic:spPr>
+                </pic:pic>
+              </a:graphicData>
+            </a:graphic>
+          </wp:inline>
+        </w:drawing>
+      </w:r>
+    </w:p>
+    <w:p>
+      <w:pPr>
+        <w:pStyle w:val="ListParagraph"/>
+        <w:numPr>
+          <w:ilvl w:val="0"/>
+          <w:numId w:val="16"/>
+        </w:numPr>
+        <w:rPr>
+          <w:rFonts w:ascii="Lucida Bright" w:hAnsi="Lucida Bright"/>
+          <w:sz w:val="24"/>
+          <w:szCs w:val="24"/>
+          <w:lang w:val="en-IN"/>
+        </w:rPr>
+      </w:pPr>
+      <w:r>
+        <w:rPr>
+          <w:rFonts w:ascii="Lucida Bright" w:hAnsi="Lucida Bright"/>
+          <w:sz w:val="24"/>
+          <w:szCs w:val="24"/>
+          <w:lang w:val="en-IN"/>
+        </w:rPr>
+        <w:lastRenderedPageBreak/>
+        <w:t xml:space="preserve">So for checking the error, the receiver will divide the dividend </w:t>
+      </w:r>
+      <w:proofErr w:type="gramStart"/>
+      <w:r>
+        <w:rPr>
+          <w:rFonts w:ascii="Lucida Bright" w:hAnsi="Lucida Bright"/>
+          <w:sz w:val="24"/>
+          <w:szCs w:val="24"/>
+          <w:lang w:val="en-IN"/>
+        </w:rPr>
+        <w:t>1010101010</w:t>
+      </w:r>
+      <w:r>
+        <w:rPr>
+          <w:rFonts w:ascii="Lucida Bright" w:hAnsi="Lucida Bright"/>
+          <w:color w:val="FF0000"/>
+          <w:sz w:val="24"/>
+          <w:szCs w:val="24"/>
+          <w:lang w:val="en-IN"/>
+        </w:rPr>
+        <w:t>0010</w:t>
+      </w:r>
+      <w:r>
+        <w:rPr>
+          <w:rFonts w:ascii="Lucida Bright" w:hAnsi="Lucida Bright"/>
+          <w:color w:val="FF0000"/>
+          <w:sz w:val="24"/>
+          <w:szCs w:val="24"/>
+          <w:lang w:val="en-IN"/>
+        </w:rPr>
+        <w:t xml:space="preserve"> ,</w:t>
+      </w:r>
+      <w:proofErr w:type="gramEnd"/>
+      <w:r>
+        <w:rPr>
+          <w:rFonts w:ascii="Lucida Bright" w:hAnsi="Lucida Bright"/>
+          <w:color w:val="FF0000"/>
+          <w:sz w:val="24"/>
+          <w:szCs w:val="24"/>
+          <w:lang w:val="en-IN"/>
+        </w:rPr>
+        <w:t xml:space="preserve"> so</w:t>
+      </w:r>
+      <w:r>
+        <w:rPr>
+          <w:rFonts w:ascii="Lucida Bright" w:hAnsi="Lucida Bright"/>
+          <w:color w:val="000000" w:themeColor="text1"/>
+          <w:sz w:val="24"/>
+          <w:szCs w:val="24"/>
+          <w:lang w:val="en-IN"/>
+        </w:rPr>
+        <w:t xml:space="preserve"> if the remainder contains all zero, means that the message is error free, and if </w:t>
+      </w:r>
+      <w:proofErr w:type="spellStart"/>
+      <w:r>
+        <w:rPr>
+          <w:rFonts w:ascii="Lucida Bright" w:hAnsi="Lucida Bright"/>
+          <w:color w:val="000000" w:themeColor="text1"/>
+          <w:sz w:val="24"/>
+          <w:szCs w:val="24"/>
+          <w:lang w:val="en-IN"/>
+        </w:rPr>
+        <w:t>the</w:t>
+      </w:r>
+      <w:proofErr w:type="spellEnd"/>
+      <w:r>
+        <w:rPr>
+          <w:rFonts w:ascii="Lucida Bright" w:hAnsi="Lucida Bright"/>
+          <w:color w:val="000000" w:themeColor="text1"/>
+          <w:sz w:val="24"/>
+          <w:szCs w:val="24"/>
+          <w:lang w:val="en-IN"/>
+        </w:rPr>
+        <w:t xml:space="preserve"> remainder has any of 1 bit, means there is an error.</w:t>
+      </w:r>
+    </w:p>
+    <w:p>
+      <w:pPr>
+        <w:pStyle w:val="ListParagraph"/>
+        <w:numPr>
+          <w:ilvl w:val="0"/>
+          <w:numId w:val="16"/>
+        </w:numPr>
+        <w:rPr>
+          <w:rFonts w:ascii="Lucida Bright" w:hAnsi="Lucida Bright"/>
+          <w:sz w:val="24"/>
+          <w:szCs w:val="24"/>
+          <w:lang w:val="en-IN"/>
+        </w:rPr>
+      </w:pPr>
+      <w:r>
+        <w:rPr>
+          <w:rFonts w:ascii="Lucida Bright" w:hAnsi="Lucida Bright"/>
+          <w:sz w:val="24"/>
+          <w:szCs w:val="24"/>
+          <w:lang w:val="en-IN"/>
+        </w:rPr>
+        <w:t>To check the efficiency or channel utilisation, you can</w:t>
+      </w:r>
+    </w:p>
+    <w:p>
+      <w:pPr>
+        <w:rPr>
+          <w:rFonts w:ascii="Lucida Bright" w:hAnsi="Lucida Bright"/>
+          <w:sz w:val="24"/>
+          <w:szCs w:val="24"/>
+          <w:lang w:val="en-IN"/>
+        </w:rPr>
+      </w:pPr>
+      <w:r>
+        <w:rPr>
+          <w:rFonts w:ascii="Lucida Bright" w:hAnsi="Lucida Bright"/>
+          <w:noProof/>
+          <w:sz w:val="24"/>
+          <w:szCs w:val="24"/>
+          <w:lang w:val="en-IN"/>
+        </w:rPr>
+        <w:pict w14:anchorId="513BC1D7">
+          <v:shape id="_x0000_s1053" type="#_x0000_t32" style="position:absolute;margin-left:-6.8pt;margin-top:20.15pt;width:84.9pt;height:0;z-index:251672064" o:connectortype="straight"/>
+        </w:pict>
+      </w:r>
+      <w:proofErr w:type="spellStart"/>
+      <w:r>
+        <w:rPr>
+          <w:rFonts w:ascii="Lucida Bright" w:hAnsi="Lucida Bright"/>
+          <w:sz w:val="24"/>
+          <w:szCs w:val="24"/>
+          <w:lang w:val="en-IN"/>
+        </w:rPr>
+        <w:t>Dataword</w:t>
+      </w:r>
+      <w:proofErr w:type="spellEnd"/>
+      <w:r>
+        <w:rPr>
+          <w:rFonts w:ascii="Lucida Bright" w:hAnsi="Lucida Bright"/>
+          <w:sz w:val="24"/>
+          <w:szCs w:val="24"/>
+          <w:lang w:val="en-IN"/>
+        </w:rPr>
+        <w:t xml:space="preserve">                        </w:t>
+      </w:r>
+      <w:proofErr w:type="gramStart"/>
+      <w:r>
+        <w:rPr>
+          <w:rFonts w:ascii="Lucida Bright" w:hAnsi="Lucida Bright"/>
+          <w:sz w:val="24"/>
+          <w:szCs w:val="24"/>
+          <w:lang w:val="en-IN"/>
+        </w:rPr>
+        <w:t xml:space="preserve">   (</w:t>
+      </w:r>
+      <w:proofErr w:type="spellStart"/>
+      <w:proofErr w:type="gramEnd"/>
+      <w:r>
+        <w:rPr>
+          <w:rFonts w:ascii="Lucida Bright" w:hAnsi="Lucida Bright"/>
+          <w:sz w:val="24"/>
+          <w:szCs w:val="24"/>
+          <w:lang w:val="en-IN"/>
+        </w:rPr>
+        <w:t>m:message</w:t>
+      </w:r>
+      <w:proofErr w:type="spellEnd"/>
+      <w:r>
+        <w:rPr>
+          <w:rFonts w:ascii="Lucida Bright" w:hAnsi="Lucida Bright"/>
+          <w:sz w:val="24"/>
+          <w:szCs w:val="24"/>
+          <w:lang w:val="en-IN"/>
+        </w:rPr>
+        <w:t>)</w:t>
+      </w:r>
+    </w:p>
+    <w:p>
+      <w:pPr>
+        <w:rPr>
+          <w:rFonts w:ascii="Lucida Bright" w:hAnsi="Lucida Bright"/>
+          <w:sz w:val="24"/>
+          <w:szCs w:val="24"/>
+          <w:lang w:val="en-IN"/>
+        </w:rPr>
+      </w:pPr>
+      <w:r>
+        <w:rPr>
+          <w:rFonts w:ascii="Lucida Bright" w:hAnsi="Lucida Bright"/>
+          <w:sz w:val="24"/>
+          <w:szCs w:val="24"/>
+          <w:lang w:val="en-IN"/>
+        </w:rPr>
+        <w:t xml:space="preserve">codeword                        </w:t>
+      </w:r>
+      <w:proofErr w:type="gramStart"/>
+      <w:r>
+        <w:rPr>
+          <w:rFonts w:ascii="Lucida Bright" w:hAnsi="Lucida Bright"/>
+          <w:sz w:val="24"/>
+          <w:szCs w:val="24"/>
+          <w:lang w:val="en-IN"/>
+        </w:rPr>
+        <w:t xml:space="preserve">   (</w:t>
+      </w:r>
+      <w:proofErr w:type="gramEnd"/>
+      <w:r>
+        <w:rPr>
+          <w:rFonts w:ascii="Lucida Bright" w:hAnsi="Lucida Bright"/>
+          <w:sz w:val="24"/>
+          <w:szCs w:val="24"/>
+          <w:lang w:val="en-IN"/>
+        </w:rPr>
+        <w:t>n=m + r , r=redundant bits)</w:t>
+      </w:r>
+    </w:p>
+    <w:p>
+      <w:pPr>
+        <w:rPr>
+          <w:rFonts w:ascii="Lucida Bright" w:hAnsi="Lucida Bright"/>
+          <w:sz w:val="24"/>
+          <w:szCs w:val="24"/>
+          <w:lang w:val="en-IN"/>
+        </w:rPr>
+      </w:pPr>
+    </w:p>
+    <w:p>
+      <w:pPr>
+        <w:rPr>
+          <w:rFonts w:ascii="Lucida Bright" w:hAnsi="Lucida Bright"/>
+          <w:sz w:val="24"/>
+          <w:szCs w:val="24"/>
+          <w:lang w:val="en-IN"/>
+        </w:rPr>
+      </w:pPr>
+    </w:p>
+    <w:p>
+      <w:pPr>
+        <w:rPr>
+          <w:rFonts w:ascii="Lucida Bright" w:hAnsi="Lucida Bright"/>
+          <w:sz w:val="24"/>
+          <w:szCs w:val="24"/>
+          <w:lang w:val="en-IN"/>
+        </w:rPr>
+      </w:pPr>
+    </w:p>
+    <w:p>
+      <w:pPr>
+        <w:pStyle w:val="ListParagraph"/>
+        <w:ind w:left="360"/>
+        <w:rPr>
+          <w:rFonts w:ascii="Lucida Bright" w:hAnsi="Lucida Bright"/>
+          <w:sz w:val="24"/>
+          <w:szCs w:val="24"/>
+          <w:lang w:val="en-IN"/>
+        </w:rPr>
+      </w:pPr>
+    </w:p>
+    <w:p>
+      <w:pPr>
+        <w:pStyle w:val="ListParagraph"/>
+        <w:ind w:left="360"/>
+        <w:rPr>
+          <w:rFonts w:ascii="Lucida Bright" w:hAnsi="Lucida Bright"/>
+          <w:sz w:val="24"/>
+          <w:szCs w:val="24"/>
+          <w:lang w:val="en-IN"/>
+        </w:rPr>
+      </w:pPr>
+    </w:p>
     <w:sectPr>
       <w:pgSz w:w="12240" w:h="15840"/>
       <w:pgMar w:top="1440" w:right="1440" w:bottom="1440" w:left="1440" w:header="708" w:footer="708" w:gutter="0"/>
@@ -4867,7 +7548,122 @@
 
 <file path=word/numbering.xml><?xml version="1.0" encoding="utf-8"?>
 <w:numbering xmlns:wpc="http://schemas.microsoft.com/office/word/2010/wordprocessingCanvas" xmlns:cx="http://schemas.microsoft.com/office/drawing/2014/chartex" xmlns:cx1="http://schemas.microsoft.com/office/drawing/2015/9/8/chartex" xmlns:cx2="http://schemas.microsoft.com/office/drawing/2015/10/21/chartex" xmlns:cx3="http://schemas.microsoft.com/office/drawing/2016/5/9/chartex" xmlns:cx4="http://schemas.microsoft.com/office/drawing/2016/5/10/chartex" xmlns:cx5="http://schemas.microsoft.com/office/drawing/2016/5/11/chartex" xmlns:cx6="http://schemas.microsoft.com/office/drawing/2016/5/12/chartex" xmlns:cx7="http://schemas.microsoft.com/office/drawing/2016/5/13/chartex" xmlns:cx8="http://schemas.microsoft.com/office/drawing/2016/5/14/chartex" xmlns:mc="http://schemas.openxmlformats.org/markup-compatibility/2006" xmlns:aink="http://schemas.microsoft.com/office/drawing/2016/ink" xmlns:am3d="http://schemas.microsoft.com/office/drawing/2017/model3d" xmlns:o="urn:schemas-microsoft-com:office:office" xmlns:oel="http://schemas.microsoft.com/office/2019/extlst" xmlns:r="http://schemas.openxmlformats.org/officeDocument/2006/relationships" xmlns:m="http://schemas.openxmlformats.org/officeDocument/2006/math" xmlns:v="urn:schemas-microsoft-com:vml" xmlns:wp14="http://schemas.microsoft.com/office/word/2010/wordprocessingDrawing" xmlns:wp="http://schemas.openxmlformats.org/drawingml/2006/wordprocessingDrawing" xmlns:w10="urn:schemas-microsoft-com:office:word" xmlns:w="http://schemas.openxmlformats.org/wordprocessingml/2006/main" xmlns:w14="http://schemas.microsoft.com/office/word/2010/wordml" xmlns:w15="http://schemas.microsoft.com/office/word/2012/wordml" xmlns:w16cex="http://schemas.microsoft.com/office/word/2018/wordml/cex" xmlns:w16cid="http://schemas.microsoft.com/office/word/2016/wordml/cid" xmlns:w16="http://schemas.microsoft.com/office/word/2018/wordml" xmlns:w16sdtdh="http://schemas.microsoft.com/office/word/2020/wordml/sdtdatahash" xmlns:w16se="http://schemas.microsoft.com/office/word/2015/wordml/symex" xmlns:wpg="http://schemas.microsoft.com/office/word/2010/wordprocessingGroup" xmlns:wpi="http://schemas.microsoft.com/office/word/2010/wordprocessingInk" xmlns:wne="http://schemas.microsoft.com/office/word/2006/wordml" xmlns:wps="http://schemas.microsoft.com/office/word/2010/wordprocessingShape" mc:Ignorable="w14 w15 w16se w16cid w16 w16cex w16sdtdh wp14">
+  <w:numPicBullet w:numPicBulletId="0">
+    <w:pict>
+      <v:shapetype id="_x0000_t75" coordsize="21600,21600" o:spt="75" o:preferrelative="t" path="m@4@5l@4@11@9@11@9@5xe" filled="f" stroked="f">
+        <v:stroke joinstyle="miter"/>
+        <v:formulas>
+          <v:f eqn="if lineDrawn pixelLineWidth 0"/>
+          <v:f eqn="sum @0 1 0"/>
+          <v:f eqn="sum 0 0 @1"/>
+          <v:f eqn="prod @2 1 2"/>
+          <v:f eqn="prod @3 21600 pixelWidth"/>
+          <v:f eqn="prod @3 21600 pixelHeight"/>
+          <v:f eqn="sum @0 0 1"/>
+          <v:f eqn="prod @6 1 2"/>
+          <v:f eqn="prod @7 21600 pixelWidth"/>
+          <v:f eqn="sum @8 21600 0"/>
+          <v:f eqn="prod @7 21600 pixelHeight"/>
+          <v:f eqn="sum @10 21600 0"/>
+        </v:formulas>
+        <v:path o:extrusionok="f" gradientshapeok="t" o:connecttype="rect"/>
+        <o:lock v:ext="edit" aspectratio="t"/>
+      </v:shapetype>
+      <v:shape id="_x0000_i1137" type="#_x0000_t75" style="width:11.55pt;height:11.55pt" o:bullet="t">
+        <v:imagedata r:id="rId1" o:title="msoF1AB"/>
+      </v:shape>
+    </w:pict>
+  </w:numPicBullet>
   <w:abstractNum w:abstractNumId="0" w15:restartNumberingAfterBreak="0">
+    <w:nsid w:val="097A3328"/>
+    <w:multiLevelType w:val="hybridMultilevel"/>
+    <w:tmpl w:val="DF7635A0"/>
+    <w:lvl w:ilvl="0" w:tplc="40090011">
+      <w:start w:val="1"/>
+      <w:numFmt w:val="decimal"/>
+      <w:lvlText w:val="%1)"/>
+      <w:lvlJc w:val="left"/>
+      <w:pPr>
+        <w:ind w:left="360" w:hanging="360"/>
+      </w:pPr>
+      <w:rPr>
+        <w:rFonts w:hint="default"/>
+      </w:rPr>
+    </w:lvl>
+    <w:lvl w:ilvl="1" w:tplc="40090019" w:tentative="1">
+      <w:start w:val="1"/>
+      <w:numFmt w:val="lowerLetter"/>
+      <w:lvlText w:val="%2."/>
+      <w:lvlJc w:val="left"/>
+      <w:pPr>
+        <w:ind w:left="1080" w:hanging="360"/>
+      </w:pPr>
+    </w:lvl>
+    <w:lvl w:ilvl="2" w:tplc="4009001B" w:tentative="1">
+      <w:start w:val="1"/>
+      <w:numFmt w:val="lowerRoman"/>
+      <w:lvlText w:val="%3."/>
+      <w:lvlJc w:val="right"/>
+      <w:pPr>
+        <w:ind w:left="1800" w:hanging="180"/>
+      </w:pPr>
+    </w:lvl>
+    <w:lvl w:ilvl="3" w:tplc="4009000F" w:tentative="1">
+      <w:start w:val="1"/>
+      <w:numFmt w:val="decimal"/>
+      <w:lvlText w:val="%4."/>
+      <w:lvlJc w:val="left"/>
+      <w:pPr>
+        <w:ind w:left="2520" w:hanging="360"/>
+      </w:pPr>
+    </w:lvl>
+    <w:lvl w:ilvl="4" w:tplc="40090019" w:tentative="1">
+      <w:start w:val="1"/>
+      <w:numFmt w:val="lowerLetter"/>
+      <w:lvlText w:val="%5."/>
+      <w:lvlJc w:val="left"/>
+      <w:pPr>
+        <w:ind w:left="3240" w:hanging="360"/>
+      </w:pPr>
+    </w:lvl>
+    <w:lvl w:ilvl="5" w:tplc="4009001B" w:tentative="1">
+      <w:start w:val="1"/>
+      <w:numFmt w:val="lowerRoman"/>
+      <w:lvlText w:val="%6."/>
+      <w:lvlJc w:val="right"/>
+      <w:pPr>
+        <w:ind w:left="3960" w:hanging="180"/>
+      </w:pPr>
+    </w:lvl>
+    <w:lvl w:ilvl="6" w:tplc="4009000F" w:tentative="1">
+      <w:start w:val="1"/>
+      <w:numFmt w:val="decimal"/>
+      <w:lvlText w:val="%7."/>
+      <w:lvlJc w:val="left"/>
+      <w:pPr>
+        <w:ind w:left="4680" w:hanging="360"/>
+      </w:pPr>
+    </w:lvl>
+    <w:lvl w:ilvl="7" w:tplc="40090019" w:tentative="1">
+      <w:start w:val="1"/>
+      <w:numFmt w:val="lowerLetter"/>
+      <w:lvlText w:val="%8."/>
+      <w:lvlJc w:val="left"/>
+      <w:pPr>
+        <w:ind w:left="5400" w:hanging="360"/>
+      </w:pPr>
+    </w:lvl>
+    <w:lvl w:ilvl="8" w:tplc="4009001B" w:tentative="1">
+      <w:start w:val="1"/>
+      <w:numFmt w:val="lowerRoman"/>
+      <w:lvlText w:val="%9."/>
+      <w:lvlJc w:val="right"/>
+      <w:pPr>
+        <w:ind w:left="6120" w:hanging="180"/>
+      </w:pPr>
+    </w:lvl>
+  </w:abstractNum>
+  <w:abstractNum w:abstractNumId="1" w15:restartNumberingAfterBreak="0">
     <w:nsid w:val="11D1244D"/>
     <w:multiLevelType w:val="hybridMultilevel"/>
     <w:tmpl w:val="8A009CA2"/>
@@ -4980,7 +7776,7 @@
       </w:rPr>
     </w:lvl>
   </w:abstractNum>
-  <w:abstractNum w:abstractNumId="1" w15:restartNumberingAfterBreak="0">
+  <w:abstractNum w:abstractNumId="2" w15:restartNumberingAfterBreak="0">
     <w:nsid w:val="198E1081"/>
     <w:multiLevelType w:val="hybridMultilevel"/>
     <w:tmpl w:val="A62C774E"/>
@@ -5093,7 +7889,7 @@
       </w:rPr>
     </w:lvl>
   </w:abstractNum>
-  <w:abstractNum w:abstractNumId="2" w15:restartNumberingAfterBreak="0">
+  <w:abstractNum w:abstractNumId="3" w15:restartNumberingAfterBreak="0">
     <w:nsid w:val="26C04079"/>
     <w:multiLevelType w:val="hybridMultilevel"/>
     <w:tmpl w:val="56485BC0"/>
@@ -5206,7 +8002,7 @@
       </w:rPr>
     </w:lvl>
   </w:abstractNum>
-  <w:abstractNum w:abstractNumId="3" w15:restartNumberingAfterBreak="0">
+  <w:abstractNum w:abstractNumId="4" w15:restartNumberingAfterBreak="0">
     <w:nsid w:val="2A286928"/>
     <w:multiLevelType w:val="hybridMultilevel"/>
     <w:tmpl w:val="FFF4D04C"/>
@@ -5292,7 +8088,121 @@
       </w:pPr>
     </w:lvl>
   </w:abstractNum>
-  <w:abstractNum w:abstractNumId="4" w15:restartNumberingAfterBreak="0">
+  <w:abstractNum w:abstractNumId="5" w15:restartNumberingAfterBreak="0">
+    <w:nsid w:val="2C0C093F"/>
+    <w:multiLevelType w:val="hybridMultilevel"/>
+    <w:tmpl w:val="E4D8EE1A"/>
+    <w:lvl w:ilvl="0" w:tplc="40090007">
+      <w:start w:val="1"/>
+      <w:numFmt w:val="bullet"/>
+      <w:lvlText w:val=""/>
+      <w:lvlPicBulletId w:val="0"/>
+      <w:lvlJc w:val="left"/>
+      <w:pPr>
+        <w:ind w:left="1440" w:hanging="360"/>
+      </w:pPr>
+      <w:rPr>
+        <w:rFonts w:ascii="Symbol" w:hAnsi="Symbol" w:hint="default"/>
+      </w:rPr>
+    </w:lvl>
+    <w:lvl w:ilvl="1" w:tplc="40090003" w:tentative="1">
+      <w:start w:val="1"/>
+      <w:numFmt w:val="bullet"/>
+      <w:lvlText w:val="o"/>
+      <w:lvlJc w:val="left"/>
+      <w:pPr>
+        <w:ind w:left="2160" w:hanging="360"/>
+      </w:pPr>
+      <w:rPr>
+        <w:rFonts w:ascii="Courier New" w:hAnsi="Courier New" w:cs="Courier New" w:hint="default"/>
+      </w:rPr>
+    </w:lvl>
+    <w:lvl w:ilvl="2" w:tplc="40090005" w:tentative="1">
+      <w:start w:val="1"/>
+      <w:numFmt w:val="bullet"/>
+      <w:lvlText w:val=""/>
+      <w:lvlJc w:val="left"/>
+      <w:pPr>
+        <w:ind w:left="2880" w:hanging="360"/>
+      </w:pPr>
+      <w:rPr>
+        <w:rFonts w:ascii="Wingdings" w:hAnsi="Wingdings" w:hint="default"/>
+      </w:rPr>
+    </w:lvl>
+    <w:lvl w:ilvl="3" w:tplc="40090001" w:tentative="1">
+      <w:start w:val="1"/>
+      <w:numFmt w:val="bullet"/>
+      <w:lvlText w:val=""/>
+      <w:lvlJc w:val="left"/>
+      <w:pPr>
+        <w:ind w:left="3600" w:hanging="360"/>
+      </w:pPr>
+      <w:rPr>
+        <w:rFonts w:ascii="Symbol" w:hAnsi="Symbol" w:hint="default"/>
+      </w:rPr>
+    </w:lvl>
+    <w:lvl w:ilvl="4" w:tplc="40090003" w:tentative="1">
+      <w:start w:val="1"/>
+      <w:numFmt w:val="bullet"/>
+      <w:lvlText w:val="o"/>
+      <w:lvlJc w:val="left"/>
+      <w:pPr>
+        <w:ind w:left="4320" w:hanging="360"/>
+      </w:pPr>
+      <w:rPr>
+        <w:rFonts w:ascii="Courier New" w:hAnsi="Courier New" w:cs="Courier New" w:hint="default"/>
+      </w:rPr>
+    </w:lvl>
+    <w:lvl w:ilvl="5" w:tplc="40090005" w:tentative="1">
+      <w:start w:val="1"/>
+      <w:numFmt w:val="bullet"/>
+      <w:lvlText w:val=""/>
+      <w:lvlJc w:val="left"/>
+      <w:pPr>
+        <w:ind w:left="5040" w:hanging="360"/>
+      </w:pPr>
+      <w:rPr>
+        <w:rFonts w:ascii="Wingdings" w:hAnsi="Wingdings" w:hint="default"/>
+      </w:rPr>
+    </w:lvl>
+    <w:lvl w:ilvl="6" w:tplc="40090001" w:tentative="1">
+      <w:start w:val="1"/>
+      <w:numFmt w:val="bullet"/>
+      <w:lvlText w:val=""/>
+      <w:lvlJc w:val="left"/>
+      <w:pPr>
+        <w:ind w:left="5760" w:hanging="360"/>
+      </w:pPr>
+      <w:rPr>
+        <w:rFonts w:ascii="Symbol" w:hAnsi="Symbol" w:hint="default"/>
+      </w:rPr>
+    </w:lvl>
+    <w:lvl w:ilvl="7" w:tplc="40090003" w:tentative="1">
+      <w:start w:val="1"/>
+      <w:numFmt w:val="bullet"/>
+      <w:lvlText w:val="o"/>
+      <w:lvlJc w:val="left"/>
+      <w:pPr>
+        <w:ind w:left="6480" w:hanging="360"/>
+      </w:pPr>
+      <w:rPr>
+        <w:rFonts w:ascii="Courier New" w:hAnsi="Courier New" w:cs="Courier New" w:hint="default"/>
+      </w:rPr>
+    </w:lvl>
+    <w:lvl w:ilvl="8" w:tplc="40090005" w:tentative="1">
+      <w:start w:val="1"/>
+      <w:numFmt w:val="bullet"/>
+      <w:lvlText w:val=""/>
+      <w:lvlJc w:val="left"/>
+      <w:pPr>
+        <w:ind w:left="7200" w:hanging="360"/>
+      </w:pPr>
+      <w:rPr>
+        <w:rFonts w:ascii="Wingdings" w:hAnsi="Wingdings" w:hint="default"/>
+      </w:rPr>
+    </w:lvl>
+  </w:abstractNum>
+  <w:abstractNum w:abstractNumId="6" w15:restartNumberingAfterBreak="0">
     <w:nsid w:val="44BB0476"/>
     <w:multiLevelType w:val="hybridMultilevel"/>
     <w:tmpl w:val="B1E88C60"/>
@@ -5405,7 +8315,7 @@
       </w:rPr>
     </w:lvl>
   </w:abstractNum>
-  <w:abstractNum w:abstractNumId="5" w15:restartNumberingAfterBreak="0">
+  <w:abstractNum w:abstractNumId="7" w15:restartNumberingAfterBreak="0">
     <w:nsid w:val="48CE5606"/>
     <w:multiLevelType w:val="hybridMultilevel"/>
     <w:tmpl w:val="FDF44060"/>
@@ -5518,7 +8428,7 @@
       </w:rPr>
     </w:lvl>
   </w:abstractNum>
-  <w:abstractNum w:abstractNumId="6" w15:restartNumberingAfterBreak="0">
+  <w:abstractNum w:abstractNumId="8" w15:restartNumberingAfterBreak="0">
     <w:nsid w:val="58FF6EEB"/>
     <w:multiLevelType w:val="hybridMultilevel"/>
     <w:tmpl w:val="0518C8F6"/>
@@ -5631,7 +8541,7 @@
       </w:rPr>
     </w:lvl>
   </w:abstractNum>
-  <w:abstractNum w:abstractNumId="7" w15:restartNumberingAfterBreak="0">
+  <w:abstractNum w:abstractNumId="9" w15:restartNumberingAfterBreak="0">
     <w:nsid w:val="593E5E5A"/>
     <w:multiLevelType w:val="hybridMultilevel"/>
     <w:tmpl w:val="F1389C8A"/>
@@ -5723,7 +8633,7 @@
       </w:pPr>
     </w:lvl>
   </w:abstractNum>
-  <w:abstractNum w:abstractNumId="8" w15:restartNumberingAfterBreak="0">
+  <w:abstractNum w:abstractNumId="10" w15:restartNumberingAfterBreak="0">
     <w:nsid w:val="5F8B1944"/>
     <w:multiLevelType w:val="hybridMultilevel"/>
     <w:tmpl w:val="0D52531C"/>
@@ -5836,7 +8746,7 @@
       </w:rPr>
     </w:lvl>
   </w:abstractNum>
-  <w:abstractNum w:abstractNumId="9" w15:restartNumberingAfterBreak="0">
+  <w:abstractNum w:abstractNumId="11" w15:restartNumberingAfterBreak="0">
     <w:nsid w:val="60BE284A"/>
     <w:multiLevelType w:val="hybridMultilevel"/>
     <w:tmpl w:val="A31ABF8A"/>
@@ -5949,7 +8859,7 @@
       </w:rPr>
     </w:lvl>
   </w:abstractNum>
-  <w:abstractNum w:abstractNumId="10" w15:restartNumberingAfterBreak="0">
+  <w:abstractNum w:abstractNumId="12" w15:restartNumberingAfterBreak="0">
     <w:nsid w:val="63284D18"/>
     <w:multiLevelType w:val="hybridMultilevel"/>
     <w:tmpl w:val="A2B814D2"/>
@@ -6038,7 +8948,7 @@
       </w:pPr>
     </w:lvl>
   </w:abstractNum>
-  <w:abstractNum w:abstractNumId="11" w15:restartNumberingAfterBreak="0">
+  <w:abstractNum w:abstractNumId="13" w15:restartNumberingAfterBreak="0">
     <w:nsid w:val="66D24F99"/>
     <w:multiLevelType w:val="hybridMultilevel"/>
     <w:tmpl w:val="591A9E1E"/>
@@ -6127,7 +9037,7 @@
       </w:pPr>
     </w:lvl>
   </w:abstractNum>
-  <w:abstractNum w:abstractNumId="12" w15:restartNumberingAfterBreak="0">
+  <w:abstractNum w:abstractNumId="14" w15:restartNumberingAfterBreak="0">
     <w:nsid w:val="69647C14"/>
     <w:multiLevelType w:val="hybridMultilevel"/>
     <w:tmpl w:val="DAE2AE52"/>
@@ -6240,7 +9150,7 @@
       </w:rPr>
     </w:lvl>
   </w:abstractNum>
-  <w:abstractNum w:abstractNumId="13" w15:restartNumberingAfterBreak="0">
+  <w:abstractNum w:abstractNumId="15" w15:restartNumberingAfterBreak="0">
     <w:nsid w:val="7D6023E0"/>
     <w:multiLevelType w:val="hybridMultilevel"/>
     <w:tmpl w:val="0D26C396"/>
@@ -6354,46 +9264,52 @@
     </w:lvl>
   </w:abstractNum>
   <w:num w:numId="1" w16cid:durableId="1019888691">
+    <w:abstractNumId w:val="13"/>
+  </w:num>
+  <w:num w:numId="2" w16cid:durableId="23555127">
+    <w:abstractNumId w:val="8"/>
+  </w:num>
+  <w:num w:numId="3" w16cid:durableId="1680160576">
+    <w:abstractNumId w:val="12"/>
+  </w:num>
+  <w:num w:numId="4" w16cid:durableId="541939309">
+    <w:abstractNumId w:val="14"/>
+  </w:num>
+  <w:num w:numId="5" w16cid:durableId="2006275187">
+    <w:abstractNumId w:val="1"/>
+  </w:num>
+  <w:num w:numId="6" w16cid:durableId="1610352085">
     <w:abstractNumId w:val="11"/>
   </w:num>
-  <w:num w:numId="2" w16cid:durableId="23555127">
+  <w:num w:numId="7" w16cid:durableId="102116218">
+    <w:abstractNumId w:val="7"/>
+  </w:num>
+  <w:num w:numId="8" w16cid:durableId="497116652">
+    <w:abstractNumId w:val="15"/>
+  </w:num>
+  <w:num w:numId="9" w16cid:durableId="1418939174">
+    <w:abstractNumId w:val="2"/>
+  </w:num>
+  <w:num w:numId="10" w16cid:durableId="1045759557">
+    <w:abstractNumId w:val="3"/>
+  </w:num>
+  <w:num w:numId="11" w16cid:durableId="500504979">
+    <w:abstractNumId w:val="9"/>
+  </w:num>
+  <w:num w:numId="12" w16cid:durableId="1587884136">
     <w:abstractNumId w:val="6"/>
   </w:num>
-  <w:num w:numId="3" w16cid:durableId="1680160576">
+  <w:num w:numId="13" w16cid:durableId="2108192307">
     <w:abstractNumId w:val="10"/>
   </w:num>
-  <w:num w:numId="4" w16cid:durableId="541939309">
-    <w:abstractNumId w:val="12"/>
+  <w:num w:numId="14" w16cid:durableId="1734503235">
+    <w:abstractNumId w:val="4"/>
   </w:num>
-  <w:num w:numId="5" w16cid:durableId="2006275187">
-    <w:abstractNumId w:val="0"/>
-  </w:num>
-  <w:num w:numId="6" w16cid:durableId="1610352085">
-    <w:abstractNumId w:val="9"/>
-  </w:num>
-  <w:num w:numId="7" w16cid:durableId="102116218">
+  <w:num w:numId="15" w16cid:durableId="1276404419">
     <w:abstractNumId w:val="5"/>
   </w:num>
-  <w:num w:numId="8" w16cid:durableId="497116652">
-    <w:abstractNumId w:val="13"/>
-  </w:num>
-  <w:num w:numId="9" w16cid:durableId="1418939174">
-    <w:abstractNumId w:val="1"/>
-  </w:num>
-  <w:num w:numId="10" w16cid:durableId="1045759557">
-    <w:abstractNumId w:val="2"/>
-  </w:num>
-  <w:num w:numId="11" w16cid:durableId="500504979">
-    <w:abstractNumId w:val="7"/>
-  </w:num>
-  <w:num w:numId="12" w16cid:durableId="1587884136">
-    <w:abstractNumId w:val="4"/>
-  </w:num>
-  <w:num w:numId="13" w16cid:durableId="2108192307">
-    <w:abstractNumId w:val="8"/>
-  </w:num>
-  <w:num w:numId="14" w16cid:durableId="1734503235">
-    <w:abstractNumId w:val="3"/>
+  <w:num w:numId="16" w16cid:durableId="1921988851">
+    <w:abstractNumId w:val="0"/>
   </w:num>
 </w:numbering>
 </file>
@@ -7120,4 +10036,16 @@
   <a:objectDefaults/>
   <a:extraClrSchemeLst/>
 </a:theme>
+</file>
+
+<file path=customXml/item1.xml><?xml version="1.0" encoding="utf-8"?>
+<b:Sources xmlns:b="http://schemas.openxmlformats.org/officeDocument/2006/bibliography" xmlns="http://schemas.openxmlformats.org/officeDocument/2006/bibliography" SelectedStyle="\APASixthEditionOfficeOnline.xsl" StyleName="APA" Version="6"/>
+</file>
+
+<file path=customXml/itemProps1.xml><?xml version="1.0" encoding="utf-8"?>
+<ds:datastoreItem xmlns:ds="http://schemas.openxmlformats.org/officeDocument/2006/customXml" ds:itemID="{E5CC6E1A-206F-4FC7-A700-71ED26F064A6}">
+  <ds:schemaRefs>
+    <ds:schemaRef ds:uri="http://schemas.openxmlformats.org/officeDocument/2006/bibliography"/>
+  </ds:schemaRefs>
+</ds:datastoreItem>
 </file>
</xml_diff>